<commit_message>
feat: FD2 working, JESUS THANK YOU JESUS HALLELUJAH
</commit_message>
<xml_diff>
--- a/31FD/l2/КНТ-122_Онищенко_Варіант-19_Лаба2.docx
+++ b/31FD/l2/КНТ-122_Онищенко_Варіант-19_Лаба2.docx
@@ -515,7 +515,7 @@
         <w:pStyle w:val="P"/>
       </w:pPr>
       <w:r>
-        <w:t>Засвоїти основні принципи та засади оформлення технічного завдання на розробку програмного забезпечення.</w:t>
+        <w:t>Вивчити базові принципи та основи дослідження предметної області, в межах якої розробляється програма, і навчитися виконувати проєктування архітектури системи на базі проведеного дослідження із застосування шаблону проєктування MVVM.</w:t>
       </w:r>
     </w:p>
     <w:p>
@@ -544,7 +544,193 @@
     </w:p>
     <w:p>
       <w:pPr>
+        <w:pStyle w:val="P"/>
+      </w:pPr>
+    </w:p>
+    <w:p>
+      <w:pPr>
+        <w:pStyle w:val="P"/>
+      </w:pPr>
+      <w:r>
+        <w:t>Основні компоненти: аж до класів</w:t>
+      </w:r>
+      <w:r>
+        <w:t>.</w:t>
+      </w:r>
+    </w:p>
+    <w:p>
+      <w:pPr>
+        <w:pStyle w:val="P"/>
+      </w:pPr>
+      <w:r>
+        <w:lastRenderedPageBreak/>
+        <w:t>Всі функції з чітким визначенням</w:t>
+      </w:r>
+      <w:r>
+        <w:t>, як окремий клас, метод, сукупність методів/класів, чи як інша складова.</w:t>
+      </w:r>
+    </w:p>
+    <w:p>
+      <w:pPr>
+        <w:pStyle w:val="P"/>
+      </w:pPr>
+    </w:p>
+    <w:p>
+      <w:pPr>
+        <w:pStyle w:val="P"/>
+      </w:pPr>
+      <w:r>
+        <w:t>Правила взаємодії між складовими</w:t>
+      </w:r>
+    </w:p>
+    <w:p>
+      <w:pPr>
+        <w:pStyle w:val="P"/>
+      </w:pPr>
+      <w:r>
+        <w:t>Організація взаємодії і її заборона якщо треба</w:t>
+      </w:r>
+    </w:p>
+    <w:p>
+      <w:pPr>
+        <w:pStyle w:val="P"/>
+      </w:pPr>
+    </w:p>
+    <w:p>
+      <w:pPr>
+        <w:pStyle w:val="P"/>
+      </w:pPr>
+      <w:r>
+        <w:t>Формат роботи з даними</w:t>
+      </w:r>
+    </w:p>
+    <w:p>
+      <w:pPr>
+        <w:pStyle w:val="P"/>
+      </w:pPr>
+      <w:r>
+        <w:t>Вимоги до даних</w:t>
+      </w:r>
+    </w:p>
+    <w:p>
+      <w:pPr>
+        <w:pStyle w:val="P"/>
+      </w:pPr>
+      <w:r>
+        <w:t>Наявні наразі дані</w:t>
+      </w:r>
+    </w:p>
+    <w:p>
+      <w:pPr>
+        <w:pStyle w:val="P"/>
+      </w:pPr>
+      <w:r>
+        <w:t>Принципи взаємодії з даними</w:t>
+      </w:r>
+    </w:p>
+    <w:p>
+      <w:pPr>
+        <w:pStyle w:val="P"/>
+      </w:pPr>
+      <w:r>
+        <w:t>Шляхи інтеграції даних</w:t>
+      </w:r>
+    </w:p>
+    <w:p>
+      <w:pPr>
+        <w:pStyle w:val="P"/>
+      </w:pPr>
+    </w:p>
+    <w:p>
+      <w:pPr>
+        <w:pStyle w:val="P"/>
+      </w:pPr>
+      <w:r>
+        <w:t>Обробка безпеки</w:t>
+      </w:r>
+    </w:p>
+    <w:p>
+      <w:pPr>
+        <w:pStyle w:val="P"/>
+      </w:pPr>
+    </w:p>
+    <w:p>
+      <w:pPr>
+        <w:pStyle w:val="P"/>
+      </w:pPr>
+      <w:r>
+        <w:t>Результати</w:t>
+      </w:r>
+    </w:p>
+    <w:p>
+      <w:pPr>
+        <w:pStyle w:val="P"/>
+      </w:pPr>
+      <w:r>
+        <w:t xml:space="preserve">Прийняті рішення </w:t>
+      </w:r>
+    </w:p>
+    <w:p>
+      <w:pPr>
+        <w:pStyle w:val="P"/>
+      </w:pPr>
+      <w:r>
+        <w:t>Як розширюватись система може: додавати нові компоненти</w:t>
+      </w:r>
+    </w:p>
+    <w:p>
+      <w:pPr>
+        <w:pStyle w:val="P"/>
+      </w:pPr>
+      <w:r>
+        <w:t>Розширення це має бути функціональне, кількості користувачів, обсягу даних.</w:t>
+      </w:r>
+    </w:p>
+    <w:p>
+      <w:pPr>
+        <w:pStyle w:val="P"/>
+      </w:pPr>
+    </w:p>
+    <w:p>
+      <w:pPr>
+        <w:pStyle w:val="P"/>
+      </w:pPr>
+      <w:r>
+        <w:t>Вимоги до продуктивності</w:t>
+      </w:r>
+    </w:p>
+    <w:p>
+      <w:pPr>
+        <w:pStyle w:val="P"/>
+      </w:pPr>
+      <w:r>
+        <w:t>Забезпечення відмовостійкості: обробка виключень.</w:t>
+      </w:r>
+    </w:p>
+    <w:p>
+      <w:pPr>
+        <w:pStyle w:val="P"/>
+      </w:pPr>
+    </w:p>
+    <w:p>
+      <w:pPr>
+        <w:pStyle w:val="P"/>
+      </w:pPr>
+      <w:r>
+        <w:t>Способи повторно ивкористати існуючі речі під час розробки</w:t>
+      </w:r>
+    </w:p>
+    <w:p>
+      <w:pPr>
+        <w:pStyle w:val="P"/>
+      </w:pPr>
+    </w:p>
+    <w:p>
+      <w:pPr>
         <w:pStyle w:val="H3"/>
+        <w:rPr>
+          <w:lang w:val="en-US"/>
+        </w:rPr>
       </w:pPr>
       <w:r>
         <w:t>Аналіз архітектури</w:t>
@@ -552,6 +738,218 @@
     </w:p>
     <w:p>
       <w:pPr>
+        <w:pStyle w:val="P"/>
+        <w:rPr>
+          <w:lang w:val="en-US"/>
+        </w:rPr>
+      </w:pPr>
+    </w:p>
+    <w:p>
+      <w:pPr>
+        <w:pStyle w:val="P"/>
+      </w:pPr>
+      <w:r>
+        <w:t>Чи ясно описана загальнае організація програми? Чи включає специфікація грамотний огляд архітектури та її обгрунтування?</w:t>
+      </w:r>
+    </w:p>
+    <w:p>
+      <w:pPr>
+        <w:pStyle w:val="P"/>
+      </w:pPr>
+      <w:r>
+        <w:lastRenderedPageBreak/>
+        <w:t>Чи адекватно визначено основні компоненти програми, їх області відповідальності й взаємодія з іншими компонентами?</w:t>
+      </w:r>
+    </w:p>
+    <w:p>
+      <w:pPr>
+        <w:pStyle w:val="P"/>
+      </w:pPr>
+      <w:r>
+        <w:t>Чи наведено опис найважливіших класів і їх обгрунтування?</w:t>
+      </w:r>
+    </w:p>
+    <w:p>
+      <w:pPr>
+        <w:pStyle w:val="P"/>
+      </w:pPr>
+      <w:r>
+        <w:t>Чи наведено опис організації даних і її обгрунтування?</w:t>
+      </w:r>
+    </w:p>
+    <w:p>
+      <w:pPr>
+        <w:pStyle w:val="P"/>
+      </w:pPr>
+      <w:r>
+        <w:t>Чи наведено опис організації й змісту сховища даних?</w:t>
+      </w:r>
+    </w:p>
+    <w:p>
+      <w:pPr>
+        <w:pStyle w:val="P"/>
+      </w:pPr>
+      <w:r>
+        <w:t>Чи визначені всі важливі бізнес-правила? Чи описано їх вплив на систему?</w:t>
+      </w:r>
+    </w:p>
+    <w:p>
+      <w:pPr>
+        <w:pStyle w:val="P"/>
+        <w:rPr>
+          <w:lang w:val="en-US"/>
+        </w:rPr>
+      </w:pPr>
+      <w:r>
+        <w:t xml:space="preserve">Чи описана стратегія проєктування </w:t>
+      </w:r>
+      <w:r>
+        <w:rPr>
+          <w:lang w:val="en-US"/>
+        </w:rPr>
+        <w:t>GUI?</w:t>
+      </w:r>
+    </w:p>
+    <w:p>
+      <w:pPr>
+        <w:pStyle w:val="P"/>
+      </w:pPr>
+      <w:r>
+        <w:t xml:space="preserve">Чи зроблено </w:t>
+      </w:r>
+      <w:r>
+        <w:rPr>
+          <w:lang w:val="en-US"/>
+        </w:rPr>
+        <w:t xml:space="preserve">GUI </w:t>
+      </w:r>
+      <w:r>
+        <w:t>модульним, щоб його зміни не впливали на іншу частину програми?</w:t>
+      </w:r>
+    </w:p>
+    <w:p>
+      <w:pPr>
+        <w:pStyle w:val="P"/>
+      </w:pPr>
+      <w:r>
+        <w:t>Чи наведено опис стратегії введення-виведення даних та її обгрунтування?</w:t>
+      </w:r>
+    </w:p>
+    <w:p>
+      <w:pPr>
+        <w:pStyle w:val="P"/>
+      </w:pPr>
+      <w:r>
+        <w:t>Чи вказано оцінки ступеню використання обмежених ресурсів: потоки, з’єднання зі сховищем даних, дескриптори, пропускна спроможність мережі? Чи наведено опис стратегії керування такими ресурсами і її обгрунтування?</w:t>
+      </w:r>
+    </w:p>
+    <w:p>
+      <w:pPr>
+        <w:pStyle w:val="P"/>
+      </w:pPr>
+      <w:r>
+        <w:t>Чи описані вимоги до захищеності архітектури?</w:t>
+      </w:r>
+    </w:p>
+    <w:p>
+      <w:pPr>
+        <w:pStyle w:val="P"/>
+      </w:pPr>
+      <w:r>
+        <w:t>Чи визначає архітектура вимоги до обсягу й швидкодії всіх класів, підсистем, і функціональних областей?</w:t>
+      </w:r>
+    </w:p>
+    <w:p>
+      <w:pPr>
+        <w:pStyle w:val="P"/>
+      </w:pPr>
+      <w:r>
+        <w:t>Чи описує архітектура спосіб досягнення масштабованості системи?</w:t>
+      </w:r>
+    </w:p>
+    <w:p>
+      <w:pPr>
+        <w:pStyle w:val="P"/>
+      </w:pPr>
+      <w:r>
+        <w:t>Чи розглянуті питання взаємодії системи з іншими системами?</w:t>
+      </w:r>
+    </w:p>
+    <w:p>
+      <w:pPr>
+        <w:pStyle w:val="P"/>
+      </w:pPr>
+      <w:r>
+        <w:t>Чи описана стратегія інтернаціоналізації/локалізації?</w:t>
+      </w:r>
+    </w:p>
+    <w:p>
+      <w:pPr>
+        <w:pStyle w:val="P"/>
+      </w:pPr>
+      <w:r>
+        <w:t>Чи визначена погоджена стратегія обробки помилок?</w:t>
+      </w:r>
+    </w:p>
+    <w:p>
+      <w:pPr>
+        <w:pStyle w:val="P"/>
+      </w:pPr>
+      <w:r>
+        <w:t>Чи визначений підхід до відмовостійкості системи, якщо потрібно?</w:t>
+      </w:r>
+    </w:p>
+    <w:p>
+      <w:pPr>
+        <w:pStyle w:val="P"/>
+      </w:pPr>
+      <w:r>
+        <w:t>Чи підтверджена можливість технічної реалізації всіх частин системи?</w:t>
+      </w:r>
+    </w:p>
+    <w:p>
+      <w:pPr>
+        <w:pStyle w:val="P"/>
+      </w:pPr>
+      <w:r>
+        <w:t>Чи визначений підхід до реалізації надлишкової функціональності?</w:t>
+      </w:r>
+    </w:p>
+    <w:p>
+      <w:pPr>
+        <w:pStyle w:val="P"/>
+      </w:pPr>
+      <w:r>
+        <w:lastRenderedPageBreak/>
+        <w:t>Чи прийняті необхідні рішення відносно «придбання або створення» компонентів системи?</w:t>
+      </w:r>
+    </w:p>
+    <w:p>
+      <w:pPr>
+        <w:pStyle w:val="P"/>
+      </w:pPr>
+      <w:r>
+        <w:t>Чи описано у специфікації, як повторно використовуваний код буде адаптований до інших аспектів архітектури?</w:t>
+      </w:r>
+    </w:p>
+    <w:p>
+      <w:pPr>
+        <w:pStyle w:val="P"/>
+      </w:pPr>
+      <w:r>
+        <w:t>Чи зможе архітектура адаптуватися до ймовірних змін?</w:t>
+      </w:r>
+    </w:p>
+    <w:p>
+      <w:pPr>
+        <w:pStyle w:val="P"/>
+        <w:rPr>
+          <w:lang w:val="en-US"/>
+        </w:rPr>
+      </w:pPr>
+    </w:p>
+    <w:p>
+      <w:pPr>
         <w:pStyle w:val="H3"/>
       </w:pPr>
       <w:r>
@@ -568,37 +966,52 @@
         <w:pStyle w:val="H2"/>
       </w:pPr>
       <w:r>
+        <w:t>Висновки</w:t>
+      </w:r>
+    </w:p>
+    <w:p>
+      <w:pPr>
+        <w:rPr>
+          <w:lang w:val="en-US"/>
+        </w:rPr>
+      </w:pPr>
+    </w:p>
+    <w:p>
+      <w:r>
+        <w:t xml:space="preserve">По виконанню цієї роботи </w:t>
+      </w:r>
+      <w:r>
+        <w:t>було в</w:t>
+      </w:r>
+      <w:r>
+        <w:t>ивч</w:t>
+      </w:r>
+      <w:r>
+        <w:t>ено</w:t>
+      </w:r>
+      <w:r>
+        <w:t xml:space="preserve"> базові принципи та основи дослідження предметної області, в межах якої розробляється програма, і </w:t>
+      </w:r>
+      <w:r>
+        <w:t xml:space="preserve">навчено </w:t>
+      </w:r>
+      <w:r>
+        <w:t>виконувати проєктування архітектури системи на базі проведеного дослідження із застосування шаблону проєктування MVVM.</w:t>
+      </w:r>
+      <w:r>
+        <w:t xml:space="preserve"> Алелуя Слава ІСУС ХРИСТУ</w:t>
+      </w:r>
+      <w:r>
+        <w:t>.</w:t>
+      </w:r>
+    </w:p>
+    <w:p/>
+    <w:p>
+      <w:pPr>
+        <w:pStyle w:val="H2"/>
+      </w:pPr>
+      <w:r>
         <w:lastRenderedPageBreak/>
-        <w:t>Висновки</w:t>
-      </w:r>
-    </w:p>
-    <w:p>
-      <w:pPr>
-        <w:rPr>
-          <w:lang w:val="en-US"/>
-        </w:rPr>
-      </w:pPr>
-    </w:p>
-    <w:p>
-      <w:r>
-        <w:t>По виконанню цієї роботи ми з</w:t>
-      </w:r>
-      <w:r>
-        <w:t>асвої</w:t>
-      </w:r>
-      <w:r>
-        <w:t>л</w:t>
-      </w:r>
-      <w:r>
-        <w:t>и основні принципи та засади оформлення технічного завдання на розробку програмного забезпечення.</w:t>
-      </w:r>
-    </w:p>
-    <w:p/>
-    <w:p>
-      <w:pPr>
-        <w:pStyle w:val="H2"/>
-      </w:pPr>
-      <w:r>
         <w:t>Контрольні питання</w:t>
       </w:r>
     </w:p>

</xml_diff>

<commit_message>
feat: FD2 report questions done, JESUS THANK YOU JESUS HALLELUJAH
</commit_message>
<xml_diff>
--- a/31FD/l2/КНТ-122_Онищенко_Варіант-19_Лаба2.docx
+++ b/31FD/l2/КНТ-122_Онищенко_Варіант-19_Лаба2.docx
@@ -179,6 +179,9 @@
         <w:ind w:firstLine="0"/>
         <w:contextualSpacing/>
         <w:jc w:val="center"/>
+        <w:rPr>
+          <w:lang w:val="en-US"/>
+        </w:rPr>
       </w:pPr>
       <w:r>
         <w:t>Т</w:t>
@@ -1011,119 +1014,652 @@
         <w:pStyle w:val="H2"/>
       </w:pPr>
       <w:r>
+        <w:t>Контрольні питання</w:t>
+      </w:r>
+    </w:p>
+    <w:p>
+      <w:pPr>
+        <w:pStyle w:val="H3"/>
+        <w:rPr>
+          <w:lang w:val="en-US"/>
+        </w:rPr>
+      </w:pPr>
+      <w:r>
+        <w:t xml:space="preserve">Що таке архітектура програми? </w:t>
+      </w:r>
+    </w:p>
+    <w:p>
+      <w:pPr>
+        <w:pStyle w:val="P"/>
+        <w:rPr>
+          <w:lang w:val="en-US"/>
+        </w:rPr>
+      </w:pPr>
+    </w:p>
+    <w:p>
+      <w:pPr>
+        <w:pStyle w:val="P"/>
+      </w:pPr>
+      <w:r>
+        <w:t xml:space="preserve">Загальний </w:t>
+      </w:r>
+      <w:r>
+        <w:rPr>
+          <w:i/>
+          <w:iCs/>
+        </w:rPr>
+        <w:t>дизайн</w:t>
+      </w:r>
+      <w:r>
+        <w:t xml:space="preserve"> системи, регулює як </w:t>
+      </w:r>
+      <w:r>
+        <w:rPr>
+          <w:i/>
+          <w:iCs/>
+        </w:rPr>
+        <w:t>компоненти</w:t>
+      </w:r>
+      <w:r>
+        <w:t xml:space="preserve"> мають взаємодіяти. </w:t>
+      </w:r>
+      <w:r>
+        <w:rPr>
+          <w:i/>
+          <w:iCs/>
+        </w:rPr>
+        <w:t>Дизайн</w:t>
+      </w:r>
+      <w:r>
+        <w:t xml:space="preserve">: </w:t>
+      </w:r>
+      <w:r>
+        <w:t>планування вигляду та роботи речей</w:t>
+      </w:r>
+      <w:r>
+        <w:t>.</w:t>
+      </w:r>
+      <w:r>
+        <w:t xml:space="preserve"> </w:t>
+      </w:r>
+      <w:r>
+        <w:rPr>
+          <w:i/>
+          <w:iCs/>
+        </w:rPr>
+        <w:t>Компонент</w:t>
+      </w:r>
+      <w:r>
+        <w:t>: частина чогось більшого.</w:t>
+      </w:r>
+    </w:p>
+    <w:p>
+      <w:pPr>
+        <w:pStyle w:val="P"/>
+        <w:rPr>
+          <w:lang w:val="en-US"/>
+        </w:rPr>
+      </w:pPr>
+    </w:p>
+    <w:p>
+      <w:pPr>
+        <w:pStyle w:val="H3"/>
+      </w:pPr>
+      <w:r>
+        <w:t>Яке місце про</w:t>
+      </w:r>
+      <w:r>
+        <w:t>є</w:t>
+      </w:r>
+      <w:r>
+        <w:t>ктування та розробка архітектури програми в життєвому циклі?</w:t>
+      </w:r>
+    </w:p>
+    <w:p>
+      <w:pPr>
+        <w:pStyle w:val="P"/>
+      </w:pPr>
+    </w:p>
+    <w:p>
+      <w:pPr>
+        <w:pStyle w:val="P"/>
+      </w:pPr>
+      <w:r>
+        <w:t>Має бути здійснено на початку, після збору й аналізу вимог до програми.</w:t>
+      </w:r>
+    </w:p>
+    <w:p>
+      <w:pPr>
+        <w:pStyle w:val="P"/>
+      </w:pPr>
+    </w:p>
+    <w:p>
+      <w:pPr>
+        <w:pStyle w:val="H3"/>
+      </w:pPr>
+      <w:r>
+        <w:t>Які основні складові архітектури?</w:t>
+      </w:r>
+    </w:p>
+    <w:p>
+      <w:pPr>
+        <w:pStyle w:val="P"/>
+      </w:pPr>
+    </w:p>
+    <w:p>
+      <w:pPr>
+        <w:pStyle w:val="P"/>
+        <w:rPr>
+          <w:lang w:val="en-US"/>
+        </w:rPr>
+      </w:pPr>
+      <w:r>
+        <w:t>Опис самих компонент системи (класи, модулі, пакети, бібліотеки), як ті компоненти мають взаємодіяти, опис можливих патернів проєктування, обмежень.</w:t>
+      </w:r>
+    </w:p>
+    <w:p>
+      <w:pPr>
+        <w:pStyle w:val="P"/>
+      </w:pPr>
+    </w:p>
+    <w:p>
+      <w:pPr>
+        <w:pStyle w:val="H3"/>
+        <w:rPr>
+          <w:lang w:val="en-US"/>
+        </w:rPr>
+      </w:pPr>
+      <w:r>
+        <w:t>Які вимоги до архітектури програми?</w:t>
+      </w:r>
+    </w:p>
+    <w:p>
+      <w:pPr>
+        <w:pStyle w:val="P"/>
+        <w:rPr>
+          <w:lang w:val="en-US"/>
+        </w:rPr>
+      </w:pPr>
+    </w:p>
+    <w:p>
+      <w:pPr>
+        <w:pStyle w:val="P"/>
+      </w:pPr>
+      <w:r>
+        <w:t>Має бути чітко визначеною, повно описувати компоненти, відповідати на всі зазначені питання з методички.</w:t>
+      </w:r>
+    </w:p>
+    <w:p>
+      <w:pPr>
+        <w:pStyle w:val="P"/>
+        <w:rPr>
+          <w:lang w:val="en-US"/>
+        </w:rPr>
+      </w:pPr>
+    </w:p>
+    <w:p>
+      <w:pPr>
+        <w:pStyle w:val="H3"/>
+      </w:pPr>
+      <w:r>
+        <w:t>Як визначити якість архітектури?</w:t>
+      </w:r>
+    </w:p>
+    <w:p>
+      <w:pPr>
+        <w:pStyle w:val="P"/>
+      </w:pPr>
+    </w:p>
+    <w:p>
+      <w:pPr>
+        <w:pStyle w:val="P"/>
+      </w:pPr>
+      <w:r>
+        <w:t>Якщо воно логічно описано і працює на практиці, то зроблено якісно.</w:t>
+      </w:r>
+    </w:p>
+    <w:p>
+      <w:pPr>
+        <w:pStyle w:val="P"/>
+      </w:pPr>
+    </w:p>
+    <w:p>
+      <w:pPr>
+        <w:pStyle w:val="H3"/>
+      </w:pPr>
+      <w:r>
+        <w:t>Скільки часу відносно загального розробки має займати розробка архітектури?</w:t>
+      </w:r>
+    </w:p>
+    <w:p>
+      <w:pPr>
+        <w:pStyle w:val="P"/>
+      </w:pPr>
+    </w:p>
+    <w:p>
+      <w:pPr>
+        <w:pStyle w:val="P"/>
+      </w:pPr>
+      <w:r>
+        <w:t>Можливо близько 17% від загального часу розробки.</w:t>
+      </w:r>
+    </w:p>
+    <w:p>
+      <w:pPr>
+        <w:pStyle w:val="P"/>
+      </w:pPr>
+    </w:p>
+    <w:p>
+      <w:pPr>
+        <w:pStyle w:val="H3"/>
+      </w:pPr>
+      <w:r>
+        <w:t>Як можна описати архітектуру?</w:t>
+      </w:r>
+    </w:p>
+    <w:p>
+      <w:pPr>
+        <w:pStyle w:val="P"/>
+      </w:pPr>
+    </w:p>
+    <w:p>
+      <w:pPr>
+        <w:pStyle w:val="P"/>
+      </w:pPr>
+      <w:r>
+        <w:t>Через специфікацію архітектури, де описуються всі можливі компоненти і прийняті рішення.</w:t>
+      </w:r>
+    </w:p>
+    <w:p>
+      <w:pPr>
+        <w:pStyle w:val="P"/>
+      </w:pPr>
+    </w:p>
+    <w:p>
+      <w:pPr>
+        <w:pStyle w:val="H3"/>
+        <w:rPr>
+          <w:lang w:val="en-US"/>
+        </w:rPr>
+      </w:pPr>
+      <w:r>
         <w:lastRenderedPageBreak/>
-        <w:t>Контрольні питання</w:t>
-      </w:r>
+        <w:t>Які є архітектурні шаблони?</w:t>
+      </w:r>
+    </w:p>
+    <w:p>
+      <w:pPr>
+        <w:pStyle w:val="P"/>
+        <w:rPr>
+          <w:lang w:val="en-US"/>
+        </w:rPr>
+      </w:pPr>
+    </w:p>
+    <w:p>
+      <w:pPr>
+        <w:pStyle w:val="P"/>
+        <w:rPr>
+          <w:lang w:val="en-US"/>
+        </w:rPr>
+      </w:pPr>
+      <w:r>
+        <w:t xml:space="preserve">Бувають </w:t>
+      </w:r>
+      <w:r>
+        <w:rPr>
+          <w:lang w:val="en-US"/>
+        </w:rPr>
+        <w:t xml:space="preserve">Model-View-ViewModel, Model-View-Controller. </w:t>
+      </w:r>
+    </w:p>
+    <w:p>
+      <w:pPr>
+        <w:pStyle w:val="P"/>
+        <w:rPr>
+          <w:lang w:val="en-US"/>
+        </w:rPr>
+      </w:pPr>
     </w:p>
     <w:p>
       <w:pPr>
         <w:pStyle w:val="H3"/>
       </w:pPr>
       <w:r>
-        <w:t xml:space="preserve">Що таке архітектура програми? </w:t>
-      </w:r>
+        <w:t>Які є основні принципи проєктування архітектури?</w:t>
+      </w:r>
+    </w:p>
+    <w:p>
+      <w:pPr>
+        <w:pStyle w:val="P"/>
+      </w:pPr>
+    </w:p>
+    <w:p>
+      <w:pPr>
+        <w:pStyle w:val="P"/>
+      </w:pPr>
+      <w:r>
+        <w:t xml:space="preserve">Зрозумілість, </w:t>
+      </w:r>
+      <w:r>
+        <w:rPr>
+          <w:lang w:val="en-US"/>
+        </w:rPr>
+        <w:t>масштабованість</w:t>
+      </w:r>
+      <w:r>
+        <w:rPr>
+          <w:lang w:val="en-US"/>
+        </w:rPr>
+        <w:t xml:space="preserve">, </w:t>
+      </w:r>
+      <w:r>
+        <w:t>повнота.</w:t>
+      </w:r>
+    </w:p>
+    <w:p>
+      <w:pPr>
+        <w:pStyle w:val="P"/>
+      </w:pPr>
     </w:p>
     <w:p>
       <w:pPr>
         <w:pStyle w:val="H3"/>
       </w:pPr>
       <w:r>
-        <w:t>Яке місце про</w:t>
-      </w:r>
-      <w:r>
-        <w:t>є</w:t>
-      </w:r>
-      <w:r>
-        <w:t>ктування та розробка архітектури програми в життєвому циклі?</w:t>
-      </w:r>
+        <w:t>Які є архітектурні стилі?</w:t>
+      </w:r>
+    </w:p>
+    <w:p>
+      <w:pPr>
+        <w:pStyle w:val="P"/>
+      </w:pPr>
+    </w:p>
+    <w:p>
+      <w:pPr>
+        <w:pStyle w:val="P"/>
+      </w:pPr>
+      <w:r>
+        <w:t>Можуть бути клієнт-серверними, пошаровими, мікросервісними, подієвими.</w:t>
+      </w:r>
+    </w:p>
+    <w:p>
+      <w:pPr>
+        <w:pStyle w:val="P"/>
+      </w:pPr>
     </w:p>
     <w:p>
       <w:pPr>
         <w:pStyle w:val="H3"/>
       </w:pPr>
       <w:r>
-        <w:t>Які основні складові архітектури?</w:t>
-      </w:r>
+        <w:t xml:space="preserve">Що таке шаблон проєктування </w:t>
+      </w:r>
+      <w:r>
+        <w:rPr>
+          <w:lang w:val="en-US"/>
+        </w:rPr>
+        <w:t>MVVM</w:t>
+      </w:r>
+      <w:r>
+        <w:t>, які складові у нього?</w:t>
+      </w:r>
+    </w:p>
+    <w:p>
+      <w:pPr>
+        <w:pStyle w:val="P"/>
+      </w:pPr>
+    </w:p>
+    <w:p>
+      <w:pPr>
+        <w:pStyle w:val="P"/>
+      </w:pPr>
+      <w:r>
+        <w:rPr>
+          <w:i/>
+          <w:iCs/>
+        </w:rPr>
+        <w:t>Шаблон</w:t>
+      </w:r>
+      <w:r>
+        <w:t xml:space="preserve">: готовий макет для підлаштування і використання. </w:t>
+      </w:r>
+      <w:r>
+        <w:rPr>
+          <w:i/>
+          <w:iCs/>
+        </w:rPr>
+        <w:t>Шаблон проєктування</w:t>
+      </w:r>
+      <w:r>
+        <w:t xml:space="preserve">: для розробки програм. </w:t>
+      </w:r>
+      <w:r>
+        <w:rPr>
+          <w:i/>
+          <w:iCs/>
+          <w:lang w:val="en-US"/>
+        </w:rPr>
+        <w:t>Model View ViewModel</w:t>
+      </w:r>
+      <w:r>
+        <w:t xml:space="preserve">: шаблон проєктування для відокремлення </w:t>
+      </w:r>
+      <w:r>
+        <w:rPr>
+          <w:i/>
+          <w:iCs/>
+          <w:lang w:val="en-US"/>
+        </w:rPr>
+        <w:t>UI</w:t>
+      </w:r>
+      <w:r>
+        <w:rPr>
+          <w:lang w:val="en-US"/>
+        </w:rPr>
+        <w:t xml:space="preserve"> </w:t>
+      </w:r>
+      <w:r>
+        <w:t>від функціоналу.</w:t>
+      </w:r>
+      <w:r>
+        <w:rPr>
+          <w:lang w:val="en-US"/>
+        </w:rPr>
+        <w:t xml:space="preserve"> </w:t>
+      </w:r>
+      <w:r>
+        <w:rPr>
+          <w:i/>
+          <w:iCs/>
+          <w:lang w:val="en-US"/>
+        </w:rPr>
+        <w:t>UI</w:t>
+      </w:r>
+      <w:r>
+        <w:rPr>
+          <w:lang w:val="en-US"/>
+        </w:rPr>
+        <w:t xml:space="preserve">: User Interface </w:t>
+      </w:r>
+      <w:r>
+        <w:t>або користувацький інтерфейс.</w:t>
+      </w:r>
+    </w:p>
+    <w:p>
+      <w:pPr>
+        <w:pStyle w:val="P"/>
+      </w:pPr>
+      <w:r>
+        <w:rPr>
+          <w:i/>
+          <w:iCs/>
+          <w:lang w:val="en-US"/>
+        </w:rPr>
+        <w:t>Model</w:t>
+      </w:r>
+      <w:r>
+        <w:rPr>
+          <w:lang w:val="en-US"/>
+        </w:rPr>
+        <w:t xml:space="preserve">: </w:t>
+      </w:r>
+      <w:r>
+        <w:t>обробка даних і бізнес-логіки – функціоналу.</w:t>
+      </w:r>
+    </w:p>
+    <w:p>
+      <w:pPr>
+        <w:pStyle w:val="P"/>
+      </w:pPr>
+      <w:r>
+        <w:rPr>
+          <w:i/>
+          <w:iCs/>
+          <w:lang w:val="en-US"/>
+        </w:rPr>
+        <w:t>View</w:t>
+      </w:r>
+      <w:r>
+        <w:rPr>
+          <w:lang w:val="en-US"/>
+        </w:rPr>
+        <w:t xml:space="preserve">: </w:t>
+      </w:r>
+      <w:r>
+        <w:t xml:space="preserve">елементи </w:t>
+      </w:r>
+      <w:r>
+        <w:rPr>
+          <w:i/>
+          <w:iCs/>
+          <w:lang w:val="en-US"/>
+        </w:rPr>
+        <w:t>UI</w:t>
+      </w:r>
+      <w:r>
+        <w:t xml:space="preserve">, виведення даних з </w:t>
+      </w:r>
+      <w:r>
+        <w:rPr>
+          <w:i/>
+          <w:iCs/>
+          <w:lang w:val="en-US"/>
+        </w:rPr>
+        <w:t>Model</w:t>
+      </w:r>
+      <w:r>
+        <w:t>.</w:t>
+      </w:r>
+    </w:p>
+    <w:p>
+      <w:pPr>
+        <w:pStyle w:val="P"/>
+        <w:rPr>
+          <w:i/>
+          <w:iCs/>
+          <w:lang w:val="en-US"/>
+        </w:rPr>
+      </w:pPr>
+      <w:r>
+        <w:rPr>
+          <w:i/>
+          <w:iCs/>
+          <w:lang w:val="en-US"/>
+        </w:rPr>
+        <w:t>ViewModel</w:t>
+      </w:r>
+      <w:r>
+        <w:rPr>
+          <w:lang w:val="en-US"/>
+        </w:rPr>
+        <w:t xml:space="preserve">: </w:t>
+      </w:r>
+      <w:r>
+        <w:t xml:space="preserve">посередник між </w:t>
+      </w:r>
+      <w:r>
+        <w:rPr>
+          <w:i/>
+          <w:iCs/>
+          <w:lang w:val="en-US"/>
+        </w:rPr>
+        <w:t>View</w:t>
+      </w:r>
+      <w:r>
+        <w:rPr>
+          <w:lang w:val="en-US"/>
+        </w:rPr>
+        <w:t xml:space="preserve"> </w:t>
+      </w:r>
+      <w:r>
+        <w:t xml:space="preserve">і </w:t>
+      </w:r>
+      <w:r>
+        <w:rPr>
+          <w:i/>
+          <w:iCs/>
+          <w:lang w:val="en-US"/>
+        </w:rPr>
+        <w:t>Model</w:t>
+      </w:r>
+      <w:r>
+        <w:t xml:space="preserve"> –</w:t>
+      </w:r>
+      <w:r>
+        <w:rPr>
+          <w:lang w:val="en-US"/>
+        </w:rPr>
+        <w:t xml:space="preserve"> </w:t>
+      </w:r>
+      <w:r>
+        <w:t>функції</w:t>
+      </w:r>
+      <w:r>
+        <w:rPr>
+          <w:lang w:val="en-US"/>
+        </w:rPr>
+        <w:t xml:space="preserve"> </w:t>
+      </w:r>
+      <w:r>
+        <w:t xml:space="preserve">для </w:t>
+      </w:r>
+      <w:r>
+        <w:rPr>
+          <w:i/>
+          <w:iCs/>
+          <w:lang w:val="en-US"/>
+        </w:rPr>
+        <w:t>View</w:t>
+      </w:r>
+      <w:r>
+        <w:t xml:space="preserve"> аби взаємодіяти з </w:t>
+      </w:r>
+      <w:r>
+        <w:rPr>
+          <w:i/>
+          <w:iCs/>
+          <w:lang w:val="en-US"/>
+        </w:rPr>
+        <w:t>Model</w:t>
+      </w:r>
+      <w:r>
+        <w:rPr>
+          <w:lang w:val="en-US"/>
+        </w:rPr>
+        <w:t>.</w:t>
+      </w:r>
+    </w:p>
+    <w:p>
+      <w:pPr>
+        <w:pStyle w:val="P"/>
+      </w:pPr>
     </w:p>
     <w:p>
       <w:pPr>
         <w:pStyle w:val="H3"/>
-      </w:pPr>
-      <w:r>
-        <w:t>Які вимоги до архітектури програми?</w:t>
-      </w:r>
-    </w:p>
-    <w:p>
-      <w:pPr>
-        <w:pStyle w:val="H3"/>
-        <w:rPr>
-          <w:lang w:val="en-US"/>
-        </w:rPr>
-      </w:pPr>
-      <w:r>
-        <w:t>Як визначити якість архітектури?</w:t>
-      </w:r>
-    </w:p>
-    <w:p>
-      <w:pPr>
-        <w:pStyle w:val="H3"/>
-      </w:pPr>
-      <w:r>
-        <w:t>Скільки часу відносно загального розробки має займати розробка архітектури?</w:t>
-      </w:r>
-    </w:p>
-    <w:p>
-      <w:pPr>
-        <w:pStyle w:val="H3"/>
-      </w:pPr>
-      <w:r>
-        <w:t>Як можна описати архітектуру?</w:t>
-      </w:r>
-    </w:p>
-    <w:p>
-      <w:pPr>
-        <w:pStyle w:val="H3"/>
-      </w:pPr>
-      <w:r>
-        <w:t>Які є архітектурні шаблони?</w:t>
-      </w:r>
-    </w:p>
-    <w:p>
-      <w:pPr>
-        <w:pStyle w:val="H3"/>
-      </w:pPr>
-      <w:r>
-        <w:t>Які є основні принципи проєктування архітектури?</w:t>
-      </w:r>
-    </w:p>
-    <w:p>
-      <w:pPr>
-        <w:pStyle w:val="H3"/>
-      </w:pPr>
-      <w:r>
-        <w:t>Які є архітектурні стилі?</w:t>
-      </w:r>
-    </w:p>
-    <w:p>
-      <w:pPr>
-        <w:pStyle w:val="H3"/>
-      </w:pPr>
-      <w:r>
-        <w:t xml:space="preserve">Що таке шаблон проєктування </w:t>
-      </w:r>
-      <w:r>
-        <w:rPr>
-          <w:lang w:val="en-US"/>
-        </w:rPr>
-        <w:t>MVVM</w:t>
-      </w:r>
-      <w:r>
-        <w:t>, які складові у нього?</w:t>
-      </w:r>
-    </w:p>
-    <w:p>
-      <w:pPr>
-        <w:pStyle w:val="H3"/>
+        <w:rPr>
+          <w:lang w:val="en-US"/>
+        </w:rPr>
       </w:pPr>
       <w:r>
         <w:t xml:space="preserve">Яка різниця між шаблоном </w:t>
@@ -1136,6 +1672,185 @@
       </w:r>
       <w:r>
         <w:t>від інших?</w:t>
+      </w:r>
+    </w:p>
+    <w:p>
+      <w:pPr>
+        <w:pStyle w:val="P"/>
+        <w:rPr>
+          <w:lang w:val="en-US"/>
+        </w:rPr>
+      </w:pPr>
+    </w:p>
+    <w:p>
+      <w:pPr>
+        <w:pStyle w:val="P"/>
+        <w:rPr>
+          <w:lang w:val="en-US"/>
+        </w:rPr>
+      </w:pPr>
+      <w:r>
+        <w:rPr>
+          <w:i/>
+          <w:iCs/>
+          <w:lang w:val="en-US"/>
+        </w:rPr>
+        <w:t>Model View ViewModel</w:t>
+      </w:r>
+      <w:r>
+        <w:rPr>
+          <w:lang w:val="en-US"/>
+        </w:rPr>
+        <w:t xml:space="preserve">: </w:t>
+      </w:r>
+      <w:r>
+        <w:t xml:space="preserve">відокремлює </w:t>
+      </w:r>
+      <w:r>
+        <w:rPr>
+          <w:lang w:val="en-US"/>
+        </w:rPr>
+        <w:t xml:space="preserve">UI </w:t>
+      </w:r>
+      <w:r>
+        <w:t xml:space="preserve">від функціоналу. </w:t>
+      </w:r>
+    </w:p>
+    <w:p>
+      <w:pPr>
+        <w:pStyle w:val="P"/>
+      </w:pPr>
+      <w:r>
+        <w:rPr>
+          <w:i/>
+          <w:iCs/>
+          <w:lang w:val="en-US"/>
+        </w:rPr>
+        <w:t>Client-Server</w:t>
+      </w:r>
+      <w:r>
+        <w:rPr>
+          <w:lang w:val="en-US"/>
+        </w:rPr>
+        <w:t xml:space="preserve">: </w:t>
+      </w:r>
+      <w:r>
+        <w:t>сервер надає послуги клієнтам через запити.</w:t>
+      </w:r>
+    </w:p>
+    <w:p>
+      <w:pPr>
+        <w:pStyle w:val="P"/>
+      </w:pPr>
+      <w:r>
+        <w:rPr>
+          <w:i/>
+          <w:iCs/>
+          <w:lang w:val="en-US"/>
+        </w:rPr>
+        <w:lastRenderedPageBreak/>
+        <w:t>Layered</w:t>
+      </w:r>
+      <w:r>
+        <w:rPr>
+          <w:lang w:val="en-US"/>
+        </w:rPr>
+        <w:t xml:space="preserve">: </w:t>
+      </w:r>
+      <w:r>
+        <w:t>компоненти розташовані шарами і комунікують між ними.</w:t>
+      </w:r>
+    </w:p>
+    <w:p>
+      <w:pPr>
+        <w:pStyle w:val="P"/>
+      </w:pPr>
+      <w:r>
+        <w:rPr>
+          <w:i/>
+          <w:iCs/>
+          <w:lang w:val="en-US"/>
+        </w:rPr>
+        <w:t>Microservice</w:t>
+      </w:r>
+      <w:r>
+        <w:rPr>
+          <w:lang w:val="en-US"/>
+        </w:rPr>
+        <w:t xml:space="preserve">: </w:t>
+      </w:r>
+      <w:r>
+        <w:t xml:space="preserve">система складена з маленьких сервісів, поєднані через </w:t>
+      </w:r>
+      <w:r>
+        <w:rPr>
+          <w:i/>
+          <w:iCs/>
+          <w:lang w:val="en-US"/>
+        </w:rPr>
+        <w:t>API</w:t>
+      </w:r>
+      <w:r>
+        <w:rPr>
+          <w:lang w:val="en-US"/>
+        </w:rPr>
+        <w:t xml:space="preserve">. </w:t>
+      </w:r>
+      <w:r>
+        <w:rPr>
+          <w:i/>
+          <w:iCs/>
+          <w:lang w:val="en-US"/>
+        </w:rPr>
+        <w:t>API</w:t>
+      </w:r>
+      <w:r>
+        <w:rPr>
+          <w:lang w:val="en-US"/>
+        </w:rPr>
+        <w:t xml:space="preserve">: Application Programming Interface, </w:t>
+      </w:r>
+      <w:r>
+        <w:t>посередник між двома програмами для надання інформації, наприклад.</w:t>
+      </w:r>
+    </w:p>
+    <w:p>
+      <w:pPr>
+        <w:pStyle w:val="P"/>
+      </w:pPr>
+      <w:r>
+        <w:rPr>
+          <w:i/>
+          <w:iCs/>
+          <w:lang w:val="en-US"/>
+        </w:rPr>
+        <w:t>Event-Driven</w:t>
+      </w:r>
+      <w:r>
+        <w:rPr>
+          <w:lang w:val="en-US"/>
+        </w:rPr>
+        <w:t xml:space="preserve">: </w:t>
+      </w:r>
+      <w:r>
+        <w:t>компоненти реагують на події, взаємодії користувача наприклад.</w:t>
+      </w:r>
+    </w:p>
+    <w:p>
+      <w:pPr>
+        <w:pStyle w:val="P"/>
+      </w:pPr>
+      <w:r>
+        <w:t xml:space="preserve">Тому різниця між </w:t>
+      </w:r>
+      <w:r>
+        <w:rPr>
+          <w:lang w:val="en-US"/>
+        </w:rPr>
+        <w:t xml:space="preserve">MVVM </w:t>
+      </w:r>
+      <w:r>
+        <w:t>та іншими підходами велика, вони всі різні і для різних задач.</w:t>
       </w:r>
     </w:p>
     <w:sectPr>

</xml_diff>

<commit_message>
feat: FD2 architecture report doing, JESUS THANK YOU JESUS HALLELUAJH
</commit_message>
<xml_diff>
--- a/31FD/l2/КНТ-122_Онищенко_Варіант-19_Лаба2.docx
+++ b/31FD/l2/КНТ-122_Онищенко_Варіант-19_Лаба2.docx
@@ -540,6 +540,9 @@
     <w:p>
       <w:pPr>
         <w:pStyle w:val="H3"/>
+        <w:rPr>
+          <w:lang w:val="en-US"/>
+        </w:rPr>
       </w:pPr>
       <w:r>
         <w:t>Архітектура програми</w:t>
@@ -547,891 +550,823 @@
     </w:p>
     <w:p>
       <w:pPr>
-        <w:pStyle w:val="P"/>
-      </w:pPr>
-    </w:p>
-    <w:p>
-      <w:pPr>
-        <w:pStyle w:val="P"/>
-      </w:pPr>
-      <w:r>
-        <w:t>Основні компоненти: аж до класів</w:t>
-      </w:r>
-      <w:r>
-        <w:t>.</w:t>
-      </w:r>
-    </w:p>
-    <w:p>
-      <w:pPr>
-        <w:pStyle w:val="P"/>
-      </w:pPr>
-      <w:r>
+        <w:pStyle w:val="H4"/>
+        <w:rPr>
+          <w:lang w:val="en-US"/>
+        </w:rPr>
+      </w:pPr>
+      <w:r>
+        <w:rPr>
+          <w:lang w:val="en-US"/>
+        </w:rPr>
+        <w:t>Model</w:t>
+      </w:r>
+    </w:p>
+    <w:p>
+      <w:pPr>
+        <w:pStyle w:val="P"/>
+        <w:rPr>
+          <w:lang w:val="en-US"/>
+        </w:rPr>
+      </w:pPr>
+    </w:p>
+    <w:p>
+      <w:pPr>
+        <w:pStyle w:val="Code"/>
+        <w:rPr>
+          <w:b/>
+          <w:bCs/>
+        </w:rPr>
+      </w:pPr>
+      <w:r>
+        <w:rPr>
+          <w:b/>
+          <w:bCs/>
+        </w:rPr>
         <w:lastRenderedPageBreak/>
-        <w:t>Всі функції з чітким визначенням</w:t>
-      </w:r>
-      <w:r>
-        <w:t>, як окремий клас, метод, сукупність методів/класів, чи як інша складова.</w:t>
-      </w:r>
-    </w:p>
-    <w:p>
-      <w:pPr>
-        <w:pStyle w:val="P"/>
-      </w:pPr>
-    </w:p>
-    <w:p>
-      <w:pPr>
-        <w:pStyle w:val="P"/>
-      </w:pPr>
-      <w:r>
-        <w:t>Правила взаємодії між складовими</w:t>
-      </w:r>
-    </w:p>
-    <w:p>
-      <w:pPr>
-        <w:pStyle w:val="P"/>
-      </w:pPr>
-      <w:r>
-        <w:t>Організація взаємодії і її заборона якщо треба</w:t>
-      </w:r>
-    </w:p>
-    <w:p>
-      <w:pPr>
-        <w:pStyle w:val="P"/>
-      </w:pPr>
-    </w:p>
-    <w:p>
-      <w:pPr>
-        <w:pStyle w:val="P"/>
-      </w:pPr>
-      <w:r>
-        <w:t>Формат роботи з даними</w:t>
-      </w:r>
-    </w:p>
-    <w:p>
-      <w:pPr>
-        <w:pStyle w:val="P"/>
-      </w:pPr>
-      <w:r>
-        <w:t>Вимоги до даних</w:t>
-      </w:r>
-    </w:p>
-    <w:p>
-      <w:pPr>
-        <w:pStyle w:val="P"/>
-      </w:pPr>
-      <w:r>
-        <w:t>Наявні наразі дані</w:t>
-      </w:r>
-    </w:p>
-    <w:p>
-      <w:pPr>
-        <w:pStyle w:val="P"/>
-      </w:pPr>
-      <w:r>
-        <w:t>Принципи взаємодії з даними</w:t>
-      </w:r>
-    </w:p>
-    <w:p>
-      <w:pPr>
-        <w:pStyle w:val="P"/>
-      </w:pPr>
-      <w:r>
-        <w:t>Шляхи інтеграції даних</w:t>
-      </w:r>
-    </w:p>
-    <w:p>
-      <w:pPr>
-        <w:pStyle w:val="P"/>
-      </w:pPr>
-    </w:p>
-    <w:p>
-      <w:pPr>
-        <w:pStyle w:val="P"/>
-      </w:pPr>
-      <w:r>
-        <w:t>Обробка безпеки</w:t>
-      </w:r>
-    </w:p>
-    <w:p>
-      <w:pPr>
-        <w:pStyle w:val="P"/>
-      </w:pPr>
-    </w:p>
-    <w:p>
-      <w:pPr>
-        <w:pStyle w:val="P"/>
-      </w:pPr>
-      <w:r>
-        <w:t>Результати</w:t>
-      </w:r>
-    </w:p>
-    <w:p>
-      <w:pPr>
-        <w:pStyle w:val="P"/>
-      </w:pPr>
-      <w:r>
-        <w:t xml:space="preserve">Прийняті рішення </w:t>
-      </w:r>
-    </w:p>
-    <w:p>
-      <w:pPr>
-        <w:pStyle w:val="P"/>
-      </w:pPr>
-      <w:r>
-        <w:t>Як розширюватись система може: додавати нові компоненти</w:t>
-      </w:r>
-    </w:p>
-    <w:p>
-      <w:pPr>
-        <w:pStyle w:val="P"/>
-      </w:pPr>
-      <w:r>
-        <w:t>Розширення це має бути функціональне, кількості користувачів, обсягу даних.</w:t>
-      </w:r>
-    </w:p>
-    <w:p>
-      <w:pPr>
-        <w:pStyle w:val="P"/>
-      </w:pPr>
-    </w:p>
-    <w:p>
-      <w:pPr>
-        <w:pStyle w:val="P"/>
-      </w:pPr>
-      <w:r>
-        <w:t>Вимоги до продуктивності</w:t>
-      </w:r>
-    </w:p>
-    <w:p>
-      <w:pPr>
-        <w:pStyle w:val="P"/>
-      </w:pPr>
-      <w:r>
-        <w:t>Забезпечення відмовостійкості: обробка виключень.</w:t>
-      </w:r>
-    </w:p>
-    <w:p>
-      <w:pPr>
-        <w:pStyle w:val="P"/>
-      </w:pPr>
-    </w:p>
-    <w:p>
-      <w:pPr>
-        <w:pStyle w:val="P"/>
-      </w:pPr>
-      <w:r>
-        <w:t>Способи повторно ивкористати існуючі речі під час розробки</w:t>
-      </w:r>
-    </w:p>
-    <w:p>
-      <w:pPr>
-        <w:pStyle w:val="P"/>
-      </w:pPr>
-    </w:p>
-    <w:p>
-      <w:pPr>
-        <w:pStyle w:val="H3"/>
-        <w:rPr>
-          <w:lang w:val="en-US"/>
-        </w:rPr>
-      </w:pPr>
-      <w:r>
-        <w:t>Аналіз архітектури</w:t>
-      </w:r>
-    </w:p>
-    <w:p>
-      <w:pPr>
-        <w:pStyle w:val="P"/>
-        <w:rPr>
-          <w:lang w:val="en-US"/>
-        </w:rPr>
-      </w:pPr>
-    </w:p>
-    <w:p>
-      <w:pPr>
-        <w:pStyle w:val="P"/>
-      </w:pPr>
-      <w:r>
-        <w:t>Чи ясно описана загальнае організація програми? Чи включає специфікація грамотний огляд архітектури та її обгрунтування?</w:t>
-      </w:r>
-    </w:p>
-    <w:p>
-      <w:pPr>
-        <w:pStyle w:val="P"/>
-      </w:pPr>
-      <w:r>
-        <w:lastRenderedPageBreak/>
-        <w:t>Чи адекватно визначено основні компоненти програми, їх області відповідальності й взаємодія з іншими компонентами?</w:t>
-      </w:r>
-    </w:p>
-    <w:p>
-      <w:pPr>
-        <w:pStyle w:val="P"/>
-      </w:pPr>
-      <w:r>
-        <w:t>Чи наведено опис найважливіших класів і їх обгрунтування?</w:t>
-      </w:r>
-    </w:p>
-    <w:p>
-      <w:pPr>
-        <w:pStyle w:val="P"/>
-      </w:pPr>
-      <w:r>
-        <w:t>Чи наведено опис організації даних і її обгрунтування?</w:t>
-      </w:r>
-    </w:p>
-    <w:p>
-      <w:pPr>
-        <w:pStyle w:val="P"/>
-      </w:pPr>
-      <w:r>
-        <w:t>Чи наведено опис організації й змісту сховища даних?</w:t>
-      </w:r>
-    </w:p>
-    <w:p>
-      <w:pPr>
-        <w:pStyle w:val="P"/>
-      </w:pPr>
-      <w:r>
-        <w:t>Чи визначені всі важливі бізнес-правила? Чи описано їх вплив на систему?</w:t>
-      </w:r>
-    </w:p>
-    <w:p>
-      <w:pPr>
-        <w:pStyle w:val="P"/>
-        <w:rPr>
-          <w:lang w:val="en-US"/>
-        </w:rPr>
-      </w:pPr>
-      <w:r>
-        <w:t xml:space="preserve">Чи описана стратегія проєктування </w:t>
-      </w:r>
-      <w:r>
-        <w:rPr>
-          <w:lang w:val="en-US"/>
-        </w:rPr>
-        <w:t>GUI?</w:t>
-      </w:r>
-    </w:p>
-    <w:p>
-      <w:pPr>
-        <w:pStyle w:val="P"/>
-      </w:pPr>
-      <w:r>
-        <w:t xml:space="preserve">Чи зроблено </w:t>
-      </w:r>
-      <w:r>
-        <w:rPr>
-          <w:lang w:val="en-US"/>
-        </w:rPr>
-        <w:t xml:space="preserve">GUI </w:t>
-      </w:r>
-      <w:r>
-        <w:t>модульним, щоб його зміни не впливали на іншу частину програми?</w:t>
-      </w:r>
-    </w:p>
-    <w:p>
-      <w:pPr>
-        <w:pStyle w:val="P"/>
-      </w:pPr>
-      <w:r>
-        <w:t>Чи наведено опис стратегії введення-виведення даних та її обгрунтування?</w:t>
-      </w:r>
-    </w:p>
-    <w:p>
-      <w:pPr>
-        <w:pStyle w:val="P"/>
-      </w:pPr>
-      <w:r>
-        <w:t>Чи вказано оцінки ступеню використання обмежених ресурсів: потоки, з’єднання зі сховищем даних, дескриптори, пропускна спроможність мережі? Чи наведено опис стратегії керування такими ресурсами і її обгрунтування?</w:t>
-      </w:r>
-    </w:p>
-    <w:p>
-      <w:pPr>
-        <w:pStyle w:val="P"/>
-      </w:pPr>
-      <w:r>
-        <w:t>Чи описані вимоги до захищеності архітектури?</w:t>
-      </w:r>
-    </w:p>
-    <w:p>
-      <w:pPr>
-        <w:pStyle w:val="P"/>
-      </w:pPr>
-      <w:r>
-        <w:t>Чи визначає архітектура вимоги до обсягу й швидкодії всіх класів, підсистем, і функціональних областей?</w:t>
-      </w:r>
-    </w:p>
-    <w:p>
-      <w:pPr>
-        <w:pStyle w:val="P"/>
-      </w:pPr>
-      <w:r>
-        <w:t>Чи описує архітектура спосіб досягнення масштабованості системи?</w:t>
-      </w:r>
-    </w:p>
-    <w:p>
-      <w:pPr>
-        <w:pStyle w:val="P"/>
-      </w:pPr>
-      <w:r>
-        <w:t>Чи розглянуті питання взаємодії системи з іншими системами?</w:t>
-      </w:r>
-    </w:p>
-    <w:p>
-      <w:pPr>
-        <w:pStyle w:val="P"/>
-      </w:pPr>
-      <w:r>
-        <w:t>Чи описана стратегія інтернаціоналізації/локалізації?</w:t>
-      </w:r>
-    </w:p>
-    <w:p>
-      <w:pPr>
-        <w:pStyle w:val="P"/>
-      </w:pPr>
-      <w:r>
-        <w:t>Чи визначена погоджена стратегія обробки помилок?</w:t>
-      </w:r>
-    </w:p>
-    <w:p>
-      <w:pPr>
-        <w:pStyle w:val="P"/>
-      </w:pPr>
-      <w:r>
-        <w:t>Чи визначений підхід до відмовостійкості системи, якщо потрібно?</w:t>
-      </w:r>
-    </w:p>
-    <w:p>
-      <w:pPr>
-        <w:pStyle w:val="P"/>
-      </w:pPr>
-      <w:r>
-        <w:t>Чи підтверджена можливість технічної реалізації всіх частин системи?</w:t>
-      </w:r>
-    </w:p>
-    <w:p>
-      <w:pPr>
-        <w:pStyle w:val="P"/>
-      </w:pPr>
-      <w:r>
-        <w:t>Чи визначений підхід до реалізації надлишкової функціональності?</w:t>
-      </w:r>
-    </w:p>
-    <w:p>
-      <w:pPr>
-        <w:pStyle w:val="P"/>
-      </w:pPr>
-      <w:r>
-        <w:lastRenderedPageBreak/>
-        <w:t>Чи прийняті необхідні рішення відносно «придбання або створення» компонентів системи?</w:t>
-      </w:r>
-    </w:p>
-    <w:p>
-      <w:pPr>
-        <w:pStyle w:val="P"/>
-      </w:pPr>
-      <w:r>
-        <w:t>Чи описано у специфікації, як повторно використовуваний код буде адаптований до інших аспектів архітектури?</w:t>
-      </w:r>
-    </w:p>
-    <w:p>
-      <w:pPr>
-        <w:pStyle w:val="P"/>
-      </w:pPr>
-      <w:r>
-        <w:t>Чи зможе архітектура адаптуватися до ймовірних змін?</w:t>
-      </w:r>
-    </w:p>
-    <w:p>
-      <w:pPr>
-        <w:pStyle w:val="P"/>
-        <w:rPr>
-          <w:lang w:val="en-US"/>
-        </w:rPr>
-      </w:pPr>
-    </w:p>
-    <w:p>
-      <w:pPr>
-        <w:pStyle w:val="H3"/>
-      </w:pPr>
-      <w:r>
-        <w:t>Обгрунтування вибору засобів розробки</w:t>
-      </w:r>
-    </w:p>
-    <w:p>
-      <w:pPr>
-        <w:pStyle w:val="P"/>
-      </w:pPr>
-    </w:p>
-    <w:p>
-      <w:pPr>
-        <w:pStyle w:val="H2"/>
-      </w:pPr>
-      <w:r>
-        <w:t>Висновки</w:t>
-      </w:r>
-    </w:p>
-    <w:p>
-      <w:pPr>
-        <w:rPr>
-          <w:lang w:val="en-US"/>
-        </w:rPr>
-      </w:pPr>
-    </w:p>
-    <w:p>
-      <w:r>
-        <w:t xml:space="preserve">По виконанню цієї роботи </w:t>
-      </w:r>
-      <w:r>
-        <w:t>було в</w:t>
-      </w:r>
-      <w:r>
-        <w:t>ивч</w:t>
-      </w:r>
-      <w:r>
-        <w:t>ено</w:t>
-      </w:r>
-      <w:r>
-        <w:t xml:space="preserve"> базові принципи та основи дослідження предметної області, в межах якої розробляється програма, і </w:t>
-      </w:r>
-      <w:r>
-        <w:t xml:space="preserve">навчено </w:t>
-      </w:r>
-      <w:r>
-        <w:t>виконувати проєктування архітектури системи на базі проведеного дослідження із застосування шаблону проєктування MVVM.</w:t>
-      </w:r>
-      <w:r>
-        <w:t xml:space="preserve"> Алелуя Слава ІСУС ХРИСТУ</w:t>
-      </w:r>
-      <w:r>
-        <w:t>.</w:t>
-      </w:r>
-    </w:p>
-    <w:p/>
-    <w:p>
-      <w:pPr>
-        <w:pStyle w:val="H2"/>
-      </w:pPr>
-      <w:r>
-        <w:t>Контрольні питання</w:t>
-      </w:r>
-    </w:p>
-    <w:p>
-      <w:pPr>
-        <w:pStyle w:val="H3"/>
-        <w:rPr>
-          <w:lang w:val="en-US"/>
-        </w:rPr>
-      </w:pPr>
-      <w:r>
-        <w:t xml:space="preserve">Що таке архітектура програми? </w:t>
-      </w:r>
-    </w:p>
-    <w:p>
-      <w:pPr>
-        <w:pStyle w:val="P"/>
-        <w:rPr>
-          <w:lang w:val="en-US"/>
-        </w:rPr>
-      </w:pPr>
-    </w:p>
-    <w:p>
-      <w:pPr>
-        <w:pStyle w:val="P"/>
-      </w:pPr>
-      <w:r>
-        <w:t xml:space="preserve">Загальний </w:t>
+        <w:t>User</w:t>
+      </w:r>
+    </w:p>
+    <w:p>
+      <w:pPr>
+        <w:pStyle w:val="P"/>
+        <w:rPr>
+          <w:lang w:val="en-US"/>
+        </w:rPr>
+      </w:pPr>
+      <w:r>
+        <w:rPr>
+          <w:lang w:val="en-US"/>
+        </w:rPr>
+        <w:t xml:space="preserve">- </w:t>
+      </w:r>
+      <w:r>
+        <w:rPr>
+          <w:rStyle w:val="CodeChar"/>
+        </w:rPr>
+        <w:t>string name</w:t>
+      </w:r>
+      <w:r>
+        <w:rPr>
+          <w:lang w:val="en-US"/>
+        </w:rPr>
+        <w:t xml:space="preserve">: </w:t>
+      </w:r>
+      <w:r>
+        <w:rPr>
+          <w:lang w:val="en-US"/>
+        </w:rPr>
+        <w:t>ім'я користувача</w:t>
+      </w:r>
+    </w:p>
+    <w:p>
+      <w:pPr>
+        <w:pStyle w:val="P"/>
+        <w:rPr>
+          <w:lang w:val="en-US"/>
+        </w:rPr>
+      </w:pPr>
+      <w:r>
+        <w:rPr>
+          <w:lang w:val="en-US"/>
+        </w:rPr>
+        <w:t xml:space="preserve">- </w:t>
+      </w:r>
+      <w:r>
+        <w:rPr>
+          <w:rStyle w:val="CodeChar"/>
+        </w:rPr>
+        <w:t>string password</w:t>
+      </w:r>
+      <w:r>
+        <w:rPr>
+          <w:lang w:val="en-US"/>
+        </w:rPr>
+        <w:t xml:space="preserve">: </w:t>
+      </w:r>
+      <w:r>
+        <w:rPr>
+          <w:lang w:val="en-US"/>
+        </w:rPr>
+        <w:t>пароль користувача</w:t>
+      </w:r>
+    </w:p>
+    <w:p>
+      <w:pPr>
+        <w:pStyle w:val="P"/>
+      </w:pPr>
+      <w:r>
+        <w:rPr>
+          <w:lang w:val="en-US"/>
+        </w:rPr>
+        <w:t xml:space="preserve">- </w:t>
+      </w:r>
+      <w:r>
+        <w:rPr>
+          <w:rStyle w:val="CodeChar"/>
+        </w:rPr>
+        <w:t>string type</w:t>
+      </w:r>
+      <w:r>
+        <w:rPr>
+          <w:lang w:val="en-US"/>
+        </w:rPr>
+        <w:t xml:space="preserve">: </w:t>
       </w:r>
       <w:r>
         <w:rPr>
           <w:i/>
           <w:iCs/>
-        </w:rPr>
-        <w:t>дизайн</w:t>
-      </w:r>
-      <w:r>
-        <w:t xml:space="preserve"> системи, регулює як </w:t>
+          <w:lang w:val="en-US"/>
+        </w:rPr>
+        <w:t>user</w:t>
+      </w:r>
+      <w:r>
+        <w:rPr>
+          <w:lang w:val="en-US"/>
+        </w:rPr>
+        <w:t xml:space="preserve"> | </w:t>
       </w:r>
       <w:r>
         <w:rPr>
           <w:i/>
           <w:iCs/>
-        </w:rPr>
-        <w:t>компоненти</w:t>
-      </w:r>
-      <w:r>
-        <w:t xml:space="preserve"> мають взаємодіяти. </w:t>
+          <w:lang w:val="en-US"/>
+        </w:rPr>
+        <w:t>manager</w:t>
+      </w:r>
+      <w:r>
+        <w:rPr>
+          <w:lang w:val="en-US"/>
+        </w:rPr>
+        <w:t xml:space="preserve"> – </w:t>
+      </w:r>
+      <w:r>
+        <w:t>тип користувача</w:t>
+      </w:r>
+    </w:p>
+    <w:p>
+      <w:pPr>
+        <w:pStyle w:val="P"/>
+        <w:rPr>
+          <w:lang w:val="en-US"/>
+        </w:rPr>
+      </w:pPr>
+      <w:r>
+        <w:rPr>
+          <w:lang w:val="en-US"/>
+        </w:rPr>
+        <w:t xml:space="preserve">- </w:t>
+      </w:r>
+      <w:r>
+        <w:rPr>
+          <w:rStyle w:val="CodeChar"/>
+        </w:rPr>
+        <w:t>List&lt;Listing&gt; listings</w:t>
+      </w:r>
+      <w:r>
+        <w:rPr>
+          <w:lang w:val="en-US"/>
+        </w:rPr>
+        <w:t xml:space="preserve">: </w:t>
+      </w:r>
+      <w:r>
+        <w:rPr>
+          <w:lang w:val="en-US"/>
+        </w:rPr>
+        <w:t>список власних оголошень користувача</w:t>
+      </w:r>
+    </w:p>
+    <w:p>
+      <w:pPr>
+        <w:pStyle w:val="P"/>
+      </w:pPr>
+      <w:r>
+        <w:rPr>
+          <w:lang w:val="en-US"/>
+        </w:rPr>
+        <w:t xml:space="preserve">  </w:t>
+      </w:r>
+      <w:r>
+        <w:rPr>
+          <w:lang w:val="en-US"/>
+        </w:rPr>
+        <w:t xml:space="preserve">- </w:t>
+      </w:r>
+      <w:r>
+        <w:rPr>
+          <w:rStyle w:val="CodeChar"/>
+        </w:rPr>
+        <w:t>string name</w:t>
+      </w:r>
+      <w:r>
+        <w:t xml:space="preserve">: </w:t>
+      </w:r>
+      <w:r>
+        <w:t>назва оголошення</w:t>
+      </w:r>
+    </w:p>
+    <w:p>
+      <w:pPr>
+        <w:pStyle w:val="P"/>
+      </w:pPr>
+      <w:r>
+        <w:rPr>
+          <w:lang w:val="en-US"/>
+        </w:rPr>
+        <w:t xml:space="preserve">  </w:t>
+      </w:r>
+      <w:r>
+        <w:rPr>
+          <w:lang w:val="en-US"/>
+        </w:rPr>
+        <w:t xml:space="preserve">- </w:t>
+      </w:r>
+      <w:r>
+        <w:rPr>
+          <w:rStyle w:val="CodeChar"/>
+        </w:rPr>
+        <w:t>bool own</w:t>
+      </w:r>
+      <w:r>
+        <w:t xml:space="preserve">: </w:t>
       </w:r>
       <w:r>
         <w:rPr>
           <w:i/>
           <w:iCs/>
         </w:rPr>
-        <w:t>Дизайн</w:t>
+        <w:t>true</w:t>
+      </w:r>
+      <w:r>
+        <w:t xml:space="preserve"> якщо оголошення належить користувачеві</w:t>
+      </w:r>
+    </w:p>
+    <w:p>
+      <w:pPr>
+        <w:pStyle w:val="P"/>
+      </w:pPr>
+      <w:r>
+        <w:rPr>
+          <w:lang w:val="en-US"/>
+        </w:rPr>
+        <w:t xml:space="preserve">  </w:t>
+      </w:r>
+      <w:r>
+        <w:rPr>
+          <w:lang w:val="en-US"/>
+        </w:rPr>
+        <w:t xml:space="preserve">- </w:t>
+      </w:r>
+      <w:r>
+        <w:rPr>
+          <w:rStyle w:val="CodeChar"/>
+        </w:rPr>
+        <w:t>bool selected</w:t>
       </w:r>
       <w:r>
         <w:t xml:space="preserve">: </w:t>
-      </w:r>
-      <w:r>
-        <w:t>планування вигляду та роботи речей</w:t>
-      </w:r>
-      <w:r>
-        <w:t>.</w:t>
-      </w:r>
-      <w:r>
-        <w:t xml:space="preserve"> </w:t>
       </w:r>
       <w:r>
         <w:rPr>
           <w:i/>
           <w:iCs/>
         </w:rPr>
-        <w:t>Компонент</w:t>
-      </w:r>
-      <w:r>
-        <w:t>: частина чогось більшого.</w:t>
-      </w:r>
-    </w:p>
-    <w:p>
-      <w:pPr>
-        <w:pStyle w:val="P"/>
-        <w:rPr>
-          <w:lang w:val="en-US"/>
-        </w:rPr>
-      </w:pPr>
-    </w:p>
-    <w:p>
-      <w:pPr>
-        <w:pStyle w:val="H3"/>
-      </w:pPr>
-      <w:r>
-        <w:t>Яке місце про</w:t>
-      </w:r>
-      <w:r>
-        <w:t>є</w:t>
-      </w:r>
-      <w:r>
-        <w:t>ктування та розробка архітектури програми в життєвому циклі?</w:t>
-      </w:r>
-    </w:p>
-    <w:p>
-      <w:pPr>
-        <w:pStyle w:val="P"/>
-      </w:pPr>
-    </w:p>
-    <w:p>
-      <w:pPr>
-        <w:pStyle w:val="P"/>
-      </w:pPr>
-      <w:r>
-        <w:t>Має бути здійснено на початку, після збору й аналізу вимог до програми.</w:t>
-      </w:r>
-    </w:p>
-    <w:p>
-      <w:pPr>
-        <w:pStyle w:val="P"/>
-      </w:pPr>
-    </w:p>
-    <w:p>
-      <w:pPr>
-        <w:pStyle w:val="H3"/>
-      </w:pPr>
-      <w:r>
-        <w:t>Які основні складові архітектури?</w:t>
-      </w:r>
-    </w:p>
-    <w:p>
-      <w:pPr>
-        <w:pStyle w:val="P"/>
-      </w:pPr>
-    </w:p>
-    <w:p>
-      <w:pPr>
-        <w:pStyle w:val="P"/>
-        <w:rPr>
-          <w:lang w:val="en-US"/>
-        </w:rPr>
-      </w:pPr>
-      <w:r>
-        <w:t>Опис самих компонент системи (класи, модулі, пакети, бібліотеки), як ті компоненти мають взаємодіяти, опис можливих патернів проєктування, обмежень.</w:t>
-      </w:r>
-    </w:p>
-    <w:p>
-      <w:pPr>
-        <w:pStyle w:val="P"/>
-      </w:pPr>
-    </w:p>
-    <w:p>
-      <w:pPr>
-        <w:pStyle w:val="H3"/>
-        <w:rPr>
-          <w:lang w:val="en-US"/>
-        </w:rPr>
-      </w:pPr>
-      <w:r>
-        <w:t>Які вимоги до архітектури програми?</w:t>
-      </w:r>
-    </w:p>
-    <w:p>
-      <w:pPr>
-        <w:pStyle w:val="P"/>
-        <w:rPr>
-          <w:lang w:val="en-US"/>
-        </w:rPr>
-      </w:pPr>
-    </w:p>
-    <w:p>
-      <w:pPr>
-        <w:pStyle w:val="P"/>
-      </w:pPr>
-      <w:r>
-        <w:t>Має бути чітко визначеною, повно описувати компоненти, відповідати на всі зазначені питання з методички.</w:t>
-      </w:r>
-    </w:p>
-    <w:p>
-      <w:pPr>
-        <w:pStyle w:val="P"/>
-        <w:rPr>
-          <w:lang w:val="en-US"/>
-        </w:rPr>
-      </w:pPr>
-    </w:p>
-    <w:p>
-      <w:pPr>
-        <w:pStyle w:val="H3"/>
-      </w:pPr>
-      <w:r>
-        <w:t>Як визначити якість архітектури?</w:t>
-      </w:r>
-    </w:p>
-    <w:p>
-      <w:pPr>
-        <w:pStyle w:val="P"/>
-      </w:pPr>
-    </w:p>
-    <w:p>
-      <w:pPr>
-        <w:pStyle w:val="P"/>
-      </w:pPr>
-      <w:r>
-        <w:t>Якщо воно логічно описано і працює на практиці, то зроблено якісно.</w:t>
-      </w:r>
-    </w:p>
-    <w:p>
-      <w:pPr>
-        <w:pStyle w:val="P"/>
-      </w:pPr>
-    </w:p>
-    <w:p>
-      <w:pPr>
-        <w:pStyle w:val="H3"/>
-      </w:pPr>
-      <w:r>
-        <w:t>Скільки часу відносно загального розробки має займати розробка архітектури?</w:t>
-      </w:r>
-    </w:p>
-    <w:p>
-      <w:pPr>
-        <w:pStyle w:val="P"/>
-      </w:pPr>
-    </w:p>
-    <w:p>
-      <w:pPr>
-        <w:pStyle w:val="P"/>
-      </w:pPr>
-      <w:r>
-        <w:t>Можливо близько 17% від загального часу розробки.</w:t>
-      </w:r>
-    </w:p>
-    <w:p>
-      <w:pPr>
-        <w:pStyle w:val="P"/>
-      </w:pPr>
-    </w:p>
-    <w:p>
-      <w:pPr>
-        <w:pStyle w:val="H3"/>
-      </w:pPr>
-      <w:r>
-        <w:t>Як можна описати архітектуру?</w:t>
-      </w:r>
-    </w:p>
-    <w:p>
-      <w:pPr>
-        <w:pStyle w:val="P"/>
-      </w:pPr>
-    </w:p>
-    <w:p>
-      <w:pPr>
-        <w:pStyle w:val="P"/>
-      </w:pPr>
-      <w:r>
-        <w:t>Через специфікацію архітектури, де описуються всі можливі компоненти і прийняті рішення.</w:t>
-      </w:r>
-    </w:p>
-    <w:p>
-      <w:pPr>
-        <w:pStyle w:val="P"/>
-      </w:pPr>
-    </w:p>
-    <w:p>
-      <w:pPr>
-        <w:pStyle w:val="H3"/>
-        <w:rPr>
-          <w:lang w:val="en-US"/>
-        </w:rPr>
-      </w:pPr>
-      <w:r>
-        <w:lastRenderedPageBreak/>
-        <w:t>Які є архітектурні шаблони?</w:t>
-      </w:r>
-    </w:p>
-    <w:p>
-      <w:pPr>
-        <w:pStyle w:val="P"/>
-        <w:rPr>
-          <w:lang w:val="en-US"/>
-        </w:rPr>
-      </w:pPr>
-    </w:p>
-    <w:p>
-      <w:pPr>
-        <w:pStyle w:val="P"/>
-        <w:rPr>
-          <w:lang w:val="en-US"/>
-        </w:rPr>
-      </w:pPr>
-      <w:r>
-        <w:t xml:space="preserve">Бувають </w:t>
-      </w:r>
-      <w:r>
-        <w:rPr>
-          <w:lang w:val="en-US"/>
-        </w:rPr>
-        <w:t xml:space="preserve">Model-View-ViewModel, Model-View-Controller. </w:t>
-      </w:r>
-    </w:p>
-    <w:p>
-      <w:pPr>
-        <w:pStyle w:val="P"/>
-        <w:rPr>
-          <w:lang w:val="en-US"/>
-        </w:rPr>
-      </w:pPr>
-    </w:p>
-    <w:p>
-      <w:pPr>
-        <w:pStyle w:val="H3"/>
-      </w:pPr>
-      <w:r>
-        <w:t>Які є основні принципи проєктування архітектури?</w:t>
-      </w:r>
-    </w:p>
-    <w:p>
-      <w:pPr>
-        <w:pStyle w:val="P"/>
-      </w:pPr>
-    </w:p>
-    <w:p>
-      <w:pPr>
-        <w:pStyle w:val="P"/>
-      </w:pPr>
-      <w:r>
-        <w:t xml:space="preserve">Зрозумілість, </w:t>
-      </w:r>
-      <w:r>
-        <w:rPr>
-          <w:lang w:val="en-US"/>
-        </w:rPr>
-        <w:t>масштабованість</w:t>
-      </w:r>
-      <w:r>
-        <w:rPr>
-          <w:lang w:val="en-US"/>
-        </w:rPr>
-        <w:t xml:space="preserve">, </w:t>
-      </w:r>
-      <w:r>
-        <w:t>повнота.</w:t>
-      </w:r>
-    </w:p>
-    <w:p>
-      <w:pPr>
-        <w:pStyle w:val="P"/>
-      </w:pPr>
-    </w:p>
-    <w:p>
-      <w:pPr>
-        <w:pStyle w:val="H3"/>
-      </w:pPr>
-      <w:r>
-        <w:t>Які є архітектурні стилі?</w:t>
-      </w:r>
-    </w:p>
-    <w:p>
-      <w:pPr>
-        <w:pStyle w:val="P"/>
-      </w:pPr>
-    </w:p>
-    <w:p>
-      <w:pPr>
-        <w:pStyle w:val="P"/>
-      </w:pPr>
-      <w:r>
-        <w:t>Можуть бути клієнт-серверними, пошаровими, мікросервісними, подієвими.</w:t>
-      </w:r>
-    </w:p>
-    <w:p>
-      <w:pPr>
-        <w:pStyle w:val="P"/>
-      </w:pPr>
-    </w:p>
-    <w:p>
-      <w:pPr>
-        <w:pStyle w:val="H3"/>
-      </w:pPr>
-      <w:r>
-        <w:t xml:space="preserve">Що таке шаблон проєктування </w:t>
-      </w:r>
-      <w:r>
-        <w:rPr>
-          <w:lang w:val="en-US"/>
-        </w:rPr>
-        <w:t>MVVM</w:t>
-      </w:r>
-      <w:r>
-        <w:t>, які складові у нього?</w:t>
-      </w:r>
-    </w:p>
-    <w:p>
-      <w:pPr>
-        <w:pStyle w:val="P"/>
-      </w:pPr>
-    </w:p>
-    <w:p>
-      <w:pPr>
-        <w:pStyle w:val="P"/>
-      </w:pPr>
+        <w:t>true</w:t>
+      </w:r>
+      <w:r>
+        <w:t xml:space="preserve"> якщо оголошення обране</w:t>
+      </w:r>
+    </w:p>
+    <w:p>
+      <w:pPr>
+        <w:pStyle w:val="P"/>
+        <w:rPr>
+          <w:lang w:val="en-US"/>
+        </w:rPr>
+      </w:pPr>
+      <w:r>
+        <w:rPr>
+          <w:lang w:val="en-US"/>
+        </w:rPr>
+        <w:t xml:space="preserve">- </w:t>
+      </w:r>
+      <w:r>
+        <w:rPr>
+          <w:rStyle w:val="CodeChar"/>
+        </w:rPr>
+        <w:t xml:space="preserve">function </w:t>
+      </w:r>
+      <w:proofErr w:type="gramStart"/>
+      <w:r>
+        <w:rPr>
+          <w:rStyle w:val="CodeChar"/>
+        </w:rPr>
+        <w:t>loadUsers(</w:t>
+      </w:r>
+      <w:proofErr w:type="gramEnd"/>
+      <w:r>
+        <w:rPr>
+          <w:rStyle w:val="CodeChar"/>
+        </w:rPr>
+        <w:t>):</w:t>
+      </w:r>
+      <w:r>
+        <w:rPr>
+          <w:lang w:val="en-US"/>
+        </w:rPr>
+        <w:t xml:space="preserve"> </w:t>
+      </w:r>
+      <w:r>
+        <w:rPr>
+          <w:lang w:val="en-US"/>
+        </w:rPr>
+        <w:t>завантажує користувачів</w:t>
+      </w:r>
+    </w:p>
+    <w:p>
+      <w:pPr>
+        <w:pStyle w:val="P"/>
+        <w:rPr>
+          <w:lang w:val="en-US"/>
+        </w:rPr>
+      </w:pPr>
+      <w:r>
+        <w:rPr>
+          <w:lang w:val="en-US"/>
+        </w:rPr>
+        <w:t xml:space="preserve">- </w:t>
+      </w:r>
+      <w:r>
+        <w:rPr>
+          <w:rStyle w:val="CodeChar"/>
+        </w:rPr>
+        <w:t xml:space="preserve">function </w:t>
+      </w:r>
+      <w:proofErr w:type="gramStart"/>
+      <w:r>
+        <w:rPr>
+          <w:rStyle w:val="CodeChar"/>
+        </w:rPr>
+        <w:t>saveUsers(</w:t>
+      </w:r>
+      <w:proofErr w:type="gramEnd"/>
+      <w:r>
+        <w:rPr>
+          <w:rStyle w:val="CodeChar"/>
+        </w:rPr>
+        <w:t>):</w:t>
+      </w:r>
+      <w:r>
+        <w:rPr>
+          <w:lang w:val="en-US"/>
+        </w:rPr>
+        <w:t xml:space="preserve"> </w:t>
+      </w:r>
+      <w:r>
+        <w:rPr>
+          <w:lang w:val="en-US"/>
+        </w:rPr>
+        <w:t>зберігає користувачів</w:t>
+      </w:r>
+    </w:p>
+    <w:p>
+      <w:pPr>
+        <w:pStyle w:val="P"/>
+        <w:rPr>
+          <w:lang w:val="en-US"/>
+        </w:rPr>
+      </w:pPr>
+      <w:r>
+        <w:rPr>
+          <w:lang w:val="en-US"/>
+        </w:rPr>
+        <w:t xml:space="preserve">- </w:t>
+      </w:r>
+      <w:r>
+        <w:rPr>
+          <w:rStyle w:val="CodeChar"/>
+        </w:rPr>
+        <w:t>function getUser(name):</w:t>
+      </w:r>
+      <w:r>
+        <w:rPr>
+          <w:lang w:val="en-US"/>
+        </w:rPr>
+        <w:t xml:space="preserve"> </w:t>
+      </w:r>
+      <w:r>
+        <w:t>шукає</w:t>
+      </w:r>
+      <w:r>
+        <w:rPr>
+          <w:lang w:val="en-US"/>
+        </w:rPr>
+        <w:t xml:space="preserve"> користувача за іменем</w:t>
+      </w:r>
+    </w:p>
+    <w:p>
+      <w:pPr>
+        <w:pStyle w:val="Code"/>
+        <w:rPr>
+          <w:b/>
+          <w:bCs/>
+        </w:rPr>
+      </w:pPr>
+      <w:r>
+        <w:rPr>
+          <w:b/>
+          <w:bCs/>
+        </w:rPr>
+        <w:t>Meeting</w:t>
+      </w:r>
+    </w:p>
+    <w:p>
+      <w:pPr>
+        <w:pStyle w:val="P"/>
+      </w:pPr>
+      <w:r>
+        <w:rPr>
+          <w:lang w:val="en-US"/>
+        </w:rPr>
+        <w:t xml:space="preserve">- </w:t>
+      </w:r>
+      <w:r>
+        <w:rPr>
+          <w:rStyle w:val="CodeChar"/>
+        </w:rPr>
+        <w:t>string client</w:t>
+      </w:r>
+      <w:r>
+        <w:rPr>
+          <w:lang w:val="en-US"/>
+        </w:rPr>
+        <w:t xml:space="preserve">: </w:t>
+      </w:r>
+      <w:r>
+        <w:rPr>
+          <w:lang w:val="en-US"/>
+        </w:rPr>
+        <w:t>ім'я користувача клієнта зустрічі</w:t>
+      </w:r>
+    </w:p>
+    <w:p>
+      <w:pPr>
+        <w:pStyle w:val="P"/>
+        <w:rPr>
+          <w:lang w:val="en-US"/>
+        </w:rPr>
+      </w:pPr>
+      <w:r>
+        <w:rPr>
+          <w:lang w:val="en-US"/>
+        </w:rPr>
+        <w:t xml:space="preserve">- </w:t>
+      </w:r>
+      <w:r>
+        <w:rPr>
+          <w:rStyle w:val="CodeChar"/>
+        </w:rPr>
+        <w:t>string seller</w:t>
+      </w:r>
+      <w:r>
+        <w:rPr>
+          <w:lang w:val="en-US"/>
+        </w:rPr>
+        <w:t xml:space="preserve">: </w:t>
+      </w:r>
+      <w:r>
+        <w:rPr>
+          <w:lang w:val="en-US"/>
+        </w:rPr>
+        <w:t>ім'я користувача продавця оголошення</w:t>
+      </w:r>
+    </w:p>
+    <w:p>
+      <w:pPr>
+        <w:pStyle w:val="P"/>
+        <w:rPr>
+          <w:lang w:val="en-US"/>
+        </w:rPr>
+      </w:pPr>
+      <w:r>
+        <w:rPr>
+          <w:lang w:val="en-US"/>
+        </w:rPr>
+        <w:t xml:space="preserve">- </w:t>
+      </w:r>
+      <w:r>
+        <w:rPr>
+          <w:rStyle w:val="CodeChar"/>
+        </w:rPr>
+        <w:t>Listing listing</w:t>
+      </w:r>
+      <w:r>
+        <w:rPr>
+          <w:lang w:val="en-US"/>
+        </w:rPr>
+        <w:t xml:space="preserve">: </w:t>
+      </w:r>
+      <w:r>
+        <w:t>ви</w:t>
+      </w:r>
+      <w:r>
+        <w:rPr>
+          <w:lang w:val="en-US"/>
+        </w:rPr>
+        <w:t>бране оголошення для перегляду</w:t>
+      </w:r>
+    </w:p>
+    <w:p>
+      <w:pPr>
+        <w:pStyle w:val="P"/>
+      </w:pPr>
+      <w:r>
+        <w:rPr>
+          <w:lang w:val="en-US"/>
+        </w:rPr>
+        <w:t xml:space="preserve">- </w:t>
+      </w:r>
+      <w:r>
+        <w:rPr>
+          <w:rStyle w:val="CodeChar"/>
+        </w:rPr>
+        <w:t>string status</w:t>
+      </w:r>
+      <w:r>
+        <w:rPr>
+          <w:lang w:val="en-US"/>
+        </w:rPr>
+        <w:t>: pending | approved | canceled</w:t>
+      </w:r>
+      <w:r>
+        <w:t xml:space="preserve"> – статус зустрічі</w:t>
+      </w:r>
+      <w:r>
+        <w:t>, змінюється продавцем</w:t>
+      </w:r>
+    </w:p>
+    <w:p>
+      <w:pPr>
+        <w:pStyle w:val="P"/>
+      </w:pPr>
+      <w:r>
+        <w:rPr>
+          <w:lang w:val="en-US"/>
+        </w:rPr>
+        <w:t xml:space="preserve">- </w:t>
+      </w:r>
+      <w:r>
+        <w:rPr>
+          <w:rStyle w:val="CodeChar"/>
+        </w:rPr>
+        <w:t>string score</w:t>
+      </w:r>
+      <w:r>
+        <w:rPr>
+          <w:lang w:val="en-US"/>
+        </w:rPr>
+        <w:t>: good | great | well</w:t>
+      </w:r>
+      <w:r>
+        <w:t xml:space="preserve"> – оцінка зустрічі клієнтом</w:t>
+      </w:r>
+    </w:p>
+    <w:p>
+      <w:pPr>
+        <w:pStyle w:val="P"/>
+      </w:pPr>
+      <w:r>
+        <w:rPr>
+          <w:lang w:val="en-US"/>
+        </w:rPr>
+        <w:t xml:space="preserve">- </w:t>
+      </w:r>
+      <w:r>
+        <w:rPr>
+          <w:rStyle w:val="CodeChar"/>
+        </w:rPr>
+        <w:t xml:space="preserve">function </w:t>
+      </w:r>
+      <w:proofErr w:type="gramStart"/>
+      <w:r>
+        <w:rPr>
+          <w:rStyle w:val="CodeChar"/>
+        </w:rPr>
+        <w:t>loadMeetings(</w:t>
+      </w:r>
+      <w:proofErr w:type="gramEnd"/>
+      <w:r>
+        <w:rPr>
+          <w:rStyle w:val="CodeChar"/>
+        </w:rPr>
+        <w:t>):</w:t>
+      </w:r>
+      <w:r>
+        <w:rPr>
+          <w:lang w:val="en-US"/>
+        </w:rPr>
+        <w:t xml:space="preserve"> </w:t>
+      </w:r>
+      <w:r>
+        <w:t>завантажує зустрічі</w:t>
+      </w:r>
+    </w:p>
+    <w:p>
+      <w:pPr>
+        <w:pStyle w:val="P"/>
+      </w:pPr>
+      <w:r>
+        <w:rPr>
+          <w:lang w:val="en-US"/>
+        </w:rPr>
+        <w:t xml:space="preserve">- </w:t>
+      </w:r>
+      <w:r>
+        <w:rPr>
+          <w:rStyle w:val="CodeChar"/>
+        </w:rPr>
+        <w:t xml:space="preserve">function </w:t>
+      </w:r>
+      <w:proofErr w:type="gramStart"/>
+      <w:r>
+        <w:rPr>
+          <w:rStyle w:val="CodeChar"/>
+        </w:rPr>
+        <w:t>saveMeetings(</w:t>
+      </w:r>
+      <w:proofErr w:type="gramEnd"/>
+      <w:r>
+        <w:rPr>
+          <w:rStyle w:val="CodeChar"/>
+        </w:rPr>
+        <w:t>):</w:t>
+      </w:r>
+      <w:r>
+        <w:rPr>
+          <w:lang w:val="en-US"/>
+        </w:rPr>
+        <w:t xml:space="preserve"> </w:t>
+      </w:r>
+      <w:r>
+        <w:t>зберігає зустрічі</w:t>
+      </w:r>
+    </w:p>
+    <w:p>
+      <w:pPr>
+        <w:pStyle w:val="P"/>
+      </w:pPr>
+      <w:r>
+        <w:rPr>
+          <w:lang w:val="en-US"/>
+        </w:rPr>
+        <w:t xml:space="preserve">- </w:t>
+      </w:r>
+      <w:r>
+        <w:rPr>
+          <w:rStyle w:val="CodeChar"/>
+        </w:rPr>
+        <w:t>function getMeeting(listing):</w:t>
+      </w:r>
+      <w:r>
+        <w:rPr>
+          <w:lang w:val="en-US"/>
+        </w:rPr>
+        <w:t xml:space="preserve"> </w:t>
+      </w:r>
+      <w:r>
+        <w:t>шукає зустріч за назвою оголошення</w:t>
+      </w:r>
+    </w:p>
+    <w:p>
+      <w:pPr>
+        <w:pStyle w:val="Code"/>
+        <w:rPr>
+          <w:b/>
+          <w:bCs/>
+        </w:rPr>
+      </w:pPr>
+      <w:r>
+        <w:rPr>
+          <w:b/>
+          <w:bCs/>
+        </w:rPr>
+        <w:t>Listing</w:t>
+      </w:r>
+    </w:p>
+    <w:p>
+      <w:pPr>
+        <w:pStyle w:val="P"/>
+        <w:rPr>
+          <w:lang w:val="en-US"/>
+        </w:rPr>
+      </w:pPr>
+      <w:r>
+        <w:rPr>
+          <w:lang w:val="en-US"/>
+        </w:rPr>
+        <w:t xml:space="preserve">- </w:t>
+      </w:r>
+      <w:r>
+        <w:rPr>
+          <w:rStyle w:val="CodeChar"/>
+        </w:rPr>
+        <w:t>string owner</w:t>
+      </w:r>
+      <w:r>
+        <w:rPr>
+          <w:lang w:val="en-US"/>
+        </w:rPr>
+        <w:t xml:space="preserve">: </w:t>
+      </w:r>
+      <w:r>
+        <w:rPr>
+          <w:lang w:val="en-US"/>
+        </w:rPr>
+        <w:t>ім'я користувача власника оголошення</w:t>
+      </w:r>
+    </w:p>
+    <w:p>
+      <w:pPr>
+        <w:pStyle w:val="P"/>
+        <w:rPr>
+          <w:lang w:val="en-US"/>
+        </w:rPr>
+      </w:pPr>
+      <w:r>
+        <w:rPr>
+          <w:lang w:val="en-US"/>
+        </w:rPr>
+        <w:t xml:space="preserve">- </w:t>
+      </w:r>
+      <w:r>
+        <w:rPr>
+          <w:rStyle w:val="CodeChar"/>
+        </w:rPr>
+        <w:t>string name</w:t>
+      </w:r>
+      <w:r>
+        <w:rPr>
+          <w:lang w:val="en-US"/>
+        </w:rPr>
+        <w:t xml:space="preserve">: </w:t>
+      </w:r>
+      <w:r>
+        <w:rPr>
+          <w:lang w:val="en-US"/>
+        </w:rPr>
+        <w:t>назва оголошення</w:t>
+      </w:r>
+    </w:p>
+    <w:p>
+      <w:pPr>
+        <w:pStyle w:val="P"/>
+      </w:pPr>
+      <w:r>
+        <w:rPr>
+          <w:lang w:val="en-US"/>
+        </w:rPr>
+        <w:t xml:space="preserve">- </w:t>
+      </w:r>
+      <w:r>
+        <w:rPr>
+          <w:rStyle w:val="CodeChar"/>
+        </w:rPr>
+        <w:t>string type</w:t>
+      </w:r>
+      <w:r>
+        <w:rPr>
+          <w:lang w:val="en-US"/>
+        </w:rPr>
+        <w:t xml:space="preserve">: </w:t>
+      </w:r>
       <w:r>
         <w:rPr>
           <w:i/>
           <w:iCs/>
-        </w:rPr>
-        <w:t>Шаблон</w:t>
-      </w:r>
-      <w:r>
-        <w:t xml:space="preserve">: готовий макет для підлаштування і використання. </w:t>
+          <w:lang w:val="en-US"/>
+        </w:rPr>
+        <w:t>house</w:t>
+      </w:r>
+      <w:r>
+        <w:rPr>
+          <w:lang w:val="en-US"/>
+        </w:rPr>
+        <w:t xml:space="preserve"> | </w:t>
       </w:r>
       <w:r>
         <w:rPr>
           <w:i/>
           <w:iCs/>
-        </w:rPr>
-        <w:t>Шаблон проєктування</w:t>
-      </w:r>
-      <w:r>
-        <w:t xml:space="preserve">: для розробки програм. </w:t>
+          <w:lang w:val="en-US"/>
+        </w:rPr>
+        <w:t>flat</w:t>
+      </w:r>
+      <w:r>
+        <w:rPr>
+          <w:lang w:val="en-US"/>
+        </w:rPr>
+        <w:t xml:space="preserve"> | </w:t>
       </w:r>
       <w:r>
         <w:rPr>
@@ -1439,10 +1374,33 @@
           <w:iCs/>
           <w:lang w:val="en-US"/>
         </w:rPr>
-        <w:t>Model View ViewModel</w:t>
-      </w:r>
-      <w:r>
-        <w:t xml:space="preserve">: шаблон проєктування для відокремлення </w:t>
+        <w:t>condo</w:t>
+      </w:r>
+      <w:r>
+        <w:t xml:space="preserve"> – тип оселі</w:t>
+      </w:r>
+    </w:p>
+    <w:p>
+      <w:pPr>
+        <w:pStyle w:val="P"/>
+      </w:pPr>
+      <w:r>
+        <w:rPr>
+          <w:lang w:val="en-US"/>
+        </w:rPr>
+        <w:t xml:space="preserve">- </w:t>
+      </w:r>
+      <w:r>
+        <w:rPr>
+          <w:rStyle w:val="CodeChar"/>
+        </w:rPr>
+        <w:t>int rooms</w:t>
+      </w:r>
+      <w:r>
+        <w:rPr>
+          <w:lang w:val="en-US"/>
+        </w:rPr>
+        <w:t xml:space="preserve">: </w:t>
       </w:r>
       <w:r>
         <w:rPr>
@@ -1450,22 +1408,13 @@
           <w:iCs/>
           <w:lang w:val="en-US"/>
         </w:rPr>
-        <w:t>UI</w:t>
-      </w:r>
-      <w:r>
-        <w:rPr>
-          <w:lang w:val="en-US"/>
-        </w:rPr>
-        <w:t xml:space="preserve"> </w:t>
-      </w:r>
-      <w:r>
-        <w:t>від функціоналу.</w:t>
-      </w:r>
-      <w:r>
-        <w:rPr>
-          <w:lang w:val="en-US"/>
-        </w:rPr>
-        <w:t xml:space="preserve"> </w:t>
+        <w:t>1</w:t>
+      </w:r>
+      <w:r>
+        <w:rPr>
+          <w:lang w:val="en-US"/>
+        </w:rPr>
+        <w:t xml:space="preserve"> | </w:t>
       </w:r>
       <w:r>
         <w:rPr>
@@ -1473,29 +1422,41 @@
           <w:iCs/>
           <w:lang w:val="en-US"/>
         </w:rPr>
-        <w:t>UI</w:t>
-      </w:r>
-      <w:r>
-        <w:rPr>
-          <w:lang w:val="en-US"/>
-        </w:rPr>
-        <w:t xml:space="preserve">: User Interface </w:t>
-      </w:r>
-      <w:r>
-        <w:t>або користувацький інтерфейс.</w:t>
-      </w:r>
-    </w:p>
-    <w:p>
-      <w:pPr>
-        <w:pStyle w:val="P"/>
-      </w:pPr>
+        <w:t>2</w:t>
+      </w:r>
+      <w:r>
+        <w:rPr>
+          <w:lang w:val="en-US"/>
+        </w:rPr>
+        <w:t xml:space="preserve"> | </w:t>
+      </w:r>
       <w:r>
         <w:rPr>
           <w:i/>
           <w:iCs/>
           <w:lang w:val="en-US"/>
         </w:rPr>
-        <w:t>Model</w:t>
+        <w:t>3</w:t>
+      </w:r>
+      <w:r>
+        <w:t xml:space="preserve"> – кількість кімнат</w:t>
+      </w:r>
+    </w:p>
+    <w:p>
+      <w:pPr>
+        <w:pStyle w:val="P"/>
+      </w:pPr>
+      <w:r>
+        <w:rPr>
+          <w:lang w:val="en-US"/>
+        </w:rPr>
+        <w:t xml:space="preserve">- </w:t>
+      </w:r>
+      <w:r>
+        <w:rPr>
+          <w:rStyle w:val="CodeChar"/>
+        </w:rPr>
+        <w:t>int area</w:t>
       </w:r>
       <w:r>
         <w:rPr>
@@ -1503,30 +1464,19 @@
         </w:rPr>
         <w:t xml:space="preserve">: </w:t>
       </w:r>
-      <w:r>
-        <w:t>обробка даних і бізнес-логіки – функціоналу.</w:t>
-      </w:r>
-    </w:p>
-    <w:p>
-      <w:pPr>
-        <w:pStyle w:val="P"/>
-      </w:pPr>
       <w:r>
         <w:rPr>
           <w:i/>
           <w:iCs/>
           <w:lang w:val="en-US"/>
         </w:rPr>
-        <w:t>View</w:t>
-      </w:r>
-      <w:r>
-        <w:rPr>
-          <w:lang w:val="en-US"/>
-        </w:rPr>
-        <w:t xml:space="preserve">: </w:t>
-      </w:r>
-      <w:r>
-        <w:t xml:space="preserve">елементи </w:t>
+        <w:t>12</w:t>
+      </w:r>
+      <w:r>
+        <w:rPr>
+          <w:lang w:val="en-US"/>
+        </w:rPr>
+        <w:t xml:space="preserve"> | </w:t>
       </w:r>
       <w:r>
         <w:rPr>
@@ -1534,10 +1484,13 @@
           <w:iCs/>
           <w:lang w:val="en-US"/>
         </w:rPr>
-        <w:t>UI</w:t>
-      </w:r>
-      <w:r>
-        <w:t xml:space="preserve">, виведення даних з </w:t>
+        <w:t>17</w:t>
+      </w:r>
+      <w:r>
+        <w:rPr>
+          <w:lang w:val="en-US"/>
+        </w:rPr>
+        <w:t xml:space="preserve"> | </w:t>
       </w:r>
       <w:r>
         <w:rPr>
@@ -1545,37 +1498,61 @@
           <w:iCs/>
           <w:lang w:val="en-US"/>
         </w:rPr>
-        <w:t>Model</w:t>
-      </w:r>
-      <w:r>
-        <w:t>.</w:t>
-      </w:r>
-    </w:p>
-    <w:p>
-      <w:pPr>
-        <w:pStyle w:val="P"/>
+        <w:t>23</w:t>
+      </w:r>
+      <w:r>
+        <w:t xml:space="preserve"> – площа оселі</w:t>
+      </w:r>
+    </w:p>
+    <w:p>
+      <w:pPr>
+        <w:pStyle w:val="P"/>
+      </w:pPr>
+      <w:r>
+        <w:rPr>
+          <w:lang w:val="en-US"/>
+        </w:rPr>
+        <w:t xml:space="preserve">- </w:t>
+      </w:r>
+      <w:r>
+        <w:rPr>
+          <w:rStyle w:val="CodeChar"/>
+        </w:rPr>
+        <w:t>int decade</w:t>
+      </w:r>
+      <w:r>
+        <w:rPr>
+          <w:lang w:val="en-US"/>
+        </w:rPr>
+        <w:t xml:space="preserve">: </w:t>
+      </w:r>
+      <w:r>
         <w:rPr>
           <w:i/>
           <w:iCs/>
           <w:lang w:val="en-US"/>
         </w:rPr>
-      </w:pPr>
+        <w:t>00</w:t>
+      </w:r>
+      <w:r>
+        <w:rPr>
+          <w:lang w:val="en-US"/>
+        </w:rPr>
+        <w:t xml:space="preserve"> | </w:t>
+      </w:r>
       <w:r>
         <w:rPr>
           <w:i/>
           <w:iCs/>
           <w:lang w:val="en-US"/>
         </w:rPr>
-        <w:t>ViewModel</w:t>
-      </w:r>
-      <w:r>
-        <w:rPr>
-          <w:lang w:val="en-US"/>
-        </w:rPr>
-        <w:t xml:space="preserve">: </w:t>
-      </w:r>
-      <w:r>
-        <w:t xml:space="preserve">посередник між </w:t>
+        <w:t>10</w:t>
+      </w:r>
+      <w:r>
+        <w:rPr>
+          <w:lang w:val="en-US"/>
+        </w:rPr>
+        <w:t xml:space="preserve"> | </w:t>
       </w:r>
       <w:r>
         <w:rPr>
@@ -1583,16 +1560,34 @@
           <w:iCs/>
           <w:lang w:val="en-US"/>
         </w:rPr>
-        <w:t>View</w:t>
-      </w:r>
-      <w:r>
-        <w:rPr>
-          <w:lang w:val="en-US"/>
-        </w:rPr>
-        <w:t xml:space="preserve"> </w:t>
-      </w:r>
-      <w:r>
-        <w:t xml:space="preserve">і </w:t>
+        <w:t>20</w:t>
+      </w:r>
+      <w:r>
+        <w:t xml:space="preserve"> – десятиліття побудови оселі</w:t>
+      </w:r>
+    </w:p>
+    <w:p>
+      <w:pPr>
+        <w:pStyle w:val="P"/>
+      </w:pPr>
+      <w:r>
+        <w:rPr>
+          <w:lang w:val="en-US"/>
+        </w:rPr>
+        <w:lastRenderedPageBreak/>
+        <w:t xml:space="preserve">- </w:t>
+      </w:r>
+      <w:r>
+        <w:rPr>
+          <w:rStyle w:val="CodeChar"/>
+        </w:rPr>
+        <w:t>string style</w:t>
+      </w:r>
+      <w:r>
+        <w:rPr>
+          <w:lang w:val="en-US"/>
+        </w:rPr>
+        <w:t xml:space="preserve">: </w:t>
       </w:r>
       <w:r>
         <w:rPr>
@@ -1600,28 +1595,13 @@
           <w:iCs/>
           <w:lang w:val="en-US"/>
         </w:rPr>
-        <w:t>Model</w:t>
-      </w:r>
-      <w:r>
-        <w:t xml:space="preserve"> –</w:t>
-      </w:r>
-      <w:r>
-        <w:rPr>
-          <w:lang w:val="en-US"/>
-        </w:rPr>
-        <w:t xml:space="preserve"> </w:t>
-      </w:r>
-      <w:r>
-        <w:t>функції</w:t>
-      </w:r>
-      <w:r>
-        <w:rPr>
-          <w:lang w:val="en-US"/>
-        </w:rPr>
-        <w:t xml:space="preserve"> </w:t>
-      </w:r>
-      <w:r>
-        <w:t xml:space="preserve">для </w:t>
+        <w:t>Biblical</w:t>
+      </w:r>
+      <w:r>
+        <w:rPr>
+          <w:lang w:val="en-US"/>
+        </w:rPr>
+        <w:t xml:space="preserve"> | </w:t>
       </w:r>
       <w:r>
         <w:rPr>
@@ -1629,10 +1609,13 @@
           <w:iCs/>
           <w:lang w:val="en-US"/>
         </w:rPr>
-        <w:t>View</w:t>
-      </w:r>
-      <w:r>
-        <w:t xml:space="preserve"> аби взаємодіяти з </w:t>
+        <w:t>Missionary</w:t>
+      </w:r>
+      <w:r>
+        <w:rPr>
+          <w:lang w:val="en-US"/>
+        </w:rPr>
+        <w:t xml:space="preserve"> | </w:t>
       </w:r>
       <w:r>
         <w:rPr>
@@ -1640,12 +1623,747 @@
           <w:iCs/>
           <w:lang w:val="en-US"/>
         </w:rPr>
-        <w:t>Model</w:t>
-      </w:r>
-      <w:r>
-        <w:rPr>
-          <w:lang w:val="en-US"/>
-        </w:rPr>
+        <w:t>Monastic</w:t>
+      </w:r>
+      <w:r>
+        <w:t xml:space="preserve"> – стиль оселі</w:t>
+      </w:r>
+    </w:p>
+    <w:p>
+      <w:pPr>
+        <w:pStyle w:val="P"/>
+        <w:rPr>
+          <w:lang w:val="en-US"/>
+        </w:rPr>
+      </w:pPr>
+      <w:r>
+        <w:rPr>
+          <w:lang w:val="en-US"/>
+        </w:rPr>
+        <w:t xml:space="preserve">- </w:t>
+      </w:r>
+      <w:r>
+        <w:rPr>
+          <w:rStyle w:val="CodeChar"/>
+        </w:rPr>
+        <w:t>string photo</w:t>
+      </w:r>
+      <w:r>
+        <w:rPr>
+          <w:lang w:val="en-US"/>
+        </w:rPr>
+        <w:t xml:space="preserve">: </w:t>
+      </w:r>
+      <w:r>
+        <w:rPr>
+          <w:lang w:val="en-US"/>
+        </w:rPr>
+        <w:t>шлях до зображення оголошення</w:t>
+      </w:r>
+    </w:p>
+    <w:p>
+      <w:pPr>
+        <w:pStyle w:val="P"/>
+      </w:pPr>
+      <w:r>
+        <w:rPr>
+          <w:lang w:val="en-US"/>
+        </w:rPr>
+        <w:t xml:space="preserve">- </w:t>
+      </w:r>
+      <w:r>
+        <w:rPr>
+          <w:rStyle w:val="CodeChar"/>
+        </w:rPr>
+        <w:t xml:space="preserve">function </w:t>
+      </w:r>
+      <w:proofErr w:type="gramStart"/>
+      <w:r>
+        <w:rPr>
+          <w:rStyle w:val="CodeChar"/>
+        </w:rPr>
+        <w:t>loadListings(</w:t>
+      </w:r>
+      <w:proofErr w:type="gramEnd"/>
+      <w:r>
+        <w:rPr>
+          <w:rStyle w:val="CodeChar"/>
+        </w:rPr>
+        <w:t>):</w:t>
+      </w:r>
+      <w:r>
+        <w:rPr>
+          <w:lang w:val="en-US"/>
+        </w:rPr>
+        <w:t xml:space="preserve"> </w:t>
+      </w:r>
+      <w:r>
+        <w:t>завантажує оголошення</w:t>
+      </w:r>
+    </w:p>
+    <w:p>
+      <w:pPr>
+        <w:pStyle w:val="P"/>
+      </w:pPr>
+      <w:r>
+        <w:rPr>
+          <w:lang w:val="en-US"/>
+        </w:rPr>
+        <w:t xml:space="preserve">- </w:t>
+      </w:r>
+      <w:r>
+        <w:rPr>
+          <w:rStyle w:val="CodeChar"/>
+        </w:rPr>
+        <w:t xml:space="preserve">function </w:t>
+      </w:r>
+      <w:proofErr w:type="gramStart"/>
+      <w:r>
+        <w:rPr>
+          <w:rStyle w:val="CodeChar"/>
+        </w:rPr>
+        <w:t>saveListings(</w:t>
+      </w:r>
+      <w:proofErr w:type="gramEnd"/>
+      <w:r>
+        <w:rPr>
+          <w:rStyle w:val="CodeChar"/>
+        </w:rPr>
+        <w:t>):</w:t>
+      </w:r>
+      <w:r>
+        <w:rPr>
+          <w:lang w:val="en-US"/>
+        </w:rPr>
+        <w:t xml:space="preserve"> </w:t>
+      </w:r>
+      <w:r>
+        <w:t>зберігає оголошення</w:t>
+      </w:r>
+    </w:p>
+    <w:p>
+      <w:pPr>
+        <w:pStyle w:val="P"/>
+      </w:pPr>
+      <w:r>
+        <w:rPr>
+          <w:lang w:val="en-US"/>
+        </w:rPr>
+        <w:t xml:space="preserve">- </w:t>
+      </w:r>
+      <w:r>
+        <w:rPr>
+          <w:rStyle w:val="CodeChar"/>
+        </w:rPr>
+        <w:t>function getListing(name):</w:t>
+      </w:r>
+      <w:r>
+        <w:rPr>
+          <w:lang w:val="en-US"/>
+        </w:rPr>
+        <w:t xml:space="preserve"> </w:t>
+      </w:r>
+      <w:r>
+        <w:t>шукає оголошення за назвою</w:t>
+      </w:r>
+    </w:p>
+    <w:p>
+      <w:pPr>
+        <w:pStyle w:val="P"/>
+        <w:rPr>
+          <w:lang w:val="en-US"/>
+        </w:rPr>
+      </w:pPr>
+    </w:p>
+    <w:p>
+      <w:pPr>
+        <w:pStyle w:val="H4"/>
+      </w:pPr>
+      <w:r>
+        <w:rPr>
+          <w:lang w:val="en-US"/>
+        </w:rPr>
+        <w:t>View</w:t>
+      </w:r>
+    </w:p>
+    <w:p>
+      <w:pPr>
+        <w:pStyle w:val="P"/>
+      </w:pPr>
+    </w:p>
+    <w:p>
+      <w:pPr>
+        <w:pStyle w:val="P"/>
+        <w:rPr>
+          <w:lang w:val="en-US"/>
+        </w:rPr>
+      </w:pPr>
+      <w:r>
+        <w:rPr>
+          <w:rStyle w:val="CodeChar"/>
+        </w:rPr>
+        <w:t>Menu</w:t>
+      </w:r>
+      <w:r>
+        <w:rPr>
+          <w:rStyle w:val="CodeChar"/>
+        </w:rPr>
+        <w:t>View</w:t>
+      </w:r>
+      <w:r>
+        <w:rPr>
+          <w:lang w:val="en-US"/>
+        </w:rPr>
+        <w:t xml:space="preserve">: </w:t>
+      </w:r>
+      <w:r>
+        <w:rPr>
+          <w:lang w:val="en-US"/>
+        </w:rPr>
+        <w:t>головний контейнер для всіх подань</w:t>
+      </w:r>
+    </w:p>
+    <w:p>
+      <w:pPr>
+        <w:pStyle w:val="P"/>
+        <w:rPr>
+          <w:lang w:val="en-US"/>
+        </w:rPr>
+      </w:pPr>
+      <w:r>
+        <w:rPr>
+          <w:lang w:val="en-US"/>
+        </w:rPr>
+        <w:t xml:space="preserve">- </w:t>
+      </w:r>
+      <w:r>
+        <w:rPr>
+          <w:rStyle w:val="CodeChar"/>
+        </w:rPr>
+        <w:t>List&lt;Listing&gt; listings</w:t>
+      </w:r>
+      <w:r>
+        <w:rPr>
+          <w:lang w:val="en-US"/>
+        </w:rPr>
+        <w:t xml:space="preserve">: </w:t>
+      </w:r>
+      <w:r>
+        <w:rPr>
+          <w:lang w:val="en-US"/>
+        </w:rPr>
+        <w:t>глобальний список оголошень</w:t>
+      </w:r>
+    </w:p>
+    <w:p>
+      <w:pPr>
+        <w:pStyle w:val="P"/>
+        <w:rPr>
+          <w:lang w:val="en-US"/>
+        </w:rPr>
+      </w:pPr>
+      <w:r>
+        <w:rPr>
+          <w:lang w:val="en-US"/>
+        </w:rPr>
+        <w:t xml:space="preserve">- </w:t>
+      </w:r>
+      <w:r>
+        <w:rPr>
+          <w:rStyle w:val="CodeChar"/>
+        </w:rPr>
+        <w:t>List&lt;Meeting&gt; meetings</w:t>
+      </w:r>
+      <w:r>
+        <w:rPr>
+          <w:lang w:val="en-US"/>
+        </w:rPr>
+        <w:t xml:space="preserve">: </w:t>
+      </w:r>
+      <w:r>
+        <w:rPr>
+          <w:lang w:val="en-US"/>
+        </w:rPr>
+        <w:t>глобальний список зустрічей</w:t>
+      </w:r>
+    </w:p>
+    <w:p>
+      <w:pPr>
+        <w:pStyle w:val="P"/>
+        <w:rPr>
+          <w:lang w:val="en-US"/>
+        </w:rPr>
+      </w:pPr>
+      <w:r>
+        <w:rPr>
+          <w:lang w:val="en-US"/>
+        </w:rPr>
+        <w:t xml:space="preserve">- </w:t>
+      </w:r>
+      <w:r>
+        <w:rPr>
+          <w:rStyle w:val="CodeChar"/>
+        </w:rPr>
+        <w:t>List&lt;User&gt; users</w:t>
+      </w:r>
+      <w:r>
+        <w:rPr>
+          <w:lang w:val="en-US"/>
+        </w:rPr>
+        <w:t xml:space="preserve">: </w:t>
+      </w:r>
+      <w:r>
+        <w:rPr>
+          <w:lang w:val="en-US"/>
+        </w:rPr>
+        <w:t>глобальний список користувачів</w:t>
+      </w:r>
+    </w:p>
+    <w:p>
+      <w:pPr>
+        <w:pStyle w:val="P"/>
+        <w:rPr>
+          <w:lang w:val="en-US"/>
+        </w:rPr>
+      </w:pPr>
+      <w:r>
+        <w:rPr>
+          <w:rStyle w:val="CodeChar"/>
+        </w:rPr>
+        <w:t>ListingsView</w:t>
+      </w:r>
+      <w:r>
+        <w:rPr>
+          <w:lang w:val="en-US"/>
+        </w:rPr>
+        <w:t xml:space="preserve">: </w:t>
+      </w:r>
+      <w:r>
+        <w:rPr>
+          <w:lang w:val="en-US"/>
+        </w:rPr>
+        <w:t>сітка оголошень з описом та зображенням</w:t>
+      </w:r>
+    </w:p>
+    <w:p>
+      <w:pPr>
+        <w:pStyle w:val="P"/>
+        <w:rPr>
+          <w:lang w:val="en-US"/>
+        </w:rPr>
+      </w:pPr>
+      <w:r>
+        <w:rPr>
+          <w:rStyle w:val="CodeChar"/>
+        </w:rPr>
+        <w:t>MeetingsView</w:t>
+      </w:r>
+      <w:r>
+        <w:rPr>
+          <w:lang w:val="en-US"/>
+        </w:rPr>
+        <w:t xml:space="preserve">: </w:t>
+      </w:r>
+      <w:r>
+        <w:rPr>
+          <w:lang w:val="en-US"/>
+        </w:rPr>
+        <w:t>сітка зустрічей з деталями</w:t>
+      </w:r>
+    </w:p>
+    <w:p>
+      <w:pPr>
+        <w:pStyle w:val="P"/>
+        <w:rPr>
+          <w:lang w:val="en-US"/>
+        </w:rPr>
+      </w:pPr>
+      <w:r>
+        <w:rPr>
+          <w:rStyle w:val="CodeChar"/>
+        </w:rPr>
+        <w:t>ProfileView</w:t>
+      </w:r>
+      <w:r>
+        <w:rPr>
+          <w:lang w:val="en-US"/>
+        </w:rPr>
+        <w:t xml:space="preserve">: </w:t>
+      </w:r>
+      <w:r>
+        <w:rPr>
+          <w:lang w:val="en-US"/>
+        </w:rPr>
+        <w:t>інформація профілю користувача і оголошення</w:t>
+      </w:r>
+    </w:p>
+    <w:p>
+      <w:pPr>
+        <w:pStyle w:val="P"/>
+        <w:rPr>
+          <w:lang w:val="en-US"/>
+        </w:rPr>
+      </w:pPr>
+    </w:p>
+    <w:p>
+      <w:pPr>
+        <w:pStyle w:val="H4"/>
+      </w:pPr>
+      <w:r>
+        <w:rPr>
+          <w:lang w:val="en-US"/>
+        </w:rPr>
+        <w:t>ViewModel</w:t>
+      </w:r>
+    </w:p>
+    <w:p>
+      <w:pPr>
+        <w:pStyle w:val="P"/>
+      </w:pPr>
+    </w:p>
+    <w:p>
+      <w:pPr>
+        <w:pStyle w:val="P"/>
+        <w:rPr>
+          <w:lang w:val="en-US"/>
+        </w:rPr>
+      </w:pPr>
+      <w:r>
+        <w:rPr>
+          <w:rStyle w:val="CodeChar"/>
+        </w:rPr>
+        <w:t>function openListings(listings):</w:t>
+      </w:r>
+      <w:r>
+        <w:rPr>
+          <w:lang w:val="en-US"/>
+        </w:rPr>
+        <w:t xml:space="preserve"> </w:t>
+      </w:r>
+      <w:r>
+        <w:rPr>
+          <w:lang w:val="en-US"/>
+        </w:rPr>
+        <w:t>відкриває перегляд списків</w:t>
+      </w:r>
+    </w:p>
+    <w:p>
+      <w:pPr>
+        <w:pStyle w:val="P"/>
+        <w:rPr>
+          <w:lang w:val="en-US"/>
+        </w:rPr>
+      </w:pPr>
+      <w:r>
+        <w:rPr>
+          <w:rStyle w:val="CodeChar"/>
+        </w:rPr>
+        <w:t>function openMeetings(meetings):</w:t>
+      </w:r>
+      <w:r>
+        <w:rPr>
+          <w:lang w:val="en-US"/>
+        </w:rPr>
+        <w:t xml:space="preserve"> </w:t>
+      </w:r>
+      <w:r>
+        <w:rPr>
+          <w:lang w:val="en-US"/>
+        </w:rPr>
+        <w:t>відкриває перегляд зустрічей</w:t>
+      </w:r>
+    </w:p>
+    <w:p>
+      <w:pPr>
+        <w:pStyle w:val="P"/>
+        <w:rPr>
+          <w:lang w:val="en-US"/>
+        </w:rPr>
+      </w:pPr>
+      <w:r>
+        <w:rPr>
+          <w:rStyle w:val="CodeChar"/>
+        </w:rPr>
+        <w:t>function openProfile(users):</w:t>
+      </w:r>
+      <w:r>
+        <w:rPr>
+          <w:lang w:val="en-US"/>
+        </w:rPr>
+        <w:t xml:space="preserve"> </w:t>
+      </w:r>
+      <w:r>
+        <w:rPr>
+          <w:lang w:val="en-US"/>
+        </w:rPr>
+        <w:t>відкриває перегляд профілю</w:t>
+      </w:r>
+    </w:p>
+    <w:p>
+      <w:pPr>
+        <w:pStyle w:val="P"/>
+        <w:rPr>
+          <w:lang w:val="en-US"/>
+        </w:rPr>
+      </w:pPr>
+      <w:r>
+        <w:rPr>
+          <w:rStyle w:val="CodeChar"/>
+        </w:rPr>
+        <w:t>function checkUser(user):</w:t>
+      </w:r>
+      <w:r>
+        <w:rPr>
+          <w:lang w:val="en-US"/>
+        </w:rPr>
+        <w:t xml:space="preserve"> </w:t>
+      </w:r>
+      <w:r>
+        <w:rPr>
+          <w:lang w:val="en-US"/>
+        </w:rPr>
+        <w:t>перевіряє правильність облікових даних користувача</w:t>
+      </w:r>
+    </w:p>
+    <w:p>
+      <w:pPr>
+        <w:pStyle w:val="P"/>
+        <w:rPr>
+          <w:lang w:val="en-US"/>
+        </w:rPr>
+      </w:pPr>
+      <w:r>
+        <w:rPr>
+          <w:rStyle w:val="CodeChar"/>
+        </w:rPr>
+        <w:t>function registerUser(user):</w:t>
+      </w:r>
+      <w:r>
+        <w:rPr>
+          <w:lang w:val="en-US"/>
+        </w:rPr>
+        <w:t xml:space="preserve"> </w:t>
+      </w:r>
+      <w:r>
+        <w:rPr>
+          <w:lang w:val="en-US"/>
+        </w:rPr>
+        <w:t>реєструє нового користувача; перевіряє чи користувач вже існує</w:t>
+      </w:r>
+    </w:p>
+    <w:p>
+      <w:pPr>
+        <w:pStyle w:val="P"/>
+        <w:rPr>
+          <w:lang w:val="en-US"/>
+        </w:rPr>
+      </w:pPr>
+      <w:r>
+        <w:rPr>
+          <w:rStyle w:val="CodeChar"/>
+        </w:rPr>
+        <w:t>function addListing(listing):</w:t>
+      </w:r>
+      <w:r>
+        <w:rPr>
+          <w:lang w:val="en-US"/>
+        </w:rPr>
+        <w:t xml:space="preserve"> </w:t>
+      </w:r>
+      <w:r>
+        <w:rPr>
+          <w:lang w:val="en-US"/>
+        </w:rPr>
+        <w:t>додає нове оголошення</w:t>
+      </w:r>
+    </w:p>
+    <w:p>
+      <w:pPr>
+        <w:pStyle w:val="P"/>
+        <w:rPr>
+          <w:lang w:val="en-US"/>
+        </w:rPr>
+      </w:pPr>
+      <w:r>
+        <w:rPr>
+          <w:rStyle w:val="CodeChar"/>
+        </w:rPr>
+        <w:t>function deleteListing(listing):</w:t>
+      </w:r>
+      <w:r>
+        <w:rPr>
+          <w:lang w:val="en-US"/>
+        </w:rPr>
+        <w:t xml:space="preserve"> </w:t>
+      </w:r>
+      <w:r>
+        <w:rPr>
+          <w:lang w:val="en-US"/>
+        </w:rPr>
+        <w:t>видаляє оголошення</w:t>
+      </w:r>
+    </w:p>
+    <w:p>
+      <w:pPr>
+        <w:pStyle w:val="P"/>
+        <w:rPr>
+          <w:lang w:val="en-US"/>
+        </w:rPr>
+      </w:pPr>
+      <w:r>
+        <w:rPr>
+          <w:rStyle w:val="CodeChar"/>
+        </w:rPr>
+        <w:t>function editListing(listing):</w:t>
+      </w:r>
+      <w:r>
+        <w:rPr>
+          <w:lang w:val="en-US"/>
+        </w:rPr>
+        <w:t xml:space="preserve"> </w:t>
+      </w:r>
+      <w:r>
+        <w:rPr>
+          <w:lang w:val="en-US"/>
+        </w:rPr>
+        <w:t>редагує оголошення</w:t>
+      </w:r>
+    </w:p>
+    <w:p>
+      <w:pPr>
+        <w:pStyle w:val="P"/>
+        <w:rPr>
+          <w:lang w:val="en-US"/>
+        </w:rPr>
+      </w:pPr>
+      <w:r>
+        <w:rPr>
+          <w:rStyle w:val="CodeChar"/>
+        </w:rPr>
+        <w:t>function addMeeting(meeting):</w:t>
+      </w:r>
+      <w:r>
+        <w:rPr>
+          <w:lang w:val="en-US"/>
+        </w:rPr>
+        <w:t xml:space="preserve"> </w:t>
+      </w:r>
+      <w:r>
+        <w:rPr>
+          <w:lang w:val="en-US"/>
+        </w:rPr>
+        <w:t>додає нову зустріч</w:t>
+      </w:r>
+    </w:p>
+    <w:p>
+      <w:pPr>
+        <w:pStyle w:val="P"/>
+        <w:rPr>
+          <w:lang w:val="en-US"/>
+        </w:rPr>
+      </w:pPr>
+      <w:r>
+        <w:rPr>
+          <w:rStyle w:val="CodeChar"/>
+        </w:rPr>
+        <w:lastRenderedPageBreak/>
+        <w:t>function deleteMeeting(meeting):</w:t>
+      </w:r>
+      <w:r>
+        <w:rPr>
+          <w:lang w:val="en-US"/>
+        </w:rPr>
+        <w:t xml:space="preserve"> </w:t>
+      </w:r>
+      <w:r>
+        <w:rPr>
+          <w:lang w:val="en-US"/>
+        </w:rPr>
+        <w:t>видаляє зустріч</w:t>
+      </w:r>
+    </w:p>
+    <w:p>
+      <w:pPr>
+        <w:pStyle w:val="P"/>
+        <w:rPr>
+          <w:lang w:val="en-US"/>
+        </w:rPr>
+      </w:pPr>
+      <w:r>
+        <w:rPr>
+          <w:rStyle w:val="CodeChar"/>
+        </w:rPr>
+        <w:t>function editMeeting(meeting):</w:t>
+      </w:r>
+      <w:r>
+        <w:rPr>
+          <w:lang w:val="en-US"/>
+        </w:rPr>
+        <w:t xml:space="preserve"> </w:t>
+      </w:r>
+      <w:r>
+        <w:rPr>
+          <w:lang w:val="en-US"/>
+        </w:rPr>
+        <w:t>редагує зустріч</w:t>
+      </w:r>
+    </w:p>
+    <w:p>
+      <w:pPr>
+        <w:pStyle w:val="P"/>
+        <w:rPr>
+          <w:lang w:val="en-US"/>
+        </w:rPr>
+      </w:pPr>
+      <w:r>
+        <w:rPr>
+          <w:rStyle w:val="CodeChar"/>
+        </w:rPr>
+        <w:t xml:space="preserve">function </w:t>
+      </w:r>
+      <w:proofErr w:type="gramStart"/>
+      <w:r>
+        <w:rPr>
+          <w:rStyle w:val="CodeChar"/>
+        </w:rPr>
+        <w:t>rateMeeting(</w:t>
+      </w:r>
+      <w:proofErr w:type="gramEnd"/>
+      <w:r>
+        <w:rPr>
+          <w:rStyle w:val="CodeChar"/>
+        </w:rPr>
+        <w:t>meeting, score):</w:t>
+      </w:r>
+      <w:r>
+        <w:rPr>
+          <w:lang w:val="en-US"/>
+        </w:rPr>
+        <w:t xml:space="preserve"> </w:t>
+      </w:r>
+      <w:r>
+        <w:rPr>
+          <w:lang w:val="en-US"/>
+        </w:rPr>
+        <w:t>оцінює зустріч</w:t>
+      </w:r>
+    </w:p>
+    <w:p>
+      <w:pPr>
+        <w:pStyle w:val="P"/>
+        <w:rPr>
+          <w:lang w:val="en-US"/>
+        </w:rPr>
+      </w:pPr>
+    </w:p>
+    <w:p>
+      <w:pPr>
+        <w:pStyle w:val="P"/>
+      </w:pPr>
+      <w:r>
+        <w:t>Основні компоненти: аж до класів</w:t>
+      </w:r>
+      <w:r>
         <w:t>.</w:t>
       </w:r>
     </w:p>
@@ -1653,6 +2371,167 @@
       <w:pPr>
         <w:pStyle w:val="P"/>
       </w:pPr>
+      <w:r>
+        <w:t>Всі функції з чітким визначенням</w:t>
+      </w:r>
+      <w:r>
+        <w:t>, як окремий клас, метод, сукупність методів/класів, чи як інша складова.</w:t>
+      </w:r>
+    </w:p>
+    <w:p>
+      <w:pPr>
+        <w:pStyle w:val="P"/>
+      </w:pPr>
+    </w:p>
+    <w:p>
+      <w:pPr>
+        <w:pStyle w:val="P"/>
+      </w:pPr>
+      <w:r>
+        <w:t>Правила взаємодії між складовими</w:t>
+      </w:r>
+    </w:p>
+    <w:p>
+      <w:pPr>
+        <w:pStyle w:val="P"/>
+      </w:pPr>
+      <w:r>
+        <w:t>Організація взаємодії і її заборона якщо треба</w:t>
+      </w:r>
+    </w:p>
+    <w:p>
+      <w:pPr>
+        <w:pStyle w:val="P"/>
+      </w:pPr>
+    </w:p>
+    <w:p>
+      <w:pPr>
+        <w:pStyle w:val="P"/>
+      </w:pPr>
+      <w:r>
+        <w:t>Формат роботи з даними</w:t>
+      </w:r>
+    </w:p>
+    <w:p>
+      <w:pPr>
+        <w:pStyle w:val="P"/>
+      </w:pPr>
+      <w:r>
+        <w:t>Вимоги до даних</w:t>
+      </w:r>
+    </w:p>
+    <w:p>
+      <w:pPr>
+        <w:pStyle w:val="P"/>
+      </w:pPr>
+      <w:r>
+        <w:t>Наявні наразі дані</w:t>
+      </w:r>
+    </w:p>
+    <w:p>
+      <w:pPr>
+        <w:pStyle w:val="P"/>
+      </w:pPr>
+      <w:r>
+        <w:t>Принципи взаємодії з даними</w:t>
+      </w:r>
+    </w:p>
+    <w:p>
+      <w:pPr>
+        <w:pStyle w:val="P"/>
+      </w:pPr>
+      <w:r>
+        <w:t>Шляхи інтеграції даних</w:t>
+      </w:r>
+    </w:p>
+    <w:p>
+      <w:pPr>
+        <w:pStyle w:val="P"/>
+      </w:pPr>
+    </w:p>
+    <w:p>
+      <w:pPr>
+        <w:pStyle w:val="P"/>
+      </w:pPr>
+      <w:r>
+        <w:t>Обробка безпеки</w:t>
+      </w:r>
+    </w:p>
+    <w:p>
+      <w:pPr>
+        <w:pStyle w:val="P"/>
+      </w:pPr>
+    </w:p>
+    <w:p>
+      <w:pPr>
+        <w:pStyle w:val="P"/>
+      </w:pPr>
+      <w:r>
+        <w:t>Результати</w:t>
+      </w:r>
+    </w:p>
+    <w:p>
+      <w:pPr>
+        <w:pStyle w:val="P"/>
+      </w:pPr>
+      <w:r>
+        <w:t xml:space="preserve">Прийняті рішення </w:t>
+      </w:r>
+    </w:p>
+    <w:p>
+      <w:pPr>
+        <w:pStyle w:val="P"/>
+      </w:pPr>
+      <w:r>
+        <w:t>Як розширюватись система може: додавати нові компоненти</w:t>
+      </w:r>
+    </w:p>
+    <w:p>
+      <w:pPr>
+        <w:pStyle w:val="P"/>
+      </w:pPr>
+      <w:r>
+        <w:t>Розширення це має бути функціональне, кількості користувачів, обсягу даних.</w:t>
+      </w:r>
+    </w:p>
+    <w:p>
+      <w:pPr>
+        <w:pStyle w:val="P"/>
+      </w:pPr>
+    </w:p>
+    <w:p>
+      <w:pPr>
+        <w:pStyle w:val="P"/>
+      </w:pPr>
+      <w:r>
+        <w:t>Вимоги до продуктивності</w:t>
+      </w:r>
+    </w:p>
+    <w:p>
+      <w:pPr>
+        <w:pStyle w:val="P"/>
+      </w:pPr>
+      <w:r>
+        <w:t>Забезпечення відмовостійкості: обробка виключень.</w:t>
+      </w:r>
+    </w:p>
+    <w:p>
+      <w:pPr>
+        <w:pStyle w:val="P"/>
+      </w:pPr>
+    </w:p>
+    <w:p>
+      <w:pPr>
+        <w:pStyle w:val="P"/>
+      </w:pPr>
+      <w:r>
+        <w:t>Способи повторно ивкористати існуючі речі під час розробки</w:t>
+      </w:r>
+    </w:p>
+    <w:p>
+      <w:pPr>
+        <w:pStyle w:val="P"/>
+      </w:pPr>
     </w:p>
     <w:p>
       <w:pPr>
@@ -1662,93 +2541,1017 @@
         </w:rPr>
       </w:pPr>
       <w:r>
-        <w:t xml:space="preserve">Яка різниця між шаблоном </w:t>
-      </w:r>
-      <w:r>
-        <w:rPr>
-          <w:lang w:val="en-US"/>
-        </w:rPr>
-        <w:t xml:space="preserve">MVVM </w:t>
-      </w:r>
-      <w:r>
-        <w:t>від інших?</w:t>
-      </w:r>
-    </w:p>
-    <w:p>
-      <w:pPr>
-        <w:pStyle w:val="P"/>
-        <w:rPr>
-          <w:lang w:val="en-US"/>
-        </w:rPr>
-      </w:pPr>
-    </w:p>
-    <w:p>
-      <w:pPr>
-        <w:pStyle w:val="P"/>
-        <w:rPr>
-          <w:lang w:val="en-US"/>
-        </w:rPr>
-      </w:pPr>
+        <w:t>Аналіз архітектури</w:t>
+      </w:r>
+    </w:p>
+    <w:p>
+      <w:pPr>
+        <w:pStyle w:val="P"/>
+        <w:rPr>
+          <w:lang w:val="en-US"/>
+        </w:rPr>
+      </w:pPr>
+    </w:p>
+    <w:p>
+      <w:pPr>
+        <w:pStyle w:val="P"/>
+      </w:pPr>
+      <w:r>
+        <w:t>Чи ясно описана загальнае організація програми? Чи включає специфікація грамотний огляд архітектури та її обгрунтування?</w:t>
+      </w:r>
+    </w:p>
+    <w:p>
+      <w:pPr>
+        <w:pStyle w:val="P"/>
+      </w:pPr>
+      <w:r>
+        <w:t>Чи адекватно визначено основні компоненти програми, їх області відповідальності й взаємодія з іншими компонентами?</w:t>
+      </w:r>
+    </w:p>
+    <w:p>
+      <w:pPr>
+        <w:pStyle w:val="P"/>
+      </w:pPr>
+      <w:r>
+        <w:t>Чи наведено опис найважливіших класів і їх обгрунтування?</w:t>
+      </w:r>
+    </w:p>
+    <w:p>
+      <w:pPr>
+        <w:pStyle w:val="P"/>
+      </w:pPr>
+      <w:r>
+        <w:t>Чи наведено опис організації даних і її обгрунтування?</w:t>
+      </w:r>
+    </w:p>
+    <w:p>
+      <w:pPr>
+        <w:pStyle w:val="P"/>
+      </w:pPr>
+      <w:r>
+        <w:t>Чи наведено опис організації й змісту сховища даних?</w:t>
+      </w:r>
+    </w:p>
+    <w:p>
+      <w:pPr>
+        <w:pStyle w:val="P"/>
+      </w:pPr>
+      <w:r>
+        <w:t>Чи визначені всі важливі бізнес-правила? Чи описано їх вплив на систему?</w:t>
+      </w:r>
+    </w:p>
+    <w:p>
+      <w:pPr>
+        <w:pStyle w:val="P"/>
+        <w:rPr>
+          <w:lang w:val="en-US"/>
+        </w:rPr>
+      </w:pPr>
+      <w:r>
+        <w:t xml:space="preserve">Чи описана стратегія проєктування </w:t>
+      </w:r>
+      <w:r>
+        <w:rPr>
+          <w:lang w:val="en-US"/>
+        </w:rPr>
+        <w:t>GUI?</w:t>
+      </w:r>
+    </w:p>
+    <w:p>
+      <w:pPr>
+        <w:pStyle w:val="P"/>
+      </w:pPr>
+      <w:r>
+        <w:t xml:space="preserve">Чи зроблено </w:t>
+      </w:r>
+      <w:r>
+        <w:rPr>
+          <w:lang w:val="en-US"/>
+        </w:rPr>
+        <w:t xml:space="preserve">GUI </w:t>
+      </w:r>
+      <w:r>
+        <w:t>модульним, щоб його зміни не впливали на іншу частину програми?</w:t>
+      </w:r>
+    </w:p>
+    <w:p>
+      <w:pPr>
+        <w:pStyle w:val="P"/>
+      </w:pPr>
+      <w:r>
+        <w:t>Чи наведено опис стратегії введення-виведення даних та її обгрунтування?</w:t>
+      </w:r>
+    </w:p>
+    <w:p>
+      <w:pPr>
+        <w:pStyle w:val="P"/>
+      </w:pPr>
+      <w:r>
+        <w:t>Чи вказано оцінки ступеню використання обмежених ресурсів: потоки, з’єднання зі сховищем даних, дескриптори, пропускна спроможність мережі? Чи наведено опис стратегії керування такими ресурсами і її обгрунтування?</w:t>
+      </w:r>
+    </w:p>
+    <w:p>
+      <w:pPr>
+        <w:pStyle w:val="P"/>
+      </w:pPr>
+      <w:r>
+        <w:t>Чи описані вимоги до захищеності архітектури?</w:t>
+      </w:r>
+    </w:p>
+    <w:p>
+      <w:pPr>
+        <w:pStyle w:val="P"/>
+      </w:pPr>
+      <w:r>
+        <w:t>Чи визначає архітектура вимоги до обсягу й швидкодії всіх класів, підсистем, і функціональних областей?</w:t>
+      </w:r>
+    </w:p>
+    <w:p>
+      <w:pPr>
+        <w:pStyle w:val="P"/>
+      </w:pPr>
+      <w:r>
+        <w:t>Чи описує архітектура спосіб досягнення масштабованості системи?</w:t>
+      </w:r>
+    </w:p>
+    <w:p>
+      <w:pPr>
+        <w:pStyle w:val="P"/>
+      </w:pPr>
+      <w:r>
+        <w:t>Чи розглянуті питання взаємодії системи з іншими системами?</w:t>
+      </w:r>
+    </w:p>
+    <w:p>
+      <w:pPr>
+        <w:pStyle w:val="P"/>
+      </w:pPr>
+      <w:r>
+        <w:t>Чи описана стратегія інтернаціоналізації/локалізації?</w:t>
+      </w:r>
+    </w:p>
+    <w:p>
+      <w:pPr>
+        <w:pStyle w:val="P"/>
+      </w:pPr>
+      <w:r>
+        <w:t>Чи визначена погоджена стратегія обробки помилок?</w:t>
+      </w:r>
+    </w:p>
+    <w:p>
+      <w:pPr>
+        <w:pStyle w:val="P"/>
+      </w:pPr>
+      <w:r>
+        <w:lastRenderedPageBreak/>
+        <w:t>Чи визначений підхід до відмовостійкості системи, якщо потрібно?</w:t>
+      </w:r>
+    </w:p>
+    <w:p>
+      <w:pPr>
+        <w:pStyle w:val="P"/>
+      </w:pPr>
+      <w:r>
+        <w:t>Чи підтверджена можливість технічної реалізації всіх частин системи?</w:t>
+      </w:r>
+    </w:p>
+    <w:p>
+      <w:pPr>
+        <w:pStyle w:val="P"/>
+      </w:pPr>
+      <w:r>
+        <w:t>Чи визначений підхід до реалізації надлишкової функціональності?</w:t>
+      </w:r>
+    </w:p>
+    <w:p>
+      <w:pPr>
+        <w:pStyle w:val="P"/>
+      </w:pPr>
+      <w:r>
+        <w:t>Чи прийняті необхідні рішення відносно «придбання або створення» компонентів системи?</w:t>
+      </w:r>
+    </w:p>
+    <w:p>
+      <w:pPr>
+        <w:pStyle w:val="P"/>
+      </w:pPr>
+      <w:r>
+        <w:t>Чи описано у специфікації, як повторно використовуваний код буде адаптований до інших аспектів архітектури?</w:t>
+      </w:r>
+    </w:p>
+    <w:p>
+      <w:pPr>
+        <w:pStyle w:val="P"/>
+      </w:pPr>
+      <w:r>
+        <w:t>Чи зможе архітектура адаптуватися до ймовірних змін?</w:t>
+      </w:r>
+    </w:p>
+    <w:p>
+      <w:pPr>
+        <w:pStyle w:val="P"/>
+        <w:rPr>
+          <w:lang w:val="en-US"/>
+        </w:rPr>
+      </w:pPr>
+    </w:p>
+    <w:p>
+      <w:pPr>
+        <w:pStyle w:val="H3"/>
+      </w:pPr>
+      <w:r>
+        <w:t>Обгрунтування вибору засобів розробки</w:t>
+      </w:r>
+    </w:p>
+    <w:p>
+      <w:pPr>
+        <w:pStyle w:val="P"/>
+      </w:pPr>
+    </w:p>
+    <w:p>
+      <w:pPr>
+        <w:pStyle w:val="H2"/>
+      </w:pPr>
+      <w:r>
+        <w:t>Висновки</w:t>
+      </w:r>
+    </w:p>
+    <w:p>
+      <w:pPr>
+        <w:rPr>
+          <w:lang w:val="en-US"/>
+        </w:rPr>
+      </w:pPr>
+    </w:p>
+    <w:p>
+      <w:pPr>
+        <w:rPr>
+          <w:lang w:val="en-US"/>
+        </w:rPr>
+      </w:pPr>
+      <w:r>
+        <w:t xml:space="preserve">По виконанню цієї роботи </w:t>
+      </w:r>
+      <w:r>
+        <w:t>було в</w:t>
+      </w:r>
+      <w:r>
+        <w:t>ивч</w:t>
+      </w:r>
+      <w:r>
+        <w:t>ено</w:t>
+      </w:r>
+      <w:r>
+        <w:t xml:space="preserve"> базові принципи та основи дослідження предметної області, в межах якої розробляється програма, і </w:t>
+      </w:r>
+      <w:r>
+        <w:t xml:space="preserve">навчено </w:t>
+      </w:r>
+      <w:r>
+        <w:t>виконувати проєктування архітектури системи на базі проведеного дослідження із застосування шаблону проєктування MVVM.</w:t>
+      </w:r>
+    </w:p>
+    <w:p/>
+    <w:p>
+      <w:pPr>
+        <w:pStyle w:val="H2"/>
+      </w:pPr>
+      <w:r>
+        <w:t>Контрольні питання</w:t>
+      </w:r>
+    </w:p>
+    <w:p>
+      <w:pPr>
+        <w:pStyle w:val="H3"/>
+        <w:rPr>
+          <w:lang w:val="en-US"/>
+        </w:rPr>
+      </w:pPr>
+      <w:r>
+        <w:t xml:space="preserve">Що таке архітектура програми? </w:t>
+      </w:r>
+    </w:p>
+    <w:p>
+      <w:pPr>
+        <w:pStyle w:val="P"/>
+        <w:rPr>
+          <w:lang w:val="en-US"/>
+        </w:rPr>
+      </w:pPr>
+    </w:p>
+    <w:p>
+      <w:pPr>
+        <w:pStyle w:val="P"/>
+      </w:pPr>
+      <w:r>
+        <w:t xml:space="preserve">Загальний </w:t>
+      </w:r>
       <w:r>
         <w:rPr>
           <w:i/>
           <w:iCs/>
-          <w:lang w:val="en-US"/>
-        </w:rPr>
-        <w:t>Model View ViewModel</w:t>
-      </w:r>
-      <w:r>
-        <w:rPr>
-          <w:lang w:val="en-US"/>
-        </w:rPr>
-        <w:t xml:space="preserve">: </w:t>
-      </w:r>
-      <w:r>
-        <w:t xml:space="preserve">відокремлює </w:t>
-      </w:r>
-      <w:r>
-        <w:rPr>
-          <w:lang w:val="en-US"/>
-        </w:rPr>
-        <w:t xml:space="preserve">UI </w:t>
-      </w:r>
-      <w:r>
-        <w:t xml:space="preserve">від функціоналу. </w:t>
-      </w:r>
-    </w:p>
-    <w:p>
-      <w:pPr>
-        <w:pStyle w:val="P"/>
-      </w:pPr>
+        </w:rPr>
+        <w:t>дизайн</w:t>
+      </w:r>
+      <w:r>
+        <w:t xml:space="preserve"> системи, регулює як </w:t>
+      </w:r>
       <w:r>
         <w:rPr>
           <w:i/>
           <w:iCs/>
-          <w:lang w:val="en-US"/>
-        </w:rPr>
-        <w:t>Client-Server</w:t>
-      </w:r>
-      <w:r>
-        <w:rPr>
-          <w:lang w:val="en-US"/>
-        </w:rPr>
-        <w:t xml:space="preserve">: </w:t>
-      </w:r>
-      <w:r>
-        <w:t>сервер надає послуги клієнтам через запити.</w:t>
-      </w:r>
-    </w:p>
-    <w:p>
-      <w:pPr>
-        <w:pStyle w:val="P"/>
-      </w:pPr>
+        </w:rPr>
+        <w:t>компоненти</w:t>
+      </w:r>
+      <w:r>
+        <w:t xml:space="preserve"> мають взаємодіяти. </w:t>
+      </w:r>
       <w:r>
         <w:rPr>
           <w:i/>
           <w:iCs/>
-          <w:lang w:val="en-US"/>
-        </w:rPr>
+        </w:rPr>
+        <w:t>Дизайн</w:t>
+      </w:r>
+      <w:r>
+        <w:t xml:space="preserve">: </w:t>
+      </w:r>
+      <w:r>
+        <w:t>планування вигляду та роботи речей</w:t>
+      </w:r>
+      <w:r>
+        <w:t>.</w:t>
+      </w:r>
+      <w:r>
+        <w:t xml:space="preserve"> </w:t>
+      </w:r>
+      <w:r>
+        <w:rPr>
+          <w:i/>
+          <w:iCs/>
+        </w:rPr>
+        <w:t>Компонент</w:t>
+      </w:r>
+      <w:r>
+        <w:t>: частина чогось більшого.</w:t>
+      </w:r>
+    </w:p>
+    <w:p>
+      <w:pPr>
+        <w:pStyle w:val="P"/>
+        <w:rPr>
+          <w:lang w:val="en-US"/>
+        </w:rPr>
+      </w:pPr>
+    </w:p>
+    <w:p>
+      <w:pPr>
+        <w:pStyle w:val="H3"/>
+      </w:pPr>
+      <w:r>
         <w:lastRenderedPageBreak/>
+        <w:t>Яке місце про</w:t>
+      </w:r>
+      <w:r>
+        <w:t>є</w:t>
+      </w:r>
+      <w:r>
+        <w:t>ктування та розробка архітектури програми в життєвому циклі?</w:t>
+      </w:r>
+    </w:p>
+    <w:p>
+      <w:pPr>
+        <w:pStyle w:val="P"/>
+      </w:pPr>
+    </w:p>
+    <w:p>
+      <w:pPr>
+        <w:pStyle w:val="P"/>
+      </w:pPr>
+      <w:r>
+        <w:t>Має бути здійснено на початку, після збору й аналізу вимог до програми.</w:t>
+      </w:r>
+    </w:p>
+    <w:p>
+      <w:pPr>
+        <w:pStyle w:val="P"/>
+      </w:pPr>
+    </w:p>
+    <w:p>
+      <w:pPr>
+        <w:pStyle w:val="H3"/>
+      </w:pPr>
+      <w:r>
+        <w:t>Які основні складові архітектури?</w:t>
+      </w:r>
+    </w:p>
+    <w:p>
+      <w:pPr>
+        <w:pStyle w:val="P"/>
+      </w:pPr>
+    </w:p>
+    <w:p>
+      <w:pPr>
+        <w:pStyle w:val="P"/>
+        <w:rPr>
+          <w:lang w:val="en-US"/>
+        </w:rPr>
+      </w:pPr>
+      <w:r>
+        <w:t>Опис самих компонент системи (класи, модулі, пакети, бібліотеки), як ті компоненти мають взаємодіяти, опис можливих патернів проєктування, обмежень.</w:t>
+      </w:r>
+    </w:p>
+    <w:p>
+      <w:pPr>
+        <w:pStyle w:val="P"/>
+      </w:pPr>
+    </w:p>
+    <w:p>
+      <w:pPr>
+        <w:pStyle w:val="H3"/>
+        <w:rPr>
+          <w:lang w:val="en-US"/>
+        </w:rPr>
+      </w:pPr>
+      <w:r>
+        <w:t>Які вимоги до архітектури програми?</w:t>
+      </w:r>
+    </w:p>
+    <w:p>
+      <w:pPr>
+        <w:pStyle w:val="P"/>
+        <w:rPr>
+          <w:lang w:val="en-US"/>
+        </w:rPr>
+      </w:pPr>
+    </w:p>
+    <w:p>
+      <w:pPr>
+        <w:pStyle w:val="P"/>
+      </w:pPr>
+      <w:r>
+        <w:t>Має бути чітко визначеною, повно описувати компоненти, відповідати на всі зазначені питання з методички.</w:t>
+      </w:r>
+    </w:p>
+    <w:p>
+      <w:pPr>
+        <w:pStyle w:val="P"/>
+        <w:rPr>
+          <w:lang w:val="en-US"/>
+        </w:rPr>
+      </w:pPr>
+    </w:p>
+    <w:p>
+      <w:pPr>
+        <w:pStyle w:val="H3"/>
+      </w:pPr>
+      <w:r>
+        <w:t>Як визначити якість архітектури?</w:t>
+      </w:r>
+    </w:p>
+    <w:p>
+      <w:pPr>
+        <w:pStyle w:val="P"/>
+      </w:pPr>
+    </w:p>
+    <w:p>
+      <w:pPr>
+        <w:pStyle w:val="P"/>
+      </w:pPr>
+      <w:r>
+        <w:t>Якщо воно логічно описано і працює на практиці, то зроблено якісно.</w:t>
+      </w:r>
+    </w:p>
+    <w:p>
+      <w:pPr>
+        <w:pStyle w:val="P"/>
+      </w:pPr>
+    </w:p>
+    <w:p>
+      <w:pPr>
+        <w:pStyle w:val="H3"/>
+      </w:pPr>
+      <w:r>
+        <w:t>Скільки часу відносно загального розробки має займати розробка архітектури?</w:t>
+      </w:r>
+    </w:p>
+    <w:p>
+      <w:pPr>
+        <w:pStyle w:val="P"/>
+      </w:pPr>
+    </w:p>
+    <w:p>
+      <w:pPr>
+        <w:pStyle w:val="P"/>
+      </w:pPr>
+      <w:r>
+        <w:t>Можливо близько 17% від загального часу розробки.</w:t>
+      </w:r>
+    </w:p>
+    <w:p>
+      <w:pPr>
+        <w:pStyle w:val="P"/>
+      </w:pPr>
+    </w:p>
+    <w:p>
+      <w:pPr>
+        <w:pStyle w:val="H3"/>
+      </w:pPr>
+      <w:r>
+        <w:lastRenderedPageBreak/>
+        <w:t>Як можна описати архітектуру?</w:t>
+      </w:r>
+    </w:p>
+    <w:p>
+      <w:pPr>
+        <w:pStyle w:val="P"/>
+      </w:pPr>
+    </w:p>
+    <w:p>
+      <w:pPr>
+        <w:pStyle w:val="P"/>
+      </w:pPr>
+      <w:r>
+        <w:t>Через специфікацію архітектури, де описуються всі можливі компоненти і прийняті рішення.</w:t>
+      </w:r>
+    </w:p>
+    <w:p>
+      <w:pPr>
+        <w:pStyle w:val="P"/>
+      </w:pPr>
+    </w:p>
+    <w:p>
+      <w:pPr>
+        <w:pStyle w:val="H3"/>
+        <w:rPr>
+          <w:lang w:val="en-US"/>
+        </w:rPr>
+      </w:pPr>
+      <w:r>
+        <w:t>Які є архітектурні шаблони?</w:t>
+      </w:r>
+    </w:p>
+    <w:p>
+      <w:pPr>
+        <w:pStyle w:val="P"/>
+        <w:rPr>
+          <w:lang w:val="en-US"/>
+        </w:rPr>
+      </w:pPr>
+    </w:p>
+    <w:p>
+      <w:pPr>
+        <w:pStyle w:val="P"/>
+        <w:rPr>
+          <w:lang w:val="en-US"/>
+        </w:rPr>
+      </w:pPr>
+      <w:r>
+        <w:t xml:space="preserve">Бувають </w:t>
+      </w:r>
+      <w:r>
+        <w:rPr>
+          <w:lang w:val="en-US"/>
+        </w:rPr>
+        <w:t xml:space="preserve">Model-View-ViewModel, Model-View-Controller. </w:t>
+      </w:r>
+    </w:p>
+    <w:p>
+      <w:pPr>
+        <w:pStyle w:val="P"/>
+        <w:rPr>
+          <w:lang w:val="en-US"/>
+        </w:rPr>
+      </w:pPr>
+    </w:p>
+    <w:p>
+      <w:pPr>
+        <w:pStyle w:val="H3"/>
+      </w:pPr>
+      <w:r>
+        <w:t>Які є основні принципи проєктування архітектури?</w:t>
+      </w:r>
+    </w:p>
+    <w:p>
+      <w:pPr>
+        <w:pStyle w:val="P"/>
+      </w:pPr>
+    </w:p>
+    <w:p>
+      <w:pPr>
+        <w:pStyle w:val="P"/>
+      </w:pPr>
+      <w:r>
+        <w:t xml:space="preserve">Зрозумілість, </w:t>
+      </w:r>
+      <w:r>
+        <w:rPr>
+          <w:lang w:val="en-US"/>
+        </w:rPr>
+        <w:t>масштабованість</w:t>
+      </w:r>
+      <w:r>
+        <w:rPr>
+          <w:lang w:val="en-US"/>
+        </w:rPr>
+        <w:t xml:space="preserve">, </w:t>
+      </w:r>
+      <w:r>
+        <w:t>повнота.</w:t>
+      </w:r>
+    </w:p>
+    <w:p>
+      <w:pPr>
+        <w:pStyle w:val="P"/>
+      </w:pPr>
+    </w:p>
+    <w:p>
+      <w:pPr>
+        <w:pStyle w:val="H3"/>
+      </w:pPr>
+      <w:r>
+        <w:t>Які є архітектурні стилі?</w:t>
+      </w:r>
+    </w:p>
+    <w:p>
+      <w:pPr>
+        <w:pStyle w:val="P"/>
+      </w:pPr>
+    </w:p>
+    <w:p>
+      <w:pPr>
+        <w:pStyle w:val="P"/>
+      </w:pPr>
+      <w:r>
+        <w:t>Можуть бути клієнт-серверними, пошаровими, мікросервісними, подієвими.</w:t>
+      </w:r>
+    </w:p>
+    <w:p>
+      <w:pPr>
+        <w:pStyle w:val="P"/>
+      </w:pPr>
+    </w:p>
+    <w:p>
+      <w:pPr>
+        <w:pStyle w:val="H3"/>
+      </w:pPr>
+      <w:r>
+        <w:t xml:space="preserve">Що таке шаблон проєктування </w:t>
+      </w:r>
+      <w:r>
+        <w:rPr>
+          <w:lang w:val="en-US"/>
+        </w:rPr>
+        <w:t>MVVM</w:t>
+      </w:r>
+      <w:r>
+        <w:t>, які складові у нього?</w:t>
+      </w:r>
+    </w:p>
+    <w:p>
+      <w:pPr>
+        <w:pStyle w:val="P"/>
+      </w:pPr>
+    </w:p>
+    <w:p>
+      <w:pPr>
+        <w:pStyle w:val="P"/>
+      </w:pPr>
+      <w:r>
+        <w:rPr>
+          <w:i/>
+          <w:iCs/>
+        </w:rPr>
+        <w:t>Шаблон</w:t>
+      </w:r>
+      <w:r>
+        <w:t xml:space="preserve">: готовий макет для підлаштування і використання. </w:t>
+      </w:r>
+      <w:r>
+        <w:rPr>
+          <w:i/>
+          <w:iCs/>
+        </w:rPr>
+        <w:t>Шаблон проєктування</w:t>
+      </w:r>
+      <w:r>
+        <w:t xml:space="preserve">: для розробки програм. </w:t>
+      </w:r>
+      <w:r>
+        <w:rPr>
+          <w:i/>
+          <w:iCs/>
+          <w:lang w:val="en-US"/>
+        </w:rPr>
+        <w:t>Model View ViewModel</w:t>
+      </w:r>
+      <w:r>
+        <w:t xml:space="preserve">: шаблон проєктування для відокремлення </w:t>
+      </w:r>
+      <w:r>
+        <w:rPr>
+          <w:i/>
+          <w:iCs/>
+          <w:lang w:val="en-US"/>
+        </w:rPr>
+        <w:t>UI</w:t>
+      </w:r>
+      <w:r>
+        <w:rPr>
+          <w:lang w:val="en-US"/>
+        </w:rPr>
+        <w:t xml:space="preserve"> </w:t>
+      </w:r>
+      <w:r>
+        <w:t>від функціоналу.</w:t>
+      </w:r>
+      <w:r>
+        <w:rPr>
+          <w:lang w:val="en-US"/>
+        </w:rPr>
+        <w:t xml:space="preserve"> </w:t>
+      </w:r>
+      <w:r>
+        <w:rPr>
+          <w:i/>
+          <w:iCs/>
+          <w:lang w:val="en-US"/>
+        </w:rPr>
+        <w:t>UI</w:t>
+      </w:r>
+      <w:r>
+        <w:rPr>
+          <w:lang w:val="en-US"/>
+        </w:rPr>
+        <w:t xml:space="preserve">: User Interface </w:t>
+      </w:r>
+      <w:r>
+        <w:t>або користувацький інтерфейс.</w:t>
+      </w:r>
+    </w:p>
+    <w:p>
+      <w:pPr>
+        <w:pStyle w:val="P"/>
+      </w:pPr>
+      <w:r>
+        <w:rPr>
+          <w:i/>
+          <w:iCs/>
+          <w:lang w:val="en-US"/>
+        </w:rPr>
+        <w:t>Model</w:t>
+      </w:r>
+      <w:r>
+        <w:rPr>
+          <w:lang w:val="en-US"/>
+        </w:rPr>
+        <w:t xml:space="preserve">: </w:t>
+      </w:r>
+      <w:r>
+        <w:t>обробка даних і бізнес-логіки – функціоналу.</w:t>
+      </w:r>
+    </w:p>
+    <w:p>
+      <w:pPr>
+        <w:pStyle w:val="P"/>
+      </w:pPr>
+      <w:r>
+        <w:rPr>
+          <w:i/>
+          <w:iCs/>
+          <w:lang w:val="en-US"/>
+        </w:rPr>
+        <w:t>View</w:t>
+      </w:r>
+      <w:r>
+        <w:rPr>
+          <w:lang w:val="en-US"/>
+        </w:rPr>
+        <w:t xml:space="preserve">: </w:t>
+      </w:r>
+      <w:r>
+        <w:t xml:space="preserve">елементи </w:t>
+      </w:r>
+      <w:r>
+        <w:rPr>
+          <w:i/>
+          <w:iCs/>
+          <w:lang w:val="en-US"/>
+        </w:rPr>
+        <w:t>UI</w:t>
+      </w:r>
+      <w:r>
+        <w:t xml:space="preserve">, виведення даних з </w:t>
+      </w:r>
+      <w:r>
+        <w:rPr>
+          <w:i/>
+          <w:iCs/>
+          <w:lang w:val="en-US"/>
+        </w:rPr>
+        <w:t>Model</w:t>
+      </w:r>
+      <w:r>
+        <w:t>.</w:t>
+      </w:r>
+    </w:p>
+    <w:p>
+      <w:pPr>
+        <w:pStyle w:val="P"/>
+        <w:rPr>
+          <w:i/>
+          <w:iCs/>
+          <w:lang w:val="en-US"/>
+        </w:rPr>
+      </w:pPr>
+      <w:r>
+        <w:rPr>
+          <w:i/>
+          <w:iCs/>
+          <w:lang w:val="en-US"/>
+        </w:rPr>
+        <w:t>ViewModel</w:t>
+      </w:r>
+      <w:r>
+        <w:rPr>
+          <w:lang w:val="en-US"/>
+        </w:rPr>
+        <w:t xml:space="preserve">: </w:t>
+      </w:r>
+      <w:r>
+        <w:t xml:space="preserve">посередник між </w:t>
+      </w:r>
+      <w:r>
+        <w:rPr>
+          <w:i/>
+          <w:iCs/>
+          <w:lang w:val="en-US"/>
+        </w:rPr>
+        <w:t>View</w:t>
+      </w:r>
+      <w:r>
+        <w:rPr>
+          <w:lang w:val="en-US"/>
+        </w:rPr>
+        <w:t xml:space="preserve"> </w:t>
+      </w:r>
+      <w:r>
+        <w:t xml:space="preserve">і </w:t>
+      </w:r>
+      <w:r>
+        <w:rPr>
+          <w:i/>
+          <w:iCs/>
+          <w:lang w:val="en-US"/>
+        </w:rPr>
+        <w:t>Model</w:t>
+      </w:r>
+      <w:r>
+        <w:t xml:space="preserve"> –</w:t>
+      </w:r>
+      <w:r>
+        <w:rPr>
+          <w:lang w:val="en-US"/>
+        </w:rPr>
+        <w:t xml:space="preserve"> </w:t>
+      </w:r>
+      <w:r>
+        <w:t>функції</w:t>
+      </w:r>
+      <w:r>
+        <w:rPr>
+          <w:lang w:val="en-US"/>
+        </w:rPr>
+        <w:t xml:space="preserve"> </w:t>
+      </w:r>
+      <w:r>
+        <w:t xml:space="preserve">для </w:t>
+      </w:r>
+      <w:r>
+        <w:rPr>
+          <w:i/>
+          <w:iCs/>
+          <w:lang w:val="en-US"/>
+        </w:rPr>
+        <w:t>View</w:t>
+      </w:r>
+      <w:r>
+        <w:t xml:space="preserve"> аби взаємодіяти з </w:t>
+      </w:r>
+      <w:r>
+        <w:rPr>
+          <w:i/>
+          <w:iCs/>
+          <w:lang w:val="en-US"/>
+        </w:rPr>
+        <w:t>Model</w:t>
+      </w:r>
+      <w:r>
+        <w:rPr>
+          <w:lang w:val="en-US"/>
+        </w:rPr>
+        <w:t>.</w:t>
+      </w:r>
+    </w:p>
+    <w:p>
+      <w:pPr>
+        <w:pStyle w:val="P"/>
+      </w:pPr>
+    </w:p>
+    <w:p>
+      <w:pPr>
+        <w:pStyle w:val="H3"/>
+        <w:rPr>
+          <w:lang w:val="en-US"/>
+        </w:rPr>
+      </w:pPr>
+      <w:r>
+        <w:t xml:space="preserve">Яка різниця між шаблоном </w:t>
+      </w:r>
+      <w:r>
+        <w:rPr>
+          <w:lang w:val="en-US"/>
+        </w:rPr>
+        <w:t xml:space="preserve">MVVM </w:t>
+      </w:r>
+      <w:r>
+        <w:t>від інших?</w:t>
+      </w:r>
+    </w:p>
+    <w:p>
+      <w:pPr>
+        <w:pStyle w:val="P"/>
+        <w:rPr>
+          <w:lang w:val="en-US"/>
+        </w:rPr>
+      </w:pPr>
+    </w:p>
+    <w:p>
+      <w:pPr>
+        <w:pStyle w:val="P"/>
+        <w:rPr>
+          <w:lang w:val="en-US"/>
+        </w:rPr>
+      </w:pPr>
+      <w:r>
+        <w:rPr>
+          <w:i/>
+          <w:iCs/>
+          <w:lang w:val="en-US"/>
+        </w:rPr>
+        <w:t>Model View ViewModel</w:t>
+      </w:r>
+      <w:r>
+        <w:rPr>
+          <w:lang w:val="en-US"/>
+        </w:rPr>
+        <w:t xml:space="preserve">: </w:t>
+      </w:r>
+      <w:r>
+        <w:t xml:space="preserve">відокремлює </w:t>
+      </w:r>
+      <w:r>
+        <w:rPr>
+          <w:lang w:val="en-US"/>
+        </w:rPr>
+        <w:t xml:space="preserve">UI </w:t>
+      </w:r>
+      <w:r>
+        <w:t xml:space="preserve">від функціоналу. </w:t>
+      </w:r>
+    </w:p>
+    <w:p>
+      <w:pPr>
+        <w:pStyle w:val="P"/>
+      </w:pPr>
+      <w:r>
+        <w:rPr>
+          <w:i/>
+          <w:iCs/>
+          <w:lang w:val="en-US"/>
+        </w:rPr>
+        <w:t>Client-Server</w:t>
+      </w:r>
+      <w:r>
+        <w:rPr>
+          <w:lang w:val="en-US"/>
+        </w:rPr>
+        <w:t xml:space="preserve">: </w:t>
+      </w:r>
+      <w:r>
+        <w:t>сервер надає послуги клієнтам через запити.</w:t>
+      </w:r>
+    </w:p>
+    <w:p>
+      <w:pPr>
+        <w:pStyle w:val="P"/>
+      </w:pPr>
+      <w:r>
+        <w:rPr>
+          <w:i/>
+          <w:iCs/>
+          <w:lang w:val="en-US"/>
+        </w:rPr>
         <w:t>Layered</w:t>
       </w:r>
       <w:r>

</xml_diff>

<commit_message>
feat: FD2 working on report, JESUS THANK YOU JESUS HALLELUJAH
</commit_message>
<xml_diff>
--- a/31FD/l2/КНТ-122_Онищенко_Варіант-19_Лаба2.docx
+++ b/31FD/l2/КНТ-122_Онищенко_Варіант-19_Лаба2.docx
@@ -855,67 +855,39 @@
         <w:rPr>
           <w:rStyle w:val="CodeChar"/>
         </w:rPr>
-        <w:t xml:space="preserve">function </w:t>
-      </w:r>
-      <w:proofErr w:type="gramStart"/>
+        <w:t>function loadUsers():</w:t>
+      </w:r>
+      <w:r>
+        <w:rPr>
+          <w:lang w:val="en-US"/>
+        </w:rPr>
+        <w:t xml:space="preserve"> </w:t>
+      </w:r>
+      <w:r>
+        <w:rPr>
+          <w:lang w:val="en-US"/>
+        </w:rPr>
+        <w:t>завантажує користувачів</w:t>
+      </w:r>
+    </w:p>
+    <w:p>
+      <w:pPr>
+        <w:pStyle w:val="P"/>
+        <w:rPr>
+          <w:lang w:val="en-US"/>
+        </w:rPr>
+      </w:pPr>
+      <w:r>
+        <w:rPr>
+          <w:lang w:val="en-US"/>
+        </w:rPr>
+        <w:t xml:space="preserve">- </w:t>
+      </w:r>
       <w:r>
         <w:rPr>
           <w:rStyle w:val="CodeChar"/>
         </w:rPr>
-        <w:t>loadUsers(</w:t>
-      </w:r>
-      <w:proofErr w:type="gramEnd"/>
-      <w:r>
-        <w:rPr>
-          <w:rStyle w:val="CodeChar"/>
-        </w:rPr>
-        <w:t>):</w:t>
-      </w:r>
-      <w:r>
-        <w:rPr>
-          <w:lang w:val="en-US"/>
-        </w:rPr>
-        <w:t xml:space="preserve"> </w:t>
-      </w:r>
-      <w:r>
-        <w:rPr>
-          <w:lang w:val="en-US"/>
-        </w:rPr>
-        <w:t>завантажує користувачів</w:t>
-      </w:r>
-    </w:p>
-    <w:p>
-      <w:pPr>
-        <w:pStyle w:val="P"/>
-        <w:rPr>
-          <w:lang w:val="en-US"/>
-        </w:rPr>
-      </w:pPr>
-      <w:r>
-        <w:rPr>
-          <w:lang w:val="en-US"/>
-        </w:rPr>
-        <w:t xml:space="preserve">- </w:t>
-      </w:r>
-      <w:r>
-        <w:rPr>
-          <w:rStyle w:val="CodeChar"/>
-        </w:rPr>
-        <w:t xml:space="preserve">function </w:t>
-      </w:r>
-      <w:proofErr w:type="gramStart"/>
-      <w:r>
-        <w:rPr>
-          <w:rStyle w:val="CodeChar"/>
-        </w:rPr>
-        <w:t>saveUsers(</w:t>
-      </w:r>
-      <w:proofErr w:type="gramEnd"/>
-      <w:r>
-        <w:rPr>
-          <w:rStyle w:val="CodeChar"/>
-        </w:rPr>
-        <w:t>):</w:t>
+        <w:t>function saveUsers():</w:t>
       </w:r>
       <w:r>
         <w:rPr>
@@ -1146,61 +1118,33 @@
         <w:rPr>
           <w:rStyle w:val="CodeChar"/>
         </w:rPr>
-        <w:t xml:space="preserve">function </w:t>
-      </w:r>
-      <w:proofErr w:type="gramStart"/>
+        <w:t>function loadMeetings():</w:t>
+      </w:r>
+      <w:r>
+        <w:rPr>
+          <w:lang w:val="en-US"/>
+        </w:rPr>
+        <w:t xml:space="preserve"> </w:t>
+      </w:r>
+      <w:r>
+        <w:t>завантажує зустрічі</w:t>
+      </w:r>
+    </w:p>
+    <w:p>
+      <w:pPr>
+        <w:pStyle w:val="P"/>
+      </w:pPr>
+      <w:r>
+        <w:rPr>
+          <w:lang w:val="en-US"/>
+        </w:rPr>
+        <w:t xml:space="preserve">- </w:t>
+      </w:r>
       <w:r>
         <w:rPr>
           <w:rStyle w:val="CodeChar"/>
         </w:rPr>
-        <w:t>loadMeetings(</w:t>
-      </w:r>
-      <w:proofErr w:type="gramEnd"/>
-      <w:r>
-        <w:rPr>
-          <w:rStyle w:val="CodeChar"/>
-        </w:rPr>
-        <w:t>):</w:t>
-      </w:r>
-      <w:r>
-        <w:rPr>
-          <w:lang w:val="en-US"/>
-        </w:rPr>
-        <w:t xml:space="preserve"> </w:t>
-      </w:r>
-      <w:r>
-        <w:t>завантажує зустрічі</w:t>
-      </w:r>
-    </w:p>
-    <w:p>
-      <w:pPr>
-        <w:pStyle w:val="P"/>
-      </w:pPr>
-      <w:r>
-        <w:rPr>
-          <w:lang w:val="en-US"/>
-        </w:rPr>
-        <w:t xml:space="preserve">- </w:t>
-      </w:r>
-      <w:r>
-        <w:rPr>
-          <w:rStyle w:val="CodeChar"/>
-        </w:rPr>
-        <w:t xml:space="preserve">function </w:t>
-      </w:r>
-      <w:proofErr w:type="gramStart"/>
-      <w:r>
-        <w:rPr>
-          <w:rStyle w:val="CodeChar"/>
-        </w:rPr>
-        <w:t>saveMeetings(</w:t>
-      </w:r>
-      <w:proofErr w:type="gramEnd"/>
-      <w:r>
-        <w:rPr>
-          <w:rStyle w:val="CodeChar"/>
-        </w:rPr>
-        <w:t>):</w:t>
+        <w:t>function saveMeetings():</w:t>
       </w:r>
       <w:r>
         <w:rPr>
@@ -1675,61 +1619,33 @@
         <w:rPr>
           <w:rStyle w:val="CodeChar"/>
         </w:rPr>
-        <w:t xml:space="preserve">function </w:t>
-      </w:r>
-      <w:proofErr w:type="gramStart"/>
+        <w:t>function loadListings():</w:t>
+      </w:r>
+      <w:r>
+        <w:rPr>
+          <w:lang w:val="en-US"/>
+        </w:rPr>
+        <w:t xml:space="preserve"> </w:t>
+      </w:r>
+      <w:r>
+        <w:t>завантажує оголошення</w:t>
+      </w:r>
+    </w:p>
+    <w:p>
+      <w:pPr>
+        <w:pStyle w:val="P"/>
+      </w:pPr>
+      <w:r>
+        <w:rPr>
+          <w:lang w:val="en-US"/>
+        </w:rPr>
+        <w:t xml:space="preserve">- </w:t>
+      </w:r>
       <w:r>
         <w:rPr>
           <w:rStyle w:val="CodeChar"/>
         </w:rPr>
-        <w:t>loadListings(</w:t>
-      </w:r>
-      <w:proofErr w:type="gramEnd"/>
-      <w:r>
-        <w:rPr>
-          <w:rStyle w:val="CodeChar"/>
-        </w:rPr>
-        <w:t>):</w:t>
-      </w:r>
-      <w:r>
-        <w:rPr>
-          <w:lang w:val="en-US"/>
-        </w:rPr>
-        <w:t xml:space="preserve"> </w:t>
-      </w:r>
-      <w:r>
-        <w:t>завантажує оголошення</w:t>
-      </w:r>
-    </w:p>
-    <w:p>
-      <w:pPr>
-        <w:pStyle w:val="P"/>
-      </w:pPr>
-      <w:r>
-        <w:rPr>
-          <w:lang w:val="en-US"/>
-        </w:rPr>
-        <w:t xml:space="preserve">- </w:t>
-      </w:r>
-      <w:r>
-        <w:rPr>
-          <w:rStyle w:val="CodeChar"/>
-        </w:rPr>
-        <w:t xml:space="preserve">function </w:t>
-      </w:r>
-      <w:proofErr w:type="gramStart"/>
-      <w:r>
-        <w:rPr>
-          <w:rStyle w:val="CodeChar"/>
-        </w:rPr>
-        <w:t>saveListings(</w:t>
-      </w:r>
-      <w:proofErr w:type="gramEnd"/>
-      <w:r>
-        <w:rPr>
-          <w:rStyle w:val="CodeChar"/>
-        </w:rPr>
-        <w:t>):</w:t>
+        <w:t>function saveListings():</w:t>
       </w:r>
       <w:r>
         <w:rPr>
@@ -2319,21 +2235,7 @@
         <w:rPr>
           <w:rStyle w:val="CodeChar"/>
         </w:rPr>
-        <w:t xml:space="preserve">function </w:t>
-      </w:r>
-      <w:proofErr w:type="gramStart"/>
-      <w:r>
-        <w:rPr>
-          <w:rStyle w:val="CodeChar"/>
-        </w:rPr>
-        <w:t>rateMeeting(</w:t>
-      </w:r>
-      <w:proofErr w:type="gramEnd"/>
-      <w:r>
-        <w:rPr>
-          <w:rStyle w:val="CodeChar"/>
-        </w:rPr>
-        <w:t>meeting, score):</w:t>
+        <w:t>function rateMeeting(meeting, score):</w:t>
       </w:r>
       <w:r>
         <w:rPr>
@@ -2361,137 +2263,139 @@
         <w:pStyle w:val="P"/>
       </w:pPr>
       <w:r>
-        <w:t>Основні компоненти: аж до класів</w:t>
+        <w:t xml:space="preserve">Взаємодія між </w:t>
+      </w:r>
+      <w:r>
+        <w:rPr>
+          <w:lang w:val="en-US"/>
+        </w:rPr>
+        <w:t xml:space="preserve">View </w:t>
+      </w:r>
+      <w:r>
+        <w:t xml:space="preserve">та </w:t>
+      </w:r>
+      <w:r>
+        <w:rPr>
+          <w:lang w:val="en-US"/>
+        </w:rPr>
+        <w:t xml:space="preserve">Model </w:t>
+      </w:r>
+      <w:r>
+        <w:t xml:space="preserve">відбувається через компоненти </w:t>
+      </w:r>
+      <w:r>
+        <w:rPr>
+          <w:lang w:val="en-US"/>
+        </w:rPr>
+        <w:t xml:space="preserve">ViewModel. </w:t>
+      </w:r>
+      <w:r>
+        <w:t xml:space="preserve">Взаємодія між </w:t>
+      </w:r>
+      <w:r>
+        <w:rPr>
+          <w:lang w:val="en-US"/>
+        </w:rPr>
+        <w:t xml:space="preserve">View </w:t>
+      </w:r>
+      <w:r>
+        <w:t xml:space="preserve">та </w:t>
+      </w:r>
+      <w:r>
+        <w:rPr>
+          <w:lang w:val="en-US"/>
+        </w:rPr>
+        <w:t xml:space="preserve">Model </w:t>
+      </w:r>
+      <w:r>
+        <w:t>безпосередньо заборонена.</w:t>
+      </w:r>
+    </w:p>
+    <w:p>
+      <w:pPr>
+        <w:pStyle w:val="P"/>
+      </w:pPr>
+      <w:r>
+        <w:t xml:space="preserve">Робота з даними проводиться через базу даних. Функції </w:t>
+      </w:r>
+      <w:r>
+        <w:rPr>
+          <w:lang w:val="en-US"/>
+        </w:rPr>
+        <w:t xml:space="preserve">View </w:t>
+      </w:r>
+      <w:r>
+        <w:t xml:space="preserve">відповідних класів взаємодіють з базою аби створювати, редагувати, чи видаляти потрібні об’єкти. Всі дані мають відповідати вищезазначеним типам. Наразі наявні лише зображення для оголошень, прикріплено їх архівом зі словами </w:t>
+      </w:r>
+      <w:r>
+        <w:rPr>
+          <w:lang w:val="en-US"/>
+        </w:rPr>
+        <w:t>“Listing Images”</w:t>
+      </w:r>
+      <w:r>
+        <w:t xml:space="preserve"> у назві. Дані пов’язані між собою через зовнішні ключі у базі даних. Дані інтегруються у програму через базу даних і зберігаються як копія у файлах </w:t>
+      </w:r>
+      <w:r>
+        <w:rPr>
+          <w:lang w:val="en-US"/>
+        </w:rPr>
+        <w:t xml:space="preserve">XML </w:t>
+      </w:r>
+      <w:r>
+        <w:t>локально.</w:t>
+      </w:r>
+    </w:p>
+    <w:p>
+      <w:pPr>
+        <w:pStyle w:val="P"/>
+      </w:pPr>
+      <w:r>
+        <w:t>Безпека виконується через дотримання типів даних, відокремлення взаємодії з даними та функціями для інтерфейсу.</w:t>
+      </w:r>
+    </w:p>
+    <w:p>
+      <w:pPr>
+        <w:pStyle w:val="P"/>
+      </w:pPr>
+      <w:r>
+        <w:t xml:space="preserve">В результаті, дасть БОГ, матимемо систему окремих компонентів інтерфейсу, компонентів для роботи з даними, та компонентів посередників для взаємодії інтерфейсу з даними. Робота буде виконуватися у середовищі </w:t>
+      </w:r>
+      <w:r>
+        <w:rPr>
+          <w:lang w:val="en-US"/>
+        </w:rPr>
+        <w:t xml:space="preserve">Visual Studio </w:t>
+      </w:r>
+      <w:r>
+        <w:t xml:space="preserve">на мові </w:t>
+      </w:r>
+      <w:r>
+        <w:rPr>
+          <w:lang w:val="en-US"/>
+        </w:rPr>
+        <w:t>C#</w:t>
+      </w:r>
+      <w:r>
+        <w:t xml:space="preserve"> з використанням </w:t>
+      </w:r>
+      <w:r>
+        <w:rPr>
+          <w:lang w:val="en-US"/>
+        </w:rPr>
+        <w:t xml:space="preserve">MVVM, WPF, XML. </w:t>
+      </w:r>
+      <w:r>
+        <w:t xml:space="preserve">Для розширення системи можна додавати нові компоненти через класи чи подання інтерфейсу. Для розширення кількості користувачів можна забезпечити надійну роботу бази даних. Для розширення обсягу даних треба створити копію даних з бази у файли </w:t>
+      </w:r>
+      <w:r>
+        <w:rPr>
+          <w:lang w:val="en-US"/>
+        </w:rPr>
+        <w:t>XML</w:t>
       </w:r>
       <w:r>
         <w:t>.</w:t>
-      </w:r>
-    </w:p>
-    <w:p>
-      <w:pPr>
-        <w:pStyle w:val="P"/>
-      </w:pPr>
-      <w:r>
-        <w:t>Всі функції з чітким визначенням</w:t>
-      </w:r>
-      <w:r>
-        <w:t>, як окремий клас, метод, сукупність методів/класів, чи як інша складова.</w:t>
-      </w:r>
-    </w:p>
-    <w:p>
-      <w:pPr>
-        <w:pStyle w:val="P"/>
-      </w:pPr>
-    </w:p>
-    <w:p>
-      <w:pPr>
-        <w:pStyle w:val="P"/>
-      </w:pPr>
-      <w:r>
-        <w:t>Правила взаємодії між складовими</w:t>
-      </w:r>
-    </w:p>
-    <w:p>
-      <w:pPr>
-        <w:pStyle w:val="P"/>
-      </w:pPr>
-      <w:r>
-        <w:t>Організація взаємодії і її заборона якщо треба</w:t>
-      </w:r>
-    </w:p>
-    <w:p>
-      <w:pPr>
-        <w:pStyle w:val="P"/>
-      </w:pPr>
-    </w:p>
-    <w:p>
-      <w:pPr>
-        <w:pStyle w:val="P"/>
-      </w:pPr>
-      <w:r>
-        <w:t>Формат роботи з даними</w:t>
-      </w:r>
-    </w:p>
-    <w:p>
-      <w:pPr>
-        <w:pStyle w:val="P"/>
-      </w:pPr>
-      <w:r>
-        <w:t>Вимоги до даних</w:t>
-      </w:r>
-    </w:p>
-    <w:p>
-      <w:pPr>
-        <w:pStyle w:val="P"/>
-      </w:pPr>
-      <w:r>
-        <w:t>Наявні наразі дані</w:t>
-      </w:r>
-    </w:p>
-    <w:p>
-      <w:pPr>
-        <w:pStyle w:val="P"/>
-      </w:pPr>
-      <w:r>
-        <w:t>Принципи взаємодії з даними</w:t>
-      </w:r>
-    </w:p>
-    <w:p>
-      <w:pPr>
-        <w:pStyle w:val="P"/>
-      </w:pPr>
-      <w:r>
-        <w:t>Шляхи інтеграції даних</w:t>
-      </w:r>
-    </w:p>
-    <w:p>
-      <w:pPr>
-        <w:pStyle w:val="P"/>
-      </w:pPr>
-    </w:p>
-    <w:p>
-      <w:pPr>
-        <w:pStyle w:val="P"/>
-      </w:pPr>
-      <w:r>
-        <w:t>Обробка безпеки</w:t>
-      </w:r>
-    </w:p>
-    <w:p>
-      <w:pPr>
-        <w:pStyle w:val="P"/>
-      </w:pPr>
-    </w:p>
-    <w:p>
-      <w:pPr>
-        <w:pStyle w:val="P"/>
-      </w:pPr>
-      <w:r>
-        <w:t>Результати</w:t>
-      </w:r>
-    </w:p>
-    <w:p>
-      <w:pPr>
-        <w:pStyle w:val="P"/>
-      </w:pPr>
-      <w:r>
-        <w:t xml:space="preserve">Прийняті рішення </w:t>
-      </w:r>
-    </w:p>
-    <w:p>
-      <w:pPr>
-        <w:pStyle w:val="P"/>
-      </w:pPr>
-      <w:r>
-        <w:t>Як розширюватись система може: додавати нові компоненти</w:t>
-      </w:r>
-    </w:p>
-    <w:p>
-      <w:pPr>
-        <w:pStyle w:val="P"/>
-      </w:pPr>
-      <w:r>
-        <w:t>Розширення це має бути функціональне, кількості користувачів, обсягу даних.</w:t>
       </w:r>
     </w:p>
     <w:p>

</xml_diff>

<commit_message>
feat: FD2 a bit of work on report, drawing conclusions; JESUS THANK YOU LORD JESUS HALLELUJAH
</commit_message>
<xml_diff>
--- a/31FD/l2/КНТ-122_Онищенко_Варіант-19_Лаба2.docx
+++ b/31FD/l2/КНТ-122_Онищенко_Варіант-19_Лаба2.docx
@@ -586,6 +586,18 @@
         <w:lastRenderedPageBreak/>
         <w:t>User</w:t>
       </w:r>
+      <w:r>
+        <w:rPr>
+          <w:rStyle w:val="P0"/>
+        </w:rPr>
+        <w:t xml:space="preserve">: </w:t>
+      </w:r>
+      <w:r>
+        <w:rPr>
+          <w:rStyle w:val="P0"/>
+        </w:rPr>
+        <w:t>для обробки користувацьких даних та функцій</w:t>
+      </w:r>
     </w:p>
     <w:p>
       <w:pPr>
@@ -855,7 +867,21 @@
         <w:rPr>
           <w:rStyle w:val="CodeChar"/>
         </w:rPr>
-        <w:t>function loadUsers():</w:t>
+        <w:t xml:space="preserve">function </w:t>
+      </w:r>
+      <w:proofErr w:type="gramStart"/>
+      <w:r>
+        <w:rPr>
+          <w:rStyle w:val="CodeChar"/>
+        </w:rPr>
+        <w:t>loadUsers(</w:t>
+      </w:r>
+      <w:proofErr w:type="gramEnd"/>
+      <w:r>
+        <w:rPr>
+          <w:rStyle w:val="CodeChar"/>
+        </w:rPr>
+        <w:t>):</w:t>
       </w:r>
       <w:r>
         <w:rPr>
@@ -887,7 +913,21 @@
         <w:rPr>
           <w:rStyle w:val="CodeChar"/>
         </w:rPr>
-        <w:t>function saveUsers():</w:t>
+        <w:t xml:space="preserve">function </w:t>
+      </w:r>
+      <w:proofErr w:type="gramStart"/>
+      <w:r>
+        <w:rPr>
+          <w:rStyle w:val="CodeChar"/>
+        </w:rPr>
+        <w:t>saveUsers(</w:t>
+      </w:r>
+      <w:proofErr w:type="gramEnd"/>
+      <w:r>
+        <w:rPr>
+          <w:rStyle w:val="CodeChar"/>
+        </w:rPr>
+        <w:t>):</w:t>
       </w:r>
       <w:r>
         <w:rPr>
@@ -940,262 +980,339 @@
     <w:p>
       <w:pPr>
         <w:pStyle w:val="Code"/>
+        <w:rPr>
+          <w:rStyle w:val="P0"/>
+        </w:rPr>
+      </w:pPr>
+      <w:r>
         <w:rPr>
           <w:b/>
           <w:bCs/>
         </w:rPr>
+        <w:t>Meeting</w:t>
+      </w:r>
+      <w:r>
+        <w:rPr>
+          <w:rStyle w:val="P0"/>
+        </w:rPr>
+        <w:t xml:space="preserve">: </w:t>
+      </w:r>
+      <w:r>
+        <w:rPr>
+          <w:rStyle w:val="P0"/>
+        </w:rPr>
+        <w:t xml:space="preserve">для обробки даних </w:t>
+      </w:r>
+      <w:r>
+        <w:rPr>
+          <w:rStyle w:val="P0"/>
+        </w:rPr>
+        <w:t xml:space="preserve">зустрічей </w:t>
+      </w:r>
+      <w:r>
+        <w:rPr>
+          <w:rStyle w:val="P0"/>
+        </w:rPr>
+        <w:t>та функцій</w:t>
+      </w:r>
+    </w:p>
+    <w:p>
+      <w:pPr>
+        <w:pStyle w:val="P"/>
+      </w:pPr>
+      <w:r>
+        <w:rPr>
+          <w:lang w:val="en-US"/>
+        </w:rPr>
+        <w:t xml:space="preserve">- </w:t>
+      </w:r>
+      <w:r>
+        <w:rPr>
+          <w:rStyle w:val="CodeChar"/>
+        </w:rPr>
+        <w:t>string client</w:t>
+      </w:r>
+      <w:r>
+        <w:rPr>
+          <w:lang w:val="en-US"/>
+        </w:rPr>
+        <w:t xml:space="preserve">: </w:t>
+      </w:r>
+      <w:r>
+        <w:rPr>
+          <w:lang w:val="en-US"/>
+        </w:rPr>
+        <w:t>ім'я користувача клієнта зустрічі</w:t>
+      </w:r>
+    </w:p>
+    <w:p>
+      <w:pPr>
+        <w:pStyle w:val="P"/>
+        <w:rPr>
+          <w:lang w:val="en-US"/>
+        </w:rPr>
+      </w:pPr>
+      <w:r>
+        <w:rPr>
+          <w:lang w:val="en-US"/>
+        </w:rPr>
+        <w:t xml:space="preserve">- </w:t>
+      </w:r>
+      <w:r>
+        <w:rPr>
+          <w:rStyle w:val="CodeChar"/>
+        </w:rPr>
+        <w:t>string seller</w:t>
+      </w:r>
+      <w:r>
+        <w:rPr>
+          <w:lang w:val="en-US"/>
+        </w:rPr>
+        <w:t xml:space="preserve">: </w:t>
+      </w:r>
+      <w:r>
+        <w:rPr>
+          <w:lang w:val="en-US"/>
+        </w:rPr>
+        <w:t>ім'я користувача продавця оголошення</w:t>
+      </w:r>
+    </w:p>
+    <w:p>
+      <w:pPr>
+        <w:pStyle w:val="P"/>
+        <w:rPr>
+          <w:lang w:val="en-US"/>
+        </w:rPr>
+      </w:pPr>
+      <w:r>
+        <w:rPr>
+          <w:lang w:val="en-US"/>
+        </w:rPr>
+        <w:t xml:space="preserve">- </w:t>
+      </w:r>
+      <w:r>
+        <w:rPr>
+          <w:rStyle w:val="CodeChar"/>
+        </w:rPr>
+        <w:t>Listing listing</w:t>
+      </w:r>
+      <w:r>
+        <w:rPr>
+          <w:lang w:val="en-US"/>
+        </w:rPr>
+        <w:t xml:space="preserve">: </w:t>
+      </w:r>
+      <w:r>
+        <w:t>ви</w:t>
+      </w:r>
+      <w:r>
+        <w:rPr>
+          <w:lang w:val="en-US"/>
+        </w:rPr>
+        <w:t>бране оголошення для перегляду</w:t>
+      </w:r>
+    </w:p>
+    <w:p>
+      <w:pPr>
+        <w:pStyle w:val="P"/>
+      </w:pPr>
+      <w:r>
+        <w:rPr>
+          <w:lang w:val="en-US"/>
+        </w:rPr>
+        <w:t xml:space="preserve">- </w:t>
+      </w:r>
+      <w:r>
+        <w:rPr>
+          <w:rStyle w:val="CodeChar"/>
+        </w:rPr>
+        <w:t>string status</w:t>
+      </w:r>
+      <w:r>
+        <w:rPr>
+          <w:lang w:val="en-US"/>
+        </w:rPr>
+        <w:t>: pending | approved | canceled</w:t>
+      </w:r>
+      <w:r>
+        <w:t xml:space="preserve"> – статус зустрічі</w:t>
+      </w:r>
+      <w:r>
+        <w:t>, змінюється продавцем</w:t>
+      </w:r>
+    </w:p>
+    <w:p>
+      <w:pPr>
+        <w:pStyle w:val="P"/>
+      </w:pPr>
+      <w:r>
+        <w:rPr>
+          <w:lang w:val="en-US"/>
+        </w:rPr>
+        <w:t xml:space="preserve">- </w:t>
+      </w:r>
+      <w:r>
+        <w:rPr>
+          <w:rStyle w:val="CodeChar"/>
+        </w:rPr>
+        <w:t>string score</w:t>
+      </w:r>
+      <w:r>
+        <w:rPr>
+          <w:lang w:val="en-US"/>
+        </w:rPr>
+        <w:t>: good | great | well</w:t>
+      </w:r>
+      <w:r>
+        <w:t xml:space="preserve"> – оцінка зустрічі клієнтом</w:t>
+      </w:r>
+    </w:p>
+    <w:p>
+      <w:pPr>
+        <w:pStyle w:val="P"/>
+      </w:pPr>
+      <w:r>
+        <w:rPr>
+          <w:lang w:val="en-US"/>
+        </w:rPr>
+        <w:t xml:space="preserve">- </w:t>
+      </w:r>
+      <w:r>
+        <w:rPr>
+          <w:rStyle w:val="CodeChar"/>
+        </w:rPr>
+        <w:t xml:space="preserve">function </w:t>
+      </w:r>
+      <w:proofErr w:type="gramStart"/>
+      <w:r>
+        <w:rPr>
+          <w:rStyle w:val="CodeChar"/>
+        </w:rPr>
+        <w:t>loadMeetings(</w:t>
+      </w:r>
+      <w:proofErr w:type="gramEnd"/>
+      <w:r>
+        <w:rPr>
+          <w:rStyle w:val="CodeChar"/>
+        </w:rPr>
+        <w:t>):</w:t>
+      </w:r>
+      <w:r>
+        <w:rPr>
+          <w:lang w:val="en-US"/>
+        </w:rPr>
+        <w:t xml:space="preserve"> </w:t>
+      </w:r>
+      <w:r>
+        <w:t>завантажує зустрічі</w:t>
+      </w:r>
+    </w:p>
+    <w:p>
+      <w:pPr>
+        <w:pStyle w:val="P"/>
+      </w:pPr>
+      <w:r>
+        <w:rPr>
+          <w:lang w:val="en-US"/>
+        </w:rPr>
+        <w:t xml:space="preserve">- </w:t>
+      </w:r>
+      <w:r>
+        <w:rPr>
+          <w:rStyle w:val="CodeChar"/>
+        </w:rPr>
+        <w:t xml:space="preserve">function </w:t>
+      </w:r>
+      <w:proofErr w:type="gramStart"/>
+      <w:r>
+        <w:rPr>
+          <w:rStyle w:val="CodeChar"/>
+        </w:rPr>
+        <w:t>saveMeetings(</w:t>
+      </w:r>
+      <w:proofErr w:type="gramEnd"/>
+      <w:r>
+        <w:rPr>
+          <w:rStyle w:val="CodeChar"/>
+        </w:rPr>
+        <w:t>):</w:t>
+      </w:r>
+      <w:r>
+        <w:rPr>
+          <w:lang w:val="en-US"/>
+        </w:rPr>
+        <w:t xml:space="preserve"> </w:t>
+      </w:r>
+      <w:r>
+        <w:t>зберігає зустрічі</w:t>
+      </w:r>
+    </w:p>
+    <w:p>
+      <w:pPr>
+        <w:pStyle w:val="P"/>
+      </w:pPr>
+      <w:r>
+        <w:rPr>
+          <w:lang w:val="en-US"/>
+        </w:rPr>
+        <w:t xml:space="preserve">- </w:t>
+      </w:r>
+      <w:r>
+        <w:rPr>
+          <w:rStyle w:val="CodeChar"/>
+        </w:rPr>
+        <w:t>function getMeeting(listing):</w:t>
+      </w:r>
+      <w:r>
+        <w:rPr>
+          <w:lang w:val="en-US"/>
+        </w:rPr>
+        <w:t xml:space="preserve"> </w:t>
+      </w:r>
+      <w:r>
+        <w:t>шукає зустріч за назвою оголошення</w:t>
+      </w:r>
+    </w:p>
+    <w:p>
+      <w:pPr>
+        <w:pStyle w:val="Code"/>
+        <w:rPr>
+          <w:rStyle w:val="P0"/>
+          <w:lang w:val="uk-UA"/>
+        </w:rPr>
       </w:pPr>
       <w:r>
         <w:rPr>
           <w:b/>
           <w:bCs/>
         </w:rPr>
-        <w:t>Meeting</w:t>
-      </w:r>
-    </w:p>
-    <w:p>
-      <w:pPr>
-        <w:pStyle w:val="P"/>
-      </w:pPr>
-      <w:r>
-        <w:rPr>
-          <w:lang w:val="en-US"/>
-        </w:rPr>
-        <w:t xml:space="preserve">- </w:t>
-      </w:r>
-      <w:r>
-        <w:rPr>
-          <w:rStyle w:val="CodeChar"/>
-        </w:rPr>
-        <w:t>string client</w:t>
-      </w:r>
-      <w:r>
-        <w:rPr>
-          <w:lang w:val="en-US"/>
+        <w:t>Listing</w:t>
+      </w:r>
+      <w:r>
+        <w:rPr>
+          <w:rStyle w:val="P0"/>
         </w:rPr>
         <w:t xml:space="preserve">: </w:t>
       </w:r>
       <w:r>
         <w:rPr>
-          <w:lang w:val="en-US"/>
-        </w:rPr>
-        <w:t>ім'я користувача клієнта зустрічі</w:t>
-      </w:r>
-    </w:p>
-    <w:p>
-      <w:pPr>
-        <w:pStyle w:val="P"/>
-        <w:rPr>
-          <w:lang w:val="en-US"/>
-        </w:rPr>
-      </w:pPr>
-      <w:r>
-        <w:rPr>
-          <w:lang w:val="en-US"/>
-        </w:rPr>
-        <w:t xml:space="preserve">- </w:t>
-      </w:r>
-      <w:r>
-        <w:rPr>
-          <w:rStyle w:val="CodeChar"/>
-        </w:rPr>
-        <w:t>string seller</w:t>
-      </w:r>
-      <w:r>
-        <w:rPr>
-          <w:lang w:val="en-US"/>
-        </w:rPr>
-        <w:t xml:space="preserve">: </w:t>
-      </w:r>
-      <w:r>
-        <w:rPr>
-          <w:lang w:val="en-US"/>
-        </w:rPr>
-        <w:t>ім'я користувача продавця оголошення</w:t>
-      </w:r>
-    </w:p>
-    <w:p>
-      <w:pPr>
-        <w:pStyle w:val="P"/>
-        <w:rPr>
-          <w:lang w:val="en-US"/>
-        </w:rPr>
-      </w:pPr>
-      <w:r>
-        <w:rPr>
-          <w:lang w:val="en-US"/>
-        </w:rPr>
-        <w:t xml:space="preserve">- </w:t>
-      </w:r>
-      <w:r>
-        <w:rPr>
-          <w:rStyle w:val="CodeChar"/>
-        </w:rPr>
-        <w:t>Listing listing</w:t>
-      </w:r>
-      <w:r>
-        <w:rPr>
-          <w:lang w:val="en-US"/>
-        </w:rPr>
-        <w:t xml:space="preserve">: </w:t>
-      </w:r>
-      <w:r>
-        <w:t>ви</w:t>
-      </w:r>
-      <w:r>
-        <w:rPr>
-          <w:lang w:val="en-US"/>
-        </w:rPr>
-        <w:t>бране оголошення для перегляду</w:t>
-      </w:r>
-    </w:p>
-    <w:p>
-      <w:pPr>
-        <w:pStyle w:val="P"/>
-      </w:pPr>
-      <w:r>
-        <w:rPr>
-          <w:lang w:val="en-US"/>
-        </w:rPr>
-        <w:t xml:space="preserve">- </w:t>
-      </w:r>
-      <w:r>
-        <w:rPr>
-          <w:rStyle w:val="CodeChar"/>
-        </w:rPr>
-        <w:t>string status</w:t>
-      </w:r>
-      <w:r>
-        <w:rPr>
-          <w:lang w:val="en-US"/>
-        </w:rPr>
-        <w:t>: pending | approved | canceled</w:t>
-      </w:r>
-      <w:r>
-        <w:t xml:space="preserve"> – статус зустрічі</w:t>
-      </w:r>
-      <w:r>
-        <w:t>, змінюється продавцем</w:t>
-      </w:r>
-    </w:p>
-    <w:p>
-      <w:pPr>
-        <w:pStyle w:val="P"/>
-      </w:pPr>
-      <w:r>
-        <w:rPr>
-          <w:lang w:val="en-US"/>
-        </w:rPr>
-        <w:t xml:space="preserve">- </w:t>
-      </w:r>
-      <w:r>
-        <w:rPr>
-          <w:rStyle w:val="CodeChar"/>
-        </w:rPr>
-        <w:t>string score</w:t>
-      </w:r>
-      <w:r>
-        <w:rPr>
-          <w:lang w:val="en-US"/>
-        </w:rPr>
-        <w:t>: good | great | well</w:t>
-      </w:r>
-      <w:r>
-        <w:t xml:space="preserve"> – оцінка зустрічі клієнтом</w:t>
-      </w:r>
-    </w:p>
-    <w:p>
-      <w:pPr>
-        <w:pStyle w:val="P"/>
-      </w:pPr>
-      <w:r>
-        <w:rPr>
-          <w:lang w:val="en-US"/>
-        </w:rPr>
-        <w:t xml:space="preserve">- </w:t>
-      </w:r>
-      <w:r>
-        <w:rPr>
-          <w:rStyle w:val="CodeChar"/>
-        </w:rPr>
-        <w:t>function loadMeetings():</w:t>
-      </w:r>
-      <w:r>
-        <w:rPr>
-          <w:lang w:val="en-US"/>
-        </w:rPr>
-        <w:t xml:space="preserve"> </w:t>
-      </w:r>
-      <w:r>
-        <w:t>завантажує зустрічі</w:t>
-      </w:r>
-    </w:p>
-    <w:p>
-      <w:pPr>
-        <w:pStyle w:val="P"/>
-      </w:pPr>
-      <w:r>
-        <w:rPr>
-          <w:lang w:val="en-US"/>
-        </w:rPr>
-        <w:t xml:space="preserve">- </w:t>
-      </w:r>
-      <w:r>
-        <w:rPr>
-          <w:rStyle w:val="CodeChar"/>
-        </w:rPr>
-        <w:t>function saveMeetings():</w:t>
-      </w:r>
-      <w:r>
-        <w:rPr>
-          <w:lang w:val="en-US"/>
-        </w:rPr>
-        <w:t xml:space="preserve"> </w:t>
-      </w:r>
-      <w:r>
-        <w:t>зберігає зустрічі</w:t>
-      </w:r>
-    </w:p>
-    <w:p>
-      <w:pPr>
-        <w:pStyle w:val="P"/>
-      </w:pPr>
-      <w:r>
-        <w:rPr>
-          <w:lang w:val="en-US"/>
-        </w:rPr>
-        <w:t xml:space="preserve">- </w:t>
-      </w:r>
-      <w:r>
-        <w:rPr>
-          <w:rStyle w:val="CodeChar"/>
-        </w:rPr>
-        <w:t>function getMeeting(listing):</w:t>
-      </w:r>
-      <w:r>
-        <w:rPr>
-          <w:lang w:val="en-US"/>
-        </w:rPr>
-        <w:t xml:space="preserve"> </w:t>
-      </w:r>
-      <w:r>
-        <w:t>шукає зустріч за назвою оголошення</w:t>
-      </w:r>
-    </w:p>
-    <w:p>
-      <w:pPr>
-        <w:pStyle w:val="Code"/>
-        <w:rPr>
-          <w:b/>
-          <w:bCs/>
-        </w:rPr>
-      </w:pPr>
-      <w:r>
-        <w:rPr>
-          <w:b/>
-          <w:bCs/>
-        </w:rPr>
-        <w:t>Listing</w:t>
+          <w:rStyle w:val="P0"/>
+          <w:lang w:val="uk-UA"/>
+        </w:rPr>
+        <w:t xml:space="preserve">для обробки даних </w:t>
+      </w:r>
+      <w:r>
+        <w:rPr>
+          <w:rStyle w:val="P0"/>
+        </w:rPr>
+        <w:t xml:space="preserve">оголошень </w:t>
+      </w:r>
+      <w:r>
+        <w:rPr>
+          <w:rStyle w:val="P0"/>
+          <w:lang w:val="uk-UA"/>
+        </w:rPr>
+        <w:t>та функцій</w:t>
       </w:r>
     </w:p>
     <w:p>
@@ -1619,7 +1736,21 @@
         <w:rPr>
           <w:rStyle w:val="CodeChar"/>
         </w:rPr>
-        <w:t>function loadListings():</w:t>
+        <w:t xml:space="preserve">function </w:t>
+      </w:r>
+      <w:proofErr w:type="gramStart"/>
+      <w:r>
+        <w:rPr>
+          <w:rStyle w:val="CodeChar"/>
+        </w:rPr>
+        <w:t>loadListings(</w:t>
+      </w:r>
+      <w:proofErr w:type="gramEnd"/>
+      <w:r>
+        <w:rPr>
+          <w:rStyle w:val="CodeChar"/>
+        </w:rPr>
+        <w:t>):</w:t>
       </w:r>
       <w:r>
         <w:rPr>
@@ -1645,7 +1776,21 @@
         <w:rPr>
           <w:rStyle w:val="CodeChar"/>
         </w:rPr>
-        <w:t>function saveListings():</w:t>
+        <w:t xml:space="preserve">function </w:t>
+      </w:r>
+      <w:proofErr w:type="gramStart"/>
+      <w:r>
+        <w:rPr>
+          <w:rStyle w:val="CodeChar"/>
+        </w:rPr>
+        <w:t>saveListings(</w:t>
+      </w:r>
+      <w:proofErr w:type="gramEnd"/>
+      <w:r>
+        <w:rPr>
+          <w:rStyle w:val="CodeChar"/>
+        </w:rPr>
+        <w:t>):</w:t>
       </w:r>
       <w:r>
         <w:rPr>
@@ -2235,7 +2380,21 @@
         <w:rPr>
           <w:rStyle w:val="CodeChar"/>
         </w:rPr>
-        <w:t>function rateMeeting(meeting, score):</w:t>
+        <w:t xml:space="preserve">function </w:t>
+      </w:r>
+      <w:proofErr w:type="gramStart"/>
+      <w:r>
+        <w:rPr>
+          <w:rStyle w:val="CodeChar"/>
+        </w:rPr>
+        <w:t>rateMeeting(</w:t>
+      </w:r>
+      <w:proofErr w:type="gramEnd"/>
+      <w:r>
+        <w:rPr>
+          <w:rStyle w:val="CodeChar"/>
+        </w:rPr>
+        <w:t>meeting, score):</w:t>
       </w:r>
       <w:r>
         <w:rPr>
@@ -2397,39 +2556,40 @@
       <w:r>
         <w:t>.</w:t>
       </w:r>
-    </w:p>
-    <w:p>
-      <w:pPr>
-        <w:pStyle w:val="P"/>
-      </w:pPr>
-    </w:p>
-    <w:p>
-      <w:pPr>
-        <w:pStyle w:val="P"/>
-      </w:pPr>
-      <w:r>
-        <w:t>Вимоги до продуктивності</w:t>
-      </w:r>
-    </w:p>
-    <w:p>
-      <w:pPr>
-        <w:pStyle w:val="P"/>
-      </w:pPr>
-      <w:r>
-        <w:t>Забезпечення відмовостійкості: обробка виключень.</w:t>
-      </w:r>
-    </w:p>
-    <w:p>
-      <w:pPr>
-        <w:pStyle w:val="P"/>
-      </w:pPr>
-    </w:p>
-    <w:p>
-      <w:pPr>
-        <w:pStyle w:val="P"/>
-      </w:pPr>
-      <w:r>
-        <w:t>Способи повторно ивкористати існуючі речі під час розробки</w:t>
+      <w:r>
+        <w:t xml:space="preserve"> Такі рішення були прийняті через їх розповсюдженість і підтримку серед спільноти.</w:t>
+      </w:r>
+    </w:p>
+    <w:p>
+      <w:pPr>
+        <w:pStyle w:val="P"/>
+      </w:pPr>
+      <w:r>
+        <w:t xml:space="preserve">Продуктивність буде забезпечена через використання сучасних засобів розробки і чіткого відокремлення </w:t>
+      </w:r>
+      <w:r>
+        <w:rPr>
+          <w:lang w:val="en-US"/>
+        </w:rPr>
+        <w:t>турбот</w:t>
+      </w:r>
+      <w:r>
+        <w:rPr>
+          <w:lang w:val="en-US"/>
+        </w:rPr>
+        <w:t xml:space="preserve">. </w:t>
+      </w:r>
+      <w:r>
+        <w:t>Відмовостійкість може бути забезпечена через обробку виключень.</w:t>
+      </w:r>
+    </w:p>
+    <w:p>
+      <w:pPr>
+        <w:pStyle w:val="P"/>
+      </w:pPr>
+      <w:r>
+        <w:lastRenderedPageBreak/>
+        <w:t>Через те що компоненти інтерфейсу і даних не залежні один від одного, то можна їх використовувати повторно у різних ситуаціях.</w:t>
       </w:r>
     </w:p>
     <w:p>
@@ -2451,41 +2611,59 @@
     <w:p>
       <w:pPr>
         <w:pStyle w:val="P"/>
-        <w:rPr>
-          <w:lang w:val="en-US"/>
-        </w:rPr>
-      </w:pPr>
-    </w:p>
-    <w:p>
-      <w:pPr>
-        <w:pStyle w:val="P"/>
-      </w:pPr>
-      <w:r>
-        <w:t>Чи ясно описана загальнае організація програми? Чи включає специфікація грамотний огляд архітектури та її обгрунтування?</w:t>
-      </w:r>
-    </w:p>
-    <w:p>
-      <w:pPr>
-        <w:pStyle w:val="P"/>
-      </w:pPr>
-      <w:r>
-        <w:t>Чи адекватно визначено основні компоненти програми, їх області відповідальності й взаємодія з іншими компонентами?</w:t>
-      </w:r>
-    </w:p>
-    <w:p>
-      <w:pPr>
-        <w:pStyle w:val="P"/>
-      </w:pPr>
-      <w:r>
-        <w:t>Чи наведено опис найважливіших класів і їх обгрунтування?</w:t>
-      </w:r>
-    </w:p>
-    <w:p>
-      <w:pPr>
-        <w:pStyle w:val="P"/>
-      </w:pPr>
-      <w:r>
-        <w:t>Чи наведено опис організації даних і її обгрунтування?</w:t>
+      </w:pPr>
+    </w:p>
+    <w:p>
+      <w:pPr>
+        <w:pStyle w:val="P"/>
+      </w:pPr>
+      <w:r>
+        <w:t>З</w:t>
+      </w:r>
+      <w:r>
+        <w:t>агальна організація програми</w:t>
+      </w:r>
+      <w:r>
+        <w:t xml:space="preserve"> описана ясно. Грамотний огляд архітектури присутній.</w:t>
+      </w:r>
+      <w:r>
+        <w:t xml:space="preserve"> Також обгрунтування є.</w:t>
+      </w:r>
+    </w:p>
+    <w:p>
+      <w:pPr>
+        <w:pStyle w:val="P"/>
+      </w:pPr>
+      <w:r>
+        <w:t>О</w:t>
+      </w:r>
+      <w:r>
+        <w:t>сновні компоненти програми</w:t>
+      </w:r>
+      <w:r>
+        <w:t xml:space="preserve"> визначені адекватно, також і їх область відповідальності та взаємодія з іншими.</w:t>
+      </w:r>
+    </w:p>
+    <w:p>
+      <w:pPr>
+        <w:pStyle w:val="P"/>
+      </w:pPr>
+      <w:r>
+        <w:t xml:space="preserve">Опис найважливіших класів наведено, </w:t>
+      </w:r>
+      <w:r>
+        <w:t>обгрунтування є.</w:t>
+      </w:r>
+    </w:p>
+    <w:p>
+      <w:pPr>
+        <w:pStyle w:val="P"/>
+      </w:pPr>
+      <w:r>
+        <w:t xml:space="preserve">Опис організації даних наведено, </w:t>
+      </w:r>
+      <w:r>
+        <w:t>обгрунтування також.</w:t>
       </w:r>
     </w:p>
     <w:p>
@@ -2591,6 +2769,7 @@
         <w:pStyle w:val="P"/>
       </w:pPr>
       <w:r>
+        <w:lastRenderedPageBreak/>
         <w:t>Чи описана стратегія інтернаціоналізації/локалізації?</w:t>
       </w:r>
     </w:p>
@@ -2607,7 +2786,6 @@
         <w:pStyle w:val="P"/>
       </w:pPr>
       <w:r>
-        <w:lastRenderedPageBreak/>
         <w:t>Чи визначений підхід до відмовостійкості системи, якщо потрібно?</w:t>
       </w:r>
     </w:p>

</xml_diff>